<commit_message>
prob-1 in Countries assn
</commit_message>
<xml_diff>
--- a/mySQL.docx
+++ b/mySQL.docx
@@ -23,7 +23,7 @@
       <w:r>
         <w:t xml:space="preserve">: </w:t>
       </w:r>
-      <w:hyperlink r:id="rId4" w:history="1">
+      <w:hyperlink r:id="rId5" w:history="1">
         <w:r>
           <w:rPr>
             <w:rStyle w:val="Hyperlink"/>
@@ -39,33 +39,252 @@
     </w:p>
     <w:p>
       <w:pPr>
+        <w:rPr>
+          <w:rFonts w:ascii="Times New Roman" w:eastAsia="Times New Roman" w:hAnsi="Times New Roman" w:cs="Times New Roman"/>
+          <w:b/>
+          <w:bCs/>
+          <w:color w:val="3E4E5A"/>
+          <w:sz w:val="27"/>
+          <w:szCs w:val="27"/>
+        </w:rPr>
+      </w:pPr>
+      <w:r>
+        <w:rPr>
+          <w:rFonts w:ascii="Times New Roman" w:eastAsia="Times New Roman" w:hAnsi="Times New Roman" w:cs="Times New Roman"/>
+          <w:b/>
+          <w:bCs/>
+          <w:color w:val="3E4E5A"/>
+          <w:sz w:val="27"/>
+          <w:szCs w:val="27"/>
+        </w:rPr>
+        <w:br w:type="page"/>
+      </w:r>
+    </w:p>
+    <w:p>
+      <w:pPr>
+        <w:pStyle w:val="Heading1"/>
+        <w:spacing w:before="0"/>
+        <w:rPr>
+          <w:b/>
+          <w:color w:val="3E4E5A"/>
+          <w:u w:val="single"/>
+        </w:rPr>
+      </w:pPr>
+      <w:r>
+        <w:rPr>
+          <w:b/>
+          <w:color w:val="3E4E5A"/>
+          <w:u w:val="single"/>
+        </w:rPr>
+        <w:lastRenderedPageBreak/>
+        <w:t>Assignment: MySQL Countries</w:t>
+      </w:r>
+    </w:p>
+    <w:p>
+      <w:pPr>
+        <w:spacing w:after="100" w:afterAutospacing="1" w:line="450" w:lineRule="atLeast"/>
+        <w:outlineLvl w:val="2"/>
+        <w:rPr>
+          <w:rFonts w:ascii="Times New Roman" w:eastAsia="Times New Roman" w:hAnsi="Times New Roman" w:cs="Times New Roman"/>
+          <w:b/>
+          <w:bCs/>
+          <w:color w:val="3E4E5A"/>
+          <w:sz w:val="27"/>
+          <w:szCs w:val="27"/>
+        </w:rPr>
+      </w:pPr>
+      <w:r>
+        <w:rPr>
+          <w:rFonts w:ascii="Times New Roman" w:eastAsia="Times New Roman" w:hAnsi="Times New Roman" w:cs="Times New Roman"/>
+          <w:b/>
+          <w:bCs/>
+          <w:color w:val="3E4E5A"/>
+          <w:sz w:val="27"/>
+          <w:szCs w:val="27"/>
+        </w:rPr>
+        <w:t>Queries</w:t>
+      </w:r>
+    </w:p>
+    <w:p>
+      <w:pPr>
         <w:pStyle w:val="NoSpacing"/>
+      </w:pPr>
+      <w:r>
+        <w:t xml:space="preserve">1. What query would you run to get all the </w:t>
+      </w:r>
+      <w:r>
         <w:rPr>
           <w:b/>
-        </w:rPr>
-      </w:pPr>
-      <w:bookmarkStart w:id="0" w:name="_GoBack"/>
+          <w:color w:val="ED7D31" w:themeColor="accent2"/>
+          <w:u w:val="single"/>
+        </w:rPr>
+        <w:t xml:space="preserve">countries </w:t>
+      </w:r>
       <w:r>
         <w:rPr>
           <w:b/>
-        </w:rPr>
-        <w:t xml:space="preserve">Stepped through video </w:t>
-      </w:r>
-    </w:p>
-    <w:bookmarkEnd w:id="0"/>
+          <w:u w:val="single"/>
+        </w:rPr>
+        <w:t>that</w:t>
+      </w:r>
+      <w:r>
+        <w:rPr>
+          <w:b/>
+          <w:color w:val="ED7D31" w:themeColor="accent2"/>
+          <w:u w:val="single"/>
+        </w:rPr>
+        <w:t xml:space="preserve"> speak Slovene</w:t>
+      </w:r>
+      <w:r>
+        <w:t xml:space="preserve">? </w:t>
+      </w:r>
+    </w:p>
     <w:p>
       <w:pPr>
         <w:pStyle w:val="NoSpacing"/>
-      </w:pPr>
-      <w:r>
-        <w:rPr>
+        <w:numPr>
+          <w:ilvl w:val="0"/>
+          <w:numId w:val="2"/>
+        </w:numPr>
+      </w:pPr>
+      <w:r>
+        <w:t>Your query should return</w:t>
+      </w:r>
+      <w:r>
+        <w:t>:</w:t>
+      </w:r>
+    </w:p>
+    <w:p>
+      <w:pPr>
+        <w:pStyle w:val="NoSpacing"/>
+        <w:numPr>
+          <w:ilvl w:val="1"/>
+          <w:numId w:val="2"/>
+        </w:numPr>
+      </w:pPr>
+      <w:r>
+        <w:t>N</w:t>
+      </w:r>
+      <w:r>
+        <w:t>ame of the country</w:t>
+      </w:r>
+    </w:p>
+    <w:p>
+      <w:pPr>
+        <w:pStyle w:val="NoSpacing"/>
+        <w:numPr>
+          <w:ilvl w:val="1"/>
+          <w:numId w:val="2"/>
+        </w:numPr>
+      </w:pPr>
+      <w:r>
+        <w:t>L</w:t>
+      </w:r>
+      <w:r>
+        <w:t>anguage</w:t>
+      </w:r>
+    </w:p>
+    <w:p>
+      <w:pPr>
+        <w:pStyle w:val="NoSpacing"/>
+        <w:numPr>
+          <w:ilvl w:val="1"/>
+          <w:numId w:val="2"/>
+        </w:numPr>
+      </w:pPr>
+      <w:r>
+        <w:t>L</w:t>
+      </w:r>
+      <w:r>
+        <w:t>anguage percentage</w:t>
+      </w:r>
+    </w:p>
+    <w:p>
+      <w:pPr>
+        <w:pStyle w:val="NoSpacing"/>
+        <w:numPr>
+          <w:ilvl w:val="0"/>
+          <w:numId w:val="2"/>
+        </w:numPr>
+      </w:pPr>
+      <w:r>
+        <w:t>Your query should arrange the result by language percentage in descending order. (1)</w:t>
+      </w:r>
+    </w:p>
+    <w:p>
+      <w:pPr>
+        <w:pStyle w:val="Code"/>
+      </w:pPr>
+      <w:r>
+        <w:t>S</w:t>
+      </w:r>
+      <w:r>
+        <w:t xml:space="preserve">ELECT language, </w:t>
+      </w:r>
+      <w:proofErr w:type="spellStart"/>
+      <w:r>
+        <w:t>country_code</w:t>
+      </w:r>
+      <w:proofErr w:type="spellEnd"/>
+      <w:r>
+        <w:t>, percentage FROM languages</w:t>
+      </w:r>
+    </w:p>
+    <w:p>
+      <w:pPr>
+        <w:pStyle w:val="Code"/>
+      </w:pPr>
+      <w:r>
+        <w:t xml:space="preserve">WHERE </w:t>
+      </w:r>
+      <w:proofErr w:type="spellStart"/>
+      <w:proofErr w:type="gramStart"/>
+      <w:r>
+        <w:t>languages.language</w:t>
+      </w:r>
+      <w:proofErr w:type="spellEnd"/>
+      <w:proofErr w:type="gramEnd"/>
+      <w:r>
+        <w:t xml:space="preserve"> = "Slovene"</w:t>
+      </w:r>
+    </w:p>
+    <w:p>
+      <w:pPr>
+        <w:pStyle w:val="Code"/>
+        <w:rPr>
+          <w:rFonts w:ascii="Gotham-Rounded-Book" w:hAnsi="Gotham-Rounded-Book" w:cs="Times New Roman"/>
+          <w:color w:val="505050"/>
+          <w:sz w:val="21"/>
+          <w:szCs w:val="21"/>
+        </w:rPr>
+      </w:pPr>
+      <w:r>
+        <w:t>ORDER BY percentage DESC;</w:t>
+      </w:r>
+    </w:p>
+    <w:p>
+      <w:pPr>
+        <w:spacing w:after="100" w:afterAutospacing="1" w:line="432" w:lineRule="atLeast"/>
+        <w:rPr>
+          <w:rFonts w:ascii="Gotham-Rounded-Book" w:eastAsia="Times New Roman" w:hAnsi="Gotham-Rounded-Book" w:cs="Times New Roman"/>
+          <w:color w:val="505050"/>
+          <w:sz w:val="21"/>
+          <w:szCs w:val="21"/>
+        </w:rPr>
+      </w:pPr>
+      <w:r>
+        <w:rPr>
+          <w:rFonts w:ascii="Gotham-Rounded-Book" w:eastAsia="Times New Roman" w:hAnsi="Gotham-Rounded-Book" w:cs="Times New Roman"/>
           <w:noProof/>
+          <w:color w:val="505050"/>
+          <w:sz w:val="21"/>
+          <w:szCs w:val="21"/>
         </w:rPr>
         <w:drawing>
           <wp:inline distT="0" distB="0" distL="0" distR="0">
-            <wp:extent cx="5943600" cy="2764155"/>
-            <wp:effectExtent l="0" t="0" r="0" b="0"/>
-            <wp:docPr id="1" name="Picture 1"/>
+            <wp:extent cx="1210391" cy="1256225"/>
+            <wp:effectExtent l="0" t="0" r="8890" b="1270"/>
+            <wp:docPr id="2" name="Picture 2"/>
             <wp:cNvGraphicFramePr>
               <a:graphicFrameLocks xmlns:a="http://schemas.openxmlformats.org/drawingml/2006/main" noChangeAspect="1"/>
             </wp:cNvGraphicFramePr>
@@ -79,7 +298,7 @@
                     </pic:cNvPicPr>
                   </pic:nvPicPr>
                   <pic:blipFill>
-                    <a:blip r:embed="rId5" cstate="print">
+                    <a:blip r:embed="rId6">
                       <a:extLst>
                         <a:ext uri="{28A0092B-C50C-407E-A947-70E740481C1C}">
                           <a14:useLocalDpi xmlns:a14="http://schemas.microsoft.com/office/drawing/2010/main" val="0"/>
@@ -94,7 +313,7 @@
                   <pic:spPr bwMode="auto">
                     <a:xfrm>
                       <a:off x="0" y="0"/>
-                      <a:ext cx="5943600" cy="2764155"/>
+                      <a:ext cx="1257733" cy="1305360"/>
                     </a:xfrm>
                     <a:prstGeom prst="rect">
                       <a:avLst/>
@@ -110,6 +329,638 @@
           </wp:inline>
         </w:drawing>
       </w:r>
+      <w:r>
+        <w:rPr>
+          <w:rFonts w:ascii="Gotham-Rounded-Book" w:eastAsia="Times New Roman" w:hAnsi="Gotham-Rounded-Book" w:cs="Times New Roman"/>
+          <w:color w:val="505050"/>
+          <w:sz w:val="21"/>
+          <w:szCs w:val="21"/>
+        </w:rPr>
+        <w:t xml:space="preserve"> </w:t>
+      </w:r>
+      <w:r>
+        <w:rPr>
+          <w:rFonts w:ascii="Gotham-Rounded-Book" w:eastAsia="Times New Roman" w:hAnsi="Gotham-Rounded-Book" w:cs="Times New Roman"/>
+          <w:color w:val="505050"/>
+          <w:sz w:val="21"/>
+          <w:szCs w:val="21"/>
+        </w:rPr>
+        <w:t xml:space="preserve">   </w:t>
+      </w:r>
+      <w:r>
+        <w:rPr>
+          <w:rFonts w:ascii="Gotham-Rounded-Book" w:eastAsia="Times New Roman" w:hAnsi="Gotham-Rounded-Book" w:cs="Times New Roman"/>
+          <w:noProof/>
+          <w:color w:val="505050"/>
+          <w:sz w:val="21"/>
+          <w:szCs w:val="21"/>
+        </w:rPr>
+        <w:drawing>
+          <wp:inline distT="0" distB="0" distL="0" distR="0">
+            <wp:extent cx="1574355" cy="1834455"/>
+            <wp:effectExtent l="0" t="0" r="6985" b="0"/>
+            <wp:docPr id="3" name="Picture 3"/>
+            <wp:cNvGraphicFramePr>
+              <a:graphicFrameLocks xmlns:a="http://schemas.openxmlformats.org/drawingml/2006/main" noChangeAspect="1"/>
+            </wp:cNvGraphicFramePr>
+            <a:graphic xmlns:a="http://schemas.openxmlformats.org/drawingml/2006/main">
+              <a:graphicData uri="http://schemas.openxmlformats.org/drawingml/2006/picture">
+                <pic:pic xmlns:pic="http://schemas.openxmlformats.org/drawingml/2006/picture">
+                  <pic:nvPicPr>
+                    <pic:cNvPr id="0" name="Picture 2"/>
+                    <pic:cNvPicPr>
+                      <a:picLocks noChangeAspect="1" noChangeArrowheads="1"/>
+                    </pic:cNvPicPr>
+                  </pic:nvPicPr>
+                  <pic:blipFill>
+                    <a:blip r:embed="rId7">
+                      <a:extLst>
+                        <a:ext uri="{28A0092B-C50C-407E-A947-70E740481C1C}">
+                          <a14:useLocalDpi xmlns:a14="http://schemas.microsoft.com/office/drawing/2010/main" val="0"/>
+                        </a:ext>
+                      </a:extLst>
+                    </a:blip>
+                    <a:srcRect/>
+                    <a:stretch>
+                      <a:fillRect/>
+                    </a:stretch>
+                  </pic:blipFill>
+                  <pic:spPr bwMode="auto">
+                    <a:xfrm>
+                      <a:off x="0" y="0"/>
+                      <a:ext cx="1635395" cy="1905579"/>
+                    </a:xfrm>
+                    <a:prstGeom prst="rect">
+                      <a:avLst/>
+                    </a:prstGeom>
+                    <a:noFill/>
+                    <a:ln>
+                      <a:noFill/>
+                    </a:ln>
+                  </pic:spPr>
+                </pic:pic>
+              </a:graphicData>
+            </a:graphic>
+          </wp:inline>
+        </w:drawing>
+      </w:r>
+      <w:r>
+        <w:rPr>
+          <w:rFonts w:ascii="Gotham-Rounded-Book" w:eastAsia="Times New Roman" w:hAnsi="Gotham-Rounded-Book" w:cs="Times New Roman"/>
+          <w:color w:val="505050"/>
+          <w:sz w:val="21"/>
+          <w:szCs w:val="21"/>
+        </w:rPr>
+        <w:t xml:space="preserve"> </w:t>
+      </w:r>
+      <w:r>
+        <w:rPr>
+          <w:rFonts w:ascii="Gotham-Rounded-Book" w:eastAsia="Times New Roman" w:hAnsi="Gotham-Rounded-Book" w:cs="Times New Roman"/>
+          <w:noProof/>
+          <w:color w:val="505050"/>
+          <w:sz w:val="21"/>
+          <w:szCs w:val="21"/>
+        </w:rPr>
+        <w:drawing>
+          <wp:inline distT="0" distB="0" distL="0" distR="0">
+            <wp:extent cx="1471390" cy="844124"/>
+            <wp:effectExtent l="0" t="0" r="0" b="0"/>
+            <wp:docPr id="4" name="Picture 4"/>
+            <wp:cNvGraphicFramePr>
+              <a:graphicFrameLocks xmlns:a="http://schemas.openxmlformats.org/drawingml/2006/main" noChangeAspect="1"/>
+            </wp:cNvGraphicFramePr>
+            <a:graphic xmlns:a="http://schemas.openxmlformats.org/drawingml/2006/main">
+              <a:graphicData uri="http://schemas.openxmlformats.org/drawingml/2006/picture">
+                <pic:pic xmlns:pic="http://schemas.openxmlformats.org/drawingml/2006/picture">
+                  <pic:nvPicPr>
+                    <pic:cNvPr id="0" name="Picture 3"/>
+                    <pic:cNvPicPr>
+                      <a:picLocks noChangeAspect="1" noChangeArrowheads="1"/>
+                    </pic:cNvPicPr>
+                  </pic:nvPicPr>
+                  <pic:blipFill>
+                    <a:blip r:embed="rId8">
+                      <a:extLst>
+                        <a:ext uri="{28A0092B-C50C-407E-A947-70E740481C1C}">
+                          <a14:useLocalDpi xmlns:a14="http://schemas.microsoft.com/office/drawing/2010/main" val="0"/>
+                        </a:ext>
+                      </a:extLst>
+                    </a:blip>
+                    <a:srcRect/>
+                    <a:stretch>
+                      <a:fillRect/>
+                    </a:stretch>
+                  </pic:blipFill>
+                  <pic:spPr bwMode="auto">
+                    <a:xfrm>
+                      <a:off x="0" y="0"/>
+                      <a:ext cx="1521670" cy="872969"/>
+                    </a:xfrm>
+                    <a:prstGeom prst="rect">
+                      <a:avLst/>
+                    </a:prstGeom>
+                    <a:noFill/>
+                    <a:ln>
+                      <a:noFill/>
+                    </a:ln>
+                  </pic:spPr>
+                </pic:pic>
+              </a:graphicData>
+            </a:graphic>
+          </wp:inline>
+        </w:drawing>
+      </w:r>
+      <w:r>
+        <w:rPr>
+          <w:rFonts w:ascii="Gotham-Rounded-Book" w:eastAsia="Times New Roman" w:hAnsi="Gotham-Rounded-Book" w:cs="Times New Roman"/>
+          <w:color w:val="505050"/>
+          <w:sz w:val="21"/>
+          <w:szCs w:val="21"/>
+        </w:rPr>
+        <w:t xml:space="preserve">    </w:t>
+      </w:r>
+      <w:r>
+        <w:rPr>
+          <w:rFonts w:ascii="Gotham-Rounded-Book" w:eastAsia="Times New Roman" w:hAnsi="Gotham-Rounded-Book" w:cs="Times New Roman"/>
+          <w:noProof/>
+          <w:color w:val="505050"/>
+          <w:sz w:val="21"/>
+          <w:szCs w:val="21"/>
+        </w:rPr>
+        <w:drawing>
+          <wp:inline distT="0" distB="0" distL="0" distR="0">
+            <wp:extent cx="1353700" cy="1084987"/>
+            <wp:effectExtent l="0" t="0" r="0" b="1270"/>
+            <wp:docPr id="5" name="Picture 5"/>
+            <wp:cNvGraphicFramePr>
+              <a:graphicFrameLocks xmlns:a="http://schemas.openxmlformats.org/drawingml/2006/main" noChangeAspect="1"/>
+            </wp:cNvGraphicFramePr>
+            <a:graphic xmlns:a="http://schemas.openxmlformats.org/drawingml/2006/main">
+              <a:graphicData uri="http://schemas.openxmlformats.org/drawingml/2006/picture">
+                <pic:pic xmlns:pic="http://schemas.openxmlformats.org/drawingml/2006/picture">
+                  <pic:nvPicPr>
+                    <pic:cNvPr id="0" name="Picture 4"/>
+                    <pic:cNvPicPr>
+                      <a:picLocks noChangeAspect="1" noChangeArrowheads="1"/>
+                    </pic:cNvPicPr>
+                  </pic:nvPicPr>
+                  <pic:blipFill>
+                    <a:blip r:embed="rId9">
+                      <a:extLst>
+                        <a:ext uri="{28A0092B-C50C-407E-A947-70E740481C1C}">
+                          <a14:useLocalDpi xmlns:a14="http://schemas.microsoft.com/office/drawing/2010/main" val="0"/>
+                        </a:ext>
+                      </a:extLst>
+                    </a:blip>
+                    <a:srcRect/>
+                    <a:stretch>
+                      <a:fillRect/>
+                    </a:stretch>
+                  </pic:blipFill>
+                  <pic:spPr bwMode="auto">
+                    <a:xfrm>
+                      <a:off x="0" y="0"/>
+                      <a:ext cx="1430953" cy="1146905"/>
+                    </a:xfrm>
+                    <a:prstGeom prst="rect">
+                      <a:avLst/>
+                    </a:prstGeom>
+                    <a:noFill/>
+                    <a:ln>
+                      <a:noFill/>
+                    </a:ln>
+                  </pic:spPr>
+                </pic:pic>
+              </a:graphicData>
+            </a:graphic>
+          </wp:inline>
+        </w:drawing>
+      </w:r>
+    </w:p>
+    <w:p>
+      <w:pPr>
+        <w:spacing w:after="100" w:afterAutospacing="1" w:line="432" w:lineRule="atLeast"/>
+        <w:rPr>
+          <w:rFonts w:ascii="Gotham-Rounded-Book" w:eastAsia="Times New Roman" w:hAnsi="Gotham-Rounded-Book" w:cs="Times New Roman"/>
+          <w:color w:val="505050"/>
+          <w:sz w:val="21"/>
+          <w:szCs w:val="21"/>
+        </w:rPr>
+      </w:pPr>
+      <w:bookmarkStart w:id="0" w:name="_GoBack"/>
+      <w:bookmarkEnd w:id="0"/>
+    </w:p>
+    <w:p>
+      <w:pPr>
+        <w:spacing w:after="100" w:afterAutospacing="1" w:line="432" w:lineRule="atLeast"/>
+        <w:rPr>
+          <w:rFonts w:ascii="Gotham-Rounded-Book" w:eastAsia="Times New Roman" w:hAnsi="Gotham-Rounded-Book" w:cs="Times New Roman"/>
+          <w:color w:val="505050"/>
+          <w:sz w:val="21"/>
+          <w:szCs w:val="21"/>
+        </w:rPr>
+      </w:pPr>
+      <w:r>
+        <w:rPr>
+          <w:rFonts w:ascii="Gotham-Rounded-Book" w:eastAsia="Times New Roman" w:hAnsi="Gotham-Rounded-Book" w:cs="Times New Roman"/>
+          <w:noProof/>
+          <w:color w:val="505050"/>
+          <w:sz w:val="21"/>
+          <w:szCs w:val="21"/>
+        </w:rPr>
+        <w:drawing>
+          <wp:inline distT="0" distB="0" distL="0" distR="0">
+            <wp:extent cx="5943600" cy="2559702"/>
+            <wp:effectExtent l="0" t="0" r="0" b="0"/>
+            <wp:docPr id="6" name="Picture 6"/>
+            <wp:cNvGraphicFramePr>
+              <a:graphicFrameLocks xmlns:a="http://schemas.openxmlformats.org/drawingml/2006/main" noChangeAspect="1"/>
+            </wp:cNvGraphicFramePr>
+            <a:graphic xmlns:a="http://schemas.openxmlformats.org/drawingml/2006/main">
+              <a:graphicData uri="http://schemas.openxmlformats.org/drawingml/2006/picture">
+                <pic:pic xmlns:pic="http://schemas.openxmlformats.org/drawingml/2006/picture">
+                  <pic:nvPicPr>
+                    <pic:cNvPr id="0" name="Picture 5"/>
+                    <pic:cNvPicPr>
+                      <a:picLocks noChangeAspect="1" noChangeArrowheads="1"/>
+                    </pic:cNvPicPr>
+                  </pic:nvPicPr>
+                  <pic:blipFill>
+                    <a:blip r:embed="rId10">
+                      <a:extLst>
+                        <a:ext uri="{28A0092B-C50C-407E-A947-70E740481C1C}">
+                          <a14:useLocalDpi xmlns:a14="http://schemas.microsoft.com/office/drawing/2010/main" val="0"/>
+                        </a:ext>
+                      </a:extLst>
+                    </a:blip>
+                    <a:srcRect/>
+                    <a:stretch>
+                      <a:fillRect/>
+                    </a:stretch>
+                  </pic:blipFill>
+                  <pic:spPr bwMode="auto">
+                    <a:xfrm>
+                      <a:off x="0" y="0"/>
+                      <a:ext cx="6092605" cy="2623873"/>
+                    </a:xfrm>
+                    <a:prstGeom prst="rect">
+                      <a:avLst/>
+                    </a:prstGeom>
+                    <a:noFill/>
+                    <a:ln>
+                      <a:noFill/>
+                    </a:ln>
+                  </pic:spPr>
+                </pic:pic>
+              </a:graphicData>
+            </a:graphic>
+          </wp:inline>
+        </w:drawing>
+      </w:r>
+      <w:r>
+        <w:rPr>
+          <w:rFonts w:ascii="Gotham-Rounded-Book" w:eastAsia="Times New Roman" w:hAnsi="Gotham-Rounded-Book" w:cs="Times New Roman"/>
+          <w:color w:val="505050"/>
+          <w:sz w:val="21"/>
+          <w:szCs w:val="21"/>
+        </w:rPr>
+        <w:br w:type="page"/>
+      </w:r>
+    </w:p>
+    <w:p>
+      <w:pPr>
+        <w:spacing w:after="100" w:afterAutospacing="1" w:line="432" w:lineRule="atLeast"/>
+        <w:rPr>
+          <w:rFonts w:ascii="Gotham-Rounded-Book" w:eastAsia="Times New Roman" w:hAnsi="Gotham-Rounded-Book" w:cs="Times New Roman"/>
+          <w:color w:val="505050"/>
+          <w:sz w:val="21"/>
+          <w:szCs w:val="21"/>
+        </w:rPr>
+      </w:pPr>
+      <w:r>
+        <w:rPr>
+          <w:rFonts w:ascii="Gotham-Rounded-Book" w:eastAsia="Times New Roman" w:hAnsi="Gotham-Rounded-Book" w:cs="Times New Roman"/>
+          <w:color w:val="505050"/>
+          <w:sz w:val="21"/>
+          <w:szCs w:val="21"/>
+        </w:rPr>
+        <w:lastRenderedPageBreak/>
+        <w:t>2. What query would you run to display the total number of cities for each country? Your query should return the name of the country and the total number of cities. Your query should arrange the result by the number of cities in descending order. (3)</w:t>
+      </w:r>
+    </w:p>
+    <w:p>
+      <w:pPr>
+        <w:pStyle w:val="Code"/>
+      </w:pPr>
+      <w:r>
+        <w:t>&gt; ...</w:t>
+      </w:r>
+    </w:p>
+    <w:p>
+      <w:pPr>
+        <w:pStyle w:val="Code"/>
+      </w:pPr>
+      <w:r>
+        <w:t>&gt; ...</w:t>
+      </w:r>
+      <w:r>
+        <w:t xml:space="preserve"> </w:t>
+      </w:r>
+    </w:p>
+    <w:p>
+      <w:pPr>
+        <w:spacing w:after="100" w:afterAutospacing="1" w:line="432" w:lineRule="atLeast"/>
+        <w:rPr>
+          <w:rFonts w:ascii="Gotham-Rounded-Book" w:eastAsia="Times New Roman" w:hAnsi="Gotham-Rounded-Book" w:cs="Times New Roman"/>
+          <w:color w:val="505050"/>
+          <w:sz w:val="21"/>
+          <w:szCs w:val="21"/>
+        </w:rPr>
+      </w:pPr>
+    </w:p>
+    <w:p>
+      <w:pPr>
+        <w:spacing w:after="100" w:afterAutospacing="1" w:line="432" w:lineRule="atLeast"/>
+        <w:rPr>
+          <w:rFonts w:ascii="Gotham-Rounded-Book" w:eastAsia="Times New Roman" w:hAnsi="Gotham-Rounded-Book" w:cs="Times New Roman"/>
+          <w:color w:val="505050"/>
+          <w:sz w:val="21"/>
+          <w:szCs w:val="21"/>
+        </w:rPr>
+      </w:pPr>
+      <w:r>
+        <w:rPr>
+          <w:rFonts w:ascii="Gotham-Rounded-Book" w:eastAsia="Times New Roman" w:hAnsi="Gotham-Rounded-Book" w:cs="Times New Roman"/>
+          <w:color w:val="505050"/>
+          <w:sz w:val="21"/>
+          <w:szCs w:val="21"/>
+        </w:rPr>
+        <w:t>3. What query would you run to get all the cities in Mexico with a population of greater than 500,000? Your query should arrange the result by population in descending order. (1)</w:t>
+      </w:r>
+    </w:p>
+    <w:p>
+      <w:pPr>
+        <w:pStyle w:val="Code"/>
+      </w:pPr>
+      <w:r>
+        <w:t>&gt; ...</w:t>
+      </w:r>
+    </w:p>
+    <w:p>
+      <w:pPr>
+        <w:pStyle w:val="Code"/>
+      </w:pPr>
+      <w:r>
+        <w:t>&gt; ...</w:t>
+      </w:r>
+      <w:r>
+        <w:t xml:space="preserve"> </w:t>
+      </w:r>
+    </w:p>
+    <w:p>
+      <w:pPr>
+        <w:spacing w:after="100" w:afterAutospacing="1" w:line="432" w:lineRule="atLeast"/>
+        <w:rPr>
+          <w:rFonts w:ascii="Gotham-Rounded-Book" w:eastAsia="Times New Roman" w:hAnsi="Gotham-Rounded-Book" w:cs="Times New Roman"/>
+          <w:color w:val="505050"/>
+          <w:sz w:val="21"/>
+          <w:szCs w:val="21"/>
+        </w:rPr>
+      </w:pPr>
+    </w:p>
+    <w:p>
+      <w:pPr>
+        <w:spacing w:after="100" w:afterAutospacing="1" w:line="432" w:lineRule="atLeast"/>
+        <w:rPr>
+          <w:rFonts w:ascii="Gotham-Rounded-Book" w:eastAsia="Times New Roman" w:hAnsi="Gotham-Rounded-Book" w:cs="Times New Roman"/>
+          <w:color w:val="505050"/>
+          <w:sz w:val="21"/>
+          <w:szCs w:val="21"/>
+        </w:rPr>
+      </w:pPr>
+      <w:r>
+        <w:rPr>
+          <w:rFonts w:ascii="Gotham-Rounded-Book" w:eastAsia="Times New Roman" w:hAnsi="Gotham-Rounded-Book" w:cs="Times New Roman"/>
+          <w:color w:val="505050"/>
+          <w:sz w:val="21"/>
+          <w:szCs w:val="21"/>
+        </w:rPr>
+        <w:t>4. What query would you run to get all languages in each country with a percentage greater than 89%? Your query should arrange the result by percentage in descending order. (1)</w:t>
+      </w:r>
+    </w:p>
+    <w:p>
+      <w:pPr>
+        <w:pStyle w:val="Code"/>
+      </w:pPr>
+      <w:r>
+        <w:t>&gt; ...</w:t>
+      </w:r>
+    </w:p>
+    <w:p>
+      <w:pPr>
+        <w:pStyle w:val="Code"/>
+      </w:pPr>
+      <w:r>
+        <w:t>&gt; ...</w:t>
+      </w:r>
+      <w:r>
+        <w:t xml:space="preserve"> </w:t>
+      </w:r>
+    </w:p>
+    <w:p>
+      <w:pPr>
+        <w:rPr>
+          <w:rFonts w:ascii="Gotham-Rounded-Book" w:eastAsia="Times New Roman" w:hAnsi="Gotham-Rounded-Book" w:cs="Times New Roman"/>
+          <w:color w:val="505050"/>
+          <w:sz w:val="21"/>
+          <w:szCs w:val="21"/>
+        </w:rPr>
+      </w:pPr>
+      <w:r>
+        <w:rPr>
+          <w:rFonts w:ascii="Gotham-Rounded-Book" w:eastAsia="Times New Roman" w:hAnsi="Gotham-Rounded-Book" w:cs="Times New Roman"/>
+          <w:color w:val="505050"/>
+          <w:sz w:val="21"/>
+          <w:szCs w:val="21"/>
+        </w:rPr>
+        <w:br w:type="page"/>
+      </w:r>
+    </w:p>
+    <w:p>
+      <w:pPr>
+        <w:spacing w:after="100" w:afterAutospacing="1" w:line="432" w:lineRule="atLeast"/>
+        <w:rPr>
+          <w:rFonts w:ascii="Gotham-Rounded-Book" w:eastAsia="Times New Roman" w:hAnsi="Gotham-Rounded-Book" w:cs="Times New Roman"/>
+          <w:color w:val="505050"/>
+          <w:sz w:val="21"/>
+          <w:szCs w:val="21"/>
+        </w:rPr>
+      </w:pPr>
+      <w:r>
+        <w:rPr>
+          <w:rFonts w:ascii="Gotham-Rounded-Book" w:eastAsia="Times New Roman" w:hAnsi="Gotham-Rounded-Book" w:cs="Times New Roman"/>
+          <w:color w:val="505050"/>
+          <w:sz w:val="21"/>
+          <w:szCs w:val="21"/>
+        </w:rPr>
+        <w:lastRenderedPageBreak/>
+        <w:t>5. What query would you run to get all the countries with Surface Area below 501 and Population greater than 100,000? (2)</w:t>
+      </w:r>
+    </w:p>
+    <w:p>
+      <w:pPr>
+        <w:pStyle w:val="Code"/>
+      </w:pPr>
+      <w:r>
+        <w:t>&gt; ...</w:t>
+      </w:r>
+    </w:p>
+    <w:p>
+      <w:pPr>
+        <w:pStyle w:val="Code"/>
+      </w:pPr>
+      <w:r>
+        <w:t>&gt; ...</w:t>
+      </w:r>
+      <w:r>
+        <w:t xml:space="preserve"> </w:t>
+      </w:r>
+    </w:p>
+    <w:p>
+      <w:pPr>
+        <w:spacing w:after="100" w:afterAutospacing="1" w:line="432" w:lineRule="atLeast"/>
+        <w:rPr>
+          <w:rFonts w:ascii="Gotham-Rounded-Book" w:eastAsia="Times New Roman" w:hAnsi="Gotham-Rounded-Book" w:cs="Times New Roman"/>
+          <w:color w:val="505050"/>
+          <w:sz w:val="21"/>
+          <w:szCs w:val="21"/>
+        </w:rPr>
+      </w:pPr>
+    </w:p>
+    <w:p>
+      <w:pPr>
+        <w:spacing w:after="100" w:afterAutospacing="1" w:line="432" w:lineRule="atLeast"/>
+        <w:rPr>
+          <w:rFonts w:ascii="Gotham-Rounded-Book" w:eastAsia="Times New Roman" w:hAnsi="Gotham-Rounded-Book" w:cs="Times New Roman"/>
+          <w:color w:val="505050"/>
+          <w:sz w:val="21"/>
+          <w:szCs w:val="21"/>
+        </w:rPr>
+      </w:pPr>
+      <w:r>
+        <w:rPr>
+          <w:rFonts w:ascii="Gotham-Rounded-Book" w:eastAsia="Times New Roman" w:hAnsi="Gotham-Rounded-Book" w:cs="Times New Roman"/>
+          <w:color w:val="505050"/>
+          <w:sz w:val="21"/>
+          <w:szCs w:val="21"/>
+        </w:rPr>
+        <w:t>6. What query would you run to get countries with only Constitutional Monarchy with a capital greater than 200 and a life expectancy greater than 75 years? (1)</w:t>
+      </w:r>
+    </w:p>
+    <w:p>
+      <w:pPr>
+        <w:pStyle w:val="Code"/>
+      </w:pPr>
+      <w:r>
+        <w:t>&gt; ...</w:t>
+      </w:r>
+    </w:p>
+    <w:p>
+      <w:pPr>
+        <w:pStyle w:val="Code"/>
+      </w:pPr>
+      <w:r>
+        <w:t>&gt; ...</w:t>
+      </w:r>
+      <w:r>
+        <w:t xml:space="preserve"> </w:t>
+      </w:r>
+    </w:p>
+    <w:p>
+      <w:pPr>
+        <w:spacing w:after="100" w:afterAutospacing="1" w:line="432" w:lineRule="atLeast"/>
+        <w:rPr>
+          <w:rFonts w:ascii="Gotham-Rounded-Book" w:eastAsia="Times New Roman" w:hAnsi="Gotham-Rounded-Book" w:cs="Times New Roman"/>
+          <w:color w:val="505050"/>
+          <w:sz w:val="21"/>
+          <w:szCs w:val="21"/>
+        </w:rPr>
+      </w:pPr>
+    </w:p>
+    <w:p>
+      <w:pPr>
+        <w:spacing w:after="100" w:afterAutospacing="1" w:line="432" w:lineRule="atLeast"/>
+        <w:rPr>
+          <w:rFonts w:ascii="Gotham-Rounded-Book" w:eastAsia="Times New Roman" w:hAnsi="Gotham-Rounded-Book" w:cs="Times New Roman"/>
+          <w:color w:val="505050"/>
+          <w:sz w:val="21"/>
+          <w:szCs w:val="21"/>
+        </w:rPr>
+      </w:pPr>
+      <w:r>
+        <w:rPr>
+          <w:rFonts w:ascii="Gotham-Rounded-Book" w:eastAsia="Times New Roman" w:hAnsi="Gotham-Rounded-Book" w:cs="Times New Roman"/>
+          <w:color w:val="505050"/>
+          <w:sz w:val="21"/>
+          <w:szCs w:val="21"/>
+        </w:rPr>
+        <w:t>7. What query would you run to get all the cities of Argentina inside the Buenos Aires district and have the population greater than 500, 000? The query should return the Country Name, City Name, District and Population. (2)</w:t>
+      </w:r>
+    </w:p>
+    <w:p>
+      <w:pPr>
+        <w:pStyle w:val="Code"/>
+      </w:pPr>
+      <w:r>
+        <w:t>&gt; ...</w:t>
+      </w:r>
+    </w:p>
+    <w:p>
+      <w:pPr>
+        <w:pStyle w:val="Code"/>
+      </w:pPr>
+      <w:r>
+        <w:t>&gt; ...</w:t>
+      </w:r>
+      <w:r>
+        <w:t xml:space="preserve"> </w:t>
+      </w:r>
+    </w:p>
+    <w:p>
+      <w:pPr>
+        <w:spacing w:after="100" w:afterAutospacing="1" w:line="432" w:lineRule="atLeast"/>
+        <w:rPr>
+          <w:rFonts w:ascii="Gotham-Rounded-Book" w:eastAsia="Times New Roman" w:hAnsi="Gotham-Rounded-Book" w:cs="Times New Roman"/>
+          <w:color w:val="505050"/>
+          <w:sz w:val="21"/>
+          <w:szCs w:val="21"/>
+        </w:rPr>
+      </w:pPr>
+    </w:p>
+    <w:p>
+      <w:pPr>
+        <w:spacing w:after="100" w:afterAutospacing="1" w:line="432" w:lineRule="atLeast"/>
+        <w:rPr>
+          <w:rFonts w:ascii="Gotham-Rounded-Book" w:eastAsia="Times New Roman" w:hAnsi="Gotham-Rounded-Book" w:cs="Times New Roman"/>
+          <w:color w:val="505050"/>
+          <w:sz w:val="21"/>
+          <w:szCs w:val="21"/>
+        </w:rPr>
+      </w:pPr>
+      <w:r>
+        <w:rPr>
+          <w:rFonts w:ascii="Gotham-Rounded-Book" w:eastAsia="Times New Roman" w:hAnsi="Gotham-Rounded-Book" w:cs="Times New Roman"/>
+          <w:color w:val="505050"/>
+          <w:sz w:val="21"/>
+          <w:szCs w:val="21"/>
+        </w:rPr>
+        <w:t>8. What query would you run to summarize the number of countries in each region? The query should display the name of the region and the number of countries. Also, the query should arrange the result by the number of countries in descending order. (2)</w:t>
+      </w:r>
+    </w:p>
+    <w:p>
+      <w:pPr>
+        <w:pStyle w:val="NoSpacing"/>
+      </w:pPr>
     </w:p>
     <w:sectPr>
       <w:pgSz w:w="12240" w:h="15840"/>
@@ -119,6 +970,243 @@
     </w:sectPr>
   </w:body>
 </w:document>
+</file>
+
+<file path=word/numbering.xml><?xml version="1.0" encoding="utf-8"?>
+<w:numbering xmlns:wpc="http://schemas.microsoft.com/office/word/2010/wordprocessingCanvas" xmlns:cx="http://schemas.microsoft.com/office/drawing/2014/chartex" xmlns:cx1="http://schemas.microsoft.com/office/drawing/2015/9/8/chartex" xmlns:cx2="http://schemas.microsoft.com/office/drawing/2015/10/21/chartex" xmlns:cx3="http://schemas.microsoft.com/office/drawing/2016/5/9/chartex" xmlns:cx4="http://schemas.microsoft.com/office/drawing/2016/5/10/chartex" xmlns:cx5="http://schemas.microsoft.com/office/drawing/2016/5/11/chartex" xmlns:cx6="http://schemas.microsoft.com/office/drawing/2016/5/12/chartex" xmlns:cx7="http://schemas.microsoft.com/office/drawing/2016/5/13/chartex" xmlns:cx8="http://schemas.microsoft.com/office/drawing/2016/5/14/chartex" xmlns:mc="http://schemas.openxmlformats.org/markup-compatibility/2006" xmlns:aink="http://schemas.microsoft.com/office/drawing/2016/ink" xmlns:am3d="http://schemas.microsoft.com/office/drawing/2017/model3d" xmlns:o="urn:schemas-microsoft-com:office:office" xmlns:r="http://schemas.openxmlformats.org/officeDocument/2006/relationships" xmlns:m="http://schemas.openxmlformats.org/officeDocument/2006/math" xmlns:v="urn:schemas-microsoft-com:vml" xmlns:wp14="http://schemas.microsoft.com/office/word/2010/wordprocessingDrawing" xmlns:wp="http://schemas.openxmlformats.org/drawingml/2006/wordprocessingDrawing" xmlns:w10="urn:schemas-microsoft-com:office:word" xmlns:w="http://schemas.openxmlformats.org/wordprocessingml/2006/main" xmlns:w14="http://schemas.microsoft.com/office/word/2010/wordml" xmlns:w15="http://schemas.microsoft.com/office/word/2012/wordml" xmlns:w16cid="http://schemas.microsoft.com/office/word/2016/wordml/cid" xmlns:w16se="http://schemas.microsoft.com/office/word/2015/wordml/symex" xmlns:wpg="http://schemas.microsoft.com/office/word/2010/wordprocessingGroup" xmlns:wpi="http://schemas.microsoft.com/office/word/2010/wordprocessingInk" xmlns:wne="http://schemas.microsoft.com/office/word/2006/wordml" xmlns:wps="http://schemas.microsoft.com/office/word/2010/wordprocessingShape" mc:Ignorable="w14 w15 w16se w16cid wp14">
+  <w:abstractNum w:abstractNumId="0" w15:restartNumberingAfterBreak="0">
+    <w:nsid w:val="470F4551"/>
+    <w:multiLevelType w:val="hybridMultilevel"/>
+    <w:tmpl w:val="F4528A58"/>
+    <w:lvl w:ilvl="0" w:tplc="04090001">
+      <w:start w:val="1"/>
+      <w:numFmt w:val="bullet"/>
+      <w:lvlText w:val=""/>
+      <w:lvlJc w:val="left"/>
+      <w:pPr>
+        <w:ind w:left="720" w:hanging="360"/>
+      </w:pPr>
+      <w:rPr>
+        <w:rFonts w:ascii="Symbol" w:hAnsi="Symbol" w:hint="default"/>
+      </w:rPr>
+    </w:lvl>
+    <w:lvl w:ilvl="1" w:tplc="04090003">
+      <w:start w:val="1"/>
+      <w:numFmt w:val="bullet"/>
+      <w:lvlText w:val="o"/>
+      <w:lvlJc w:val="left"/>
+      <w:pPr>
+        <w:ind w:left="1440" w:hanging="360"/>
+      </w:pPr>
+      <w:rPr>
+        <w:rFonts w:ascii="Courier New" w:hAnsi="Courier New" w:cs="Courier New" w:hint="default"/>
+      </w:rPr>
+    </w:lvl>
+    <w:lvl w:ilvl="2" w:tplc="04090005" w:tentative="1">
+      <w:start w:val="1"/>
+      <w:numFmt w:val="bullet"/>
+      <w:lvlText w:val=""/>
+      <w:lvlJc w:val="left"/>
+      <w:pPr>
+        <w:ind w:left="2160" w:hanging="360"/>
+      </w:pPr>
+      <w:rPr>
+        <w:rFonts w:ascii="Wingdings" w:hAnsi="Wingdings" w:hint="default"/>
+      </w:rPr>
+    </w:lvl>
+    <w:lvl w:ilvl="3" w:tplc="04090001" w:tentative="1">
+      <w:start w:val="1"/>
+      <w:numFmt w:val="bullet"/>
+      <w:lvlText w:val=""/>
+      <w:lvlJc w:val="left"/>
+      <w:pPr>
+        <w:ind w:left="2880" w:hanging="360"/>
+      </w:pPr>
+      <w:rPr>
+        <w:rFonts w:ascii="Symbol" w:hAnsi="Symbol" w:hint="default"/>
+      </w:rPr>
+    </w:lvl>
+    <w:lvl w:ilvl="4" w:tplc="04090003" w:tentative="1">
+      <w:start w:val="1"/>
+      <w:numFmt w:val="bullet"/>
+      <w:lvlText w:val="o"/>
+      <w:lvlJc w:val="left"/>
+      <w:pPr>
+        <w:ind w:left="3600" w:hanging="360"/>
+      </w:pPr>
+      <w:rPr>
+        <w:rFonts w:ascii="Courier New" w:hAnsi="Courier New" w:cs="Courier New" w:hint="default"/>
+      </w:rPr>
+    </w:lvl>
+    <w:lvl w:ilvl="5" w:tplc="04090005" w:tentative="1">
+      <w:start w:val="1"/>
+      <w:numFmt w:val="bullet"/>
+      <w:lvlText w:val=""/>
+      <w:lvlJc w:val="left"/>
+      <w:pPr>
+        <w:ind w:left="4320" w:hanging="360"/>
+      </w:pPr>
+      <w:rPr>
+        <w:rFonts w:ascii="Wingdings" w:hAnsi="Wingdings" w:hint="default"/>
+      </w:rPr>
+    </w:lvl>
+    <w:lvl w:ilvl="6" w:tplc="04090001" w:tentative="1">
+      <w:start w:val="1"/>
+      <w:numFmt w:val="bullet"/>
+      <w:lvlText w:val=""/>
+      <w:lvlJc w:val="left"/>
+      <w:pPr>
+        <w:ind w:left="5040" w:hanging="360"/>
+      </w:pPr>
+      <w:rPr>
+        <w:rFonts w:ascii="Symbol" w:hAnsi="Symbol" w:hint="default"/>
+      </w:rPr>
+    </w:lvl>
+    <w:lvl w:ilvl="7" w:tplc="04090003" w:tentative="1">
+      <w:start w:val="1"/>
+      <w:numFmt w:val="bullet"/>
+      <w:lvlText w:val="o"/>
+      <w:lvlJc w:val="left"/>
+      <w:pPr>
+        <w:ind w:left="5760" w:hanging="360"/>
+      </w:pPr>
+      <w:rPr>
+        <w:rFonts w:ascii="Courier New" w:hAnsi="Courier New" w:cs="Courier New" w:hint="default"/>
+      </w:rPr>
+    </w:lvl>
+    <w:lvl w:ilvl="8" w:tplc="04090005" w:tentative="1">
+      <w:start w:val="1"/>
+      <w:numFmt w:val="bullet"/>
+      <w:lvlText w:val=""/>
+      <w:lvlJc w:val="left"/>
+      <w:pPr>
+        <w:ind w:left="6480" w:hanging="360"/>
+      </w:pPr>
+      <w:rPr>
+        <w:rFonts w:ascii="Wingdings" w:hAnsi="Wingdings" w:hint="default"/>
+      </w:rPr>
+    </w:lvl>
+  </w:abstractNum>
+  <w:abstractNum w:abstractNumId="1" w15:restartNumberingAfterBreak="0">
+    <w:nsid w:val="5C7F4D72"/>
+    <w:multiLevelType w:val="hybridMultilevel"/>
+    <w:tmpl w:val="A580C624"/>
+    <w:lvl w:ilvl="0" w:tplc="04090001">
+      <w:start w:val="1"/>
+      <w:numFmt w:val="bullet"/>
+      <w:lvlText w:val=""/>
+      <w:lvlJc w:val="left"/>
+      <w:pPr>
+        <w:ind w:left="720" w:hanging="360"/>
+      </w:pPr>
+      <w:rPr>
+        <w:rFonts w:ascii="Symbol" w:hAnsi="Symbol" w:hint="default"/>
+      </w:rPr>
+    </w:lvl>
+    <w:lvl w:ilvl="1" w:tplc="04090003" w:tentative="1">
+      <w:start w:val="1"/>
+      <w:numFmt w:val="bullet"/>
+      <w:lvlText w:val="o"/>
+      <w:lvlJc w:val="left"/>
+      <w:pPr>
+        <w:ind w:left="1440" w:hanging="360"/>
+      </w:pPr>
+      <w:rPr>
+        <w:rFonts w:ascii="Courier New" w:hAnsi="Courier New" w:cs="Courier New" w:hint="default"/>
+      </w:rPr>
+    </w:lvl>
+    <w:lvl w:ilvl="2" w:tplc="04090005" w:tentative="1">
+      <w:start w:val="1"/>
+      <w:numFmt w:val="bullet"/>
+      <w:lvlText w:val=""/>
+      <w:lvlJc w:val="left"/>
+      <w:pPr>
+        <w:ind w:left="2160" w:hanging="360"/>
+      </w:pPr>
+      <w:rPr>
+        <w:rFonts w:ascii="Wingdings" w:hAnsi="Wingdings" w:hint="default"/>
+      </w:rPr>
+    </w:lvl>
+    <w:lvl w:ilvl="3" w:tplc="04090001" w:tentative="1">
+      <w:start w:val="1"/>
+      <w:numFmt w:val="bullet"/>
+      <w:lvlText w:val=""/>
+      <w:lvlJc w:val="left"/>
+      <w:pPr>
+        <w:ind w:left="2880" w:hanging="360"/>
+      </w:pPr>
+      <w:rPr>
+        <w:rFonts w:ascii="Symbol" w:hAnsi="Symbol" w:hint="default"/>
+      </w:rPr>
+    </w:lvl>
+    <w:lvl w:ilvl="4" w:tplc="04090003" w:tentative="1">
+      <w:start w:val="1"/>
+      <w:numFmt w:val="bullet"/>
+      <w:lvlText w:val="o"/>
+      <w:lvlJc w:val="left"/>
+      <w:pPr>
+        <w:ind w:left="3600" w:hanging="360"/>
+      </w:pPr>
+      <w:rPr>
+        <w:rFonts w:ascii="Courier New" w:hAnsi="Courier New" w:cs="Courier New" w:hint="default"/>
+      </w:rPr>
+    </w:lvl>
+    <w:lvl w:ilvl="5" w:tplc="04090005" w:tentative="1">
+      <w:start w:val="1"/>
+      <w:numFmt w:val="bullet"/>
+      <w:lvlText w:val=""/>
+      <w:lvlJc w:val="left"/>
+      <w:pPr>
+        <w:ind w:left="4320" w:hanging="360"/>
+      </w:pPr>
+      <w:rPr>
+        <w:rFonts w:ascii="Wingdings" w:hAnsi="Wingdings" w:hint="default"/>
+      </w:rPr>
+    </w:lvl>
+    <w:lvl w:ilvl="6" w:tplc="04090001" w:tentative="1">
+      <w:start w:val="1"/>
+      <w:numFmt w:val="bullet"/>
+      <w:lvlText w:val=""/>
+      <w:lvlJc w:val="left"/>
+      <w:pPr>
+        <w:ind w:left="5040" w:hanging="360"/>
+      </w:pPr>
+      <w:rPr>
+        <w:rFonts w:ascii="Symbol" w:hAnsi="Symbol" w:hint="default"/>
+      </w:rPr>
+    </w:lvl>
+    <w:lvl w:ilvl="7" w:tplc="04090003" w:tentative="1">
+      <w:start w:val="1"/>
+      <w:numFmt w:val="bullet"/>
+      <w:lvlText w:val="o"/>
+      <w:lvlJc w:val="left"/>
+      <w:pPr>
+        <w:ind w:left="5760" w:hanging="360"/>
+      </w:pPr>
+      <w:rPr>
+        <w:rFonts w:ascii="Courier New" w:hAnsi="Courier New" w:cs="Courier New" w:hint="default"/>
+      </w:rPr>
+    </w:lvl>
+    <w:lvl w:ilvl="8" w:tplc="04090005" w:tentative="1">
+      <w:start w:val="1"/>
+      <w:numFmt w:val="bullet"/>
+      <w:lvlText w:val=""/>
+      <w:lvlJc w:val="left"/>
+      <w:pPr>
+        <w:ind w:left="6480" w:hanging="360"/>
+      </w:pPr>
+      <w:rPr>
+        <w:rFonts w:ascii="Wingdings" w:hAnsi="Wingdings" w:hint="default"/>
+      </w:rPr>
+    </w:lvl>
+  </w:abstractNum>
+  <w:num w:numId="1">
+    <w:abstractNumId w:val="1"/>
+  </w:num>
+  <w:num w:numId="2">
+    <w:abstractNumId w:val="0"/>
+  </w:num>
+</w:numbering>
 </file>
 
 <file path=word/styles.xml><?xml version="1.0" encoding="utf-8"?>
@@ -518,6 +1606,45 @@
   <w:style w:type="paragraph" w:default="1" w:styleId="Normal">
     <w:name w:val="Normal"/>
   </w:style>
+  <w:style w:type="paragraph" w:styleId="Heading1">
+    <w:name w:val="heading 1"/>
+    <w:basedOn w:val="Normal"/>
+    <w:next w:val="Normal"/>
+    <w:link w:val="Heading1Char"/>
+    <w:uiPriority w:val="9"/>
+    <w:rsid w:val="00CE3826"/>
+    <w:pPr>
+      <w:keepNext/>
+      <w:keepLines/>
+      <w:spacing w:before="240" w:after="0"/>
+      <w:outlineLvl w:val="0"/>
+    </w:pPr>
+    <w:rPr>
+      <w:rFonts w:asciiTheme="majorHAnsi" w:eastAsiaTheme="majorEastAsia" w:hAnsiTheme="majorHAnsi" w:cstheme="majorBidi"/>
+      <w:color w:val="2F5496" w:themeColor="accent1" w:themeShade="BF"/>
+      <w:sz w:val="32"/>
+      <w:szCs w:val="32"/>
+    </w:rPr>
+  </w:style>
+  <w:style w:type="paragraph" w:styleId="Heading3">
+    <w:name w:val="heading 3"/>
+    <w:basedOn w:val="Normal"/>
+    <w:link w:val="Heading3Char"/>
+    <w:uiPriority w:val="9"/>
+    <w:qFormat/>
+    <w:rsid w:val="006A10D3"/>
+    <w:pPr>
+      <w:spacing w:before="100" w:beforeAutospacing="1" w:after="100" w:afterAutospacing="1" w:line="240" w:lineRule="auto"/>
+      <w:outlineLvl w:val="2"/>
+    </w:pPr>
+    <w:rPr>
+      <w:rFonts w:ascii="Times New Roman" w:eastAsia="Times New Roman" w:hAnsi="Times New Roman" w:cs="Times New Roman"/>
+      <w:b/>
+      <w:bCs/>
+      <w:sz w:val="27"/>
+      <w:szCs w:val="27"/>
+    </w:rPr>
+  </w:style>
   <w:style w:type="character" w:default="1" w:styleId="DefaultParagraphFont">
     <w:name w:val="Default Paragraph Font"/>
     <w:uiPriority w:val="1"/>
@@ -575,6 +1702,114 @@
     <w:rsid w:val="00495F76"/>
     <w:pPr>
       <w:spacing w:after="0" w:line="240" w:lineRule="auto"/>
+    </w:pPr>
+  </w:style>
+  <w:style w:type="character" w:customStyle="1" w:styleId="Heading3Char">
+    <w:name w:val="Heading 3 Char"/>
+    <w:basedOn w:val="DefaultParagraphFont"/>
+    <w:link w:val="Heading3"/>
+    <w:uiPriority w:val="9"/>
+    <w:rsid w:val="006A10D3"/>
+    <w:rPr>
+      <w:rFonts w:ascii="Times New Roman" w:eastAsia="Times New Roman" w:hAnsi="Times New Roman" w:cs="Times New Roman"/>
+      <w:b/>
+      <w:bCs/>
+      <w:sz w:val="27"/>
+      <w:szCs w:val="27"/>
+    </w:rPr>
+  </w:style>
+  <w:style w:type="paragraph" w:styleId="NormalWeb">
+    <w:name w:val="Normal (Web)"/>
+    <w:basedOn w:val="Normal"/>
+    <w:uiPriority w:val="99"/>
+    <w:semiHidden/>
+    <w:unhideWhenUsed/>
+    <w:rsid w:val="006A10D3"/>
+    <w:pPr>
+      <w:spacing w:before="100" w:beforeAutospacing="1" w:after="100" w:afterAutospacing="1" w:line="240" w:lineRule="auto"/>
+    </w:pPr>
+    <w:rPr>
+      <w:rFonts w:ascii="Times New Roman" w:eastAsia="Times New Roman" w:hAnsi="Times New Roman" w:cs="Times New Roman"/>
+      <w:sz w:val="24"/>
+      <w:szCs w:val="24"/>
+    </w:rPr>
+  </w:style>
+  <w:style w:type="character" w:customStyle="1" w:styleId="Heading1Char">
+    <w:name w:val="Heading 1 Char"/>
+    <w:basedOn w:val="DefaultParagraphFont"/>
+    <w:link w:val="Heading1"/>
+    <w:uiPriority w:val="9"/>
+    <w:rsid w:val="00CE3826"/>
+    <w:rPr>
+      <w:rFonts w:asciiTheme="majorHAnsi" w:eastAsiaTheme="majorEastAsia" w:hAnsiTheme="majorHAnsi" w:cstheme="majorBidi"/>
+      <w:color w:val="2F5496" w:themeColor="accent1" w:themeShade="BF"/>
+      <w:sz w:val="32"/>
+      <w:szCs w:val="32"/>
+    </w:rPr>
+  </w:style>
+  <w:style w:type="paragraph" w:customStyle="1" w:styleId="Code">
+    <w:name w:val="Code"/>
+    <w:basedOn w:val="Normal"/>
+    <w:link w:val="CodeChar"/>
+    <w:qFormat/>
+    <w:rsid w:val="007B30EA"/>
+    <w:pPr>
+      <w:pBdr>
+        <w:top w:val="single" w:sz="6" w:space="7" w:color="CCCCCC"/>
+        <w:left w:val="single" w:sz="6" w:space="7" w:color="CCCCCC"/>
+        <w:bottom w:val="single" w:sz="6" w:space="7" w:color="CCCCCC"/>
+        <w:right w:val="single" w:sz="6" w:space="7" w:color="CCCCCC"/>
+      </w:pBdr>
+      <w:shd w:val="clear" w:color="auto" w:fill="F5F5F5"/>
+      <w:tabs>
+        <w:tab w:val="left" w:pos="916"/>
+        <w:tab w:val="left" w:pos="1832"/>
+        <w:tab w:val="left" w:pos="2748"/>
+        <w:tab w:val="left" w:pos="3664"/>
+        <w:tab w:val="left" w:pos="4580"/>
+        <w:tab w:val="left" w:pos="5496"/>
+        <w:tab w:val="left" w:pos="6412"/>
+        <w:tab w:val="left" w:pos="7328"/>
+        <w:tab w:val="left" w:pos="8244"/>
+        <w:tab w:val="left" w:pos="9160"/>
+        <w:tab w:val="left" w:pos="10076"/>
+        <w:tab w:val="left" w:pos="10992"/>
+        <w:tab w:val="left" w:pos="11908"/>
+        <w:tab w:val="left" w:pos="12824"/>
+        <w:tab w:val="left" w:pos="13740"/>
+        <w:tab w:val="left" w:pos="14656"/>
+      </w:tabs>
+      <w:spacing w:after="0" w:line="240" w:lineRule="auto"/>
+      <w:ind w:left="360"/>
+    </w:pPr>
+    <w:rPr>
+      <w:rFonts w:ascii="Consolas" w:eastAsia="Times New Roman" w:hAnsi="Consolas" w:cs="Calibri"/>
+      <w:color w:val="000000"/>
+      <w:sz w:val="16"/>
+      <w:szCs w:val="20"/>
+    </w:rPr>
+  </w:style>
+  <w:style w:type="character" w:customStyle="1" w:styleId="CodeChar">
+    <w:name w:val="Code Char"/>
+    <w:basedOn w:val="DefaultParagraphFont"/>
+    <w:link w:val="Code"/>
+    <w:rsid w:val="007B30EA"/>
+    <w:rPr>
+      <w:rFonts w:ascii="Consolas" w:eastAsia="Times New Roman" w:hAnsi="Consolas" w:cs="Calibri"/>
+      <w:color w:val="000000"/>
+      <w:sz w:val="16"/>
+      <w:szCs w:val="20"/>
+      <w:shd w:val="clear" w:color="auto" w:fill="F5F5F5"/>
+    </w:rPr>
+  </w:style>
+  <w:style w:type="paragraph" w:styleId="ListParagraph">
+    <w:name w:val="List Paragraph"/>
+    <w:basedOn w:val="Normal"/>
+    <w:uiPriority w:val="34"/>
+    <w:rsid w:val="000714A6"/>
+    <w:pPr>
+      <w:ind w:left="720"/>
+      <w:contextualSpacing/>
     </w:pPr>
   </w:style>
 </w:styles>

</xml_diff>

<commit_message>
only one question left on countries!
</commit_message>
<xml_diff>
--- a/mySQL.docx
+++ b/mySQL.docx
@@ -264,21 +264,16 @@
     </w:p>
     <w:p>
       <w:pPr>
-        <w:spacing w:after="100" w:afterAutospacing="1" w:line="432" w:lineRule="atLeast"/>
-        <w:rPr>
-          <w:rFonts w:ascii="Gotham-Rounded-Book" w:eastAsia="Times New Roman" w:hAnsi="Gotham-Rounded-Book" w:cs="Times New Roman"/>
-          <w:color w:val="505050"/>
-          <w:sz w:val="21"/>
-          <w:szCs w:val="21"/>
-        </w:rPr>
-      </w:pPr>
-      <w:r>
-        <w:rPr>
-          <w:rFonts w:ascii="Gotham-Rounded-Book" w:eastAsia="Times New Roman" w:hAnsi="Gotham-Rounded-Book" w:cs="Times New Roman"/>
+        <w:pStyle w:val="NoSpacing"/>
+      </w:pPr>
+    </w:p>
+    <w:p>
+      <w:pPr>
+        <w:pStyle w:val="NoSpacing"/>
+      </w:pPr>
+      <w:r>
+        <w:rPr>
           <w:noProof/>
-          <w:color w:val="505050"/>
-          <w:sz w:val="21"/>
-          <w:szCs w:val="21"/>
         </w:rPr>
         <w:drawing>
           <wp:inline distT="0" distB="0" distL="0" distR="0">
@@ -330,30 +325,14 @@
         </w:drawing>
       </w:r>
       <w:r>
-        <w:rPr>
-          <w:rFonts w:ascii="Gotham-Rounded-Book" w:eastAsia="Times New Roman" w:hAnsi="Gotham-Rounded-Book" w:cs="Times New Roman"/>
-          <w:color w:val="505050"/>
-          <w:sz w:val="21"/>
-          <w:szCs w:val="21"/>
-        </w:rPr>
         <w:t xml:space="preserve"> </w:t>
       </w:r>
       <w:r>
-        <w:rPr>
-          <w:rFonts w:ascii="Gotham-Rounded-Book" w:eastAsia="Times New Roman" w:hAnsi="Gotham-Rounded-Book" w:cs="Times New Roman"/>
-          <w:color w:val="505050"/>
-          <w:sz w:val="21"/>
-          <w:szCs w:val="21"/>
-        </w:rPr>
         <w:t xml:space="preserve">   </w:t>
       </w:r>
       <w:r>
         <w:rPr>
-          <w:rFonts w:ascii="Gotham-Rounded-Book" w:eastAsia="Times New Roman" w:hAnsi="Gotham-Rounded-Book" w:cs="Times New Roman"/>
           <w:noProof/>
-          <w:color w:val="505050"/>
-          <w:sz w:val="21"/>
-          <w:szCs w:val="21"/>
         </w:rPr>
         <w:drawing>
           <wp:inline distT="0" distB="0" distL="0" distR="0">
@@ -405,21 +384,11 @@
         </w:drawing>
       </w:r>
       <w:r>
-        <w:rPr>
-          <w:rFonts w:ascii="Gotham-Rounded-Book" w:eastAsia="Times New Roman" w:hAnsi="Gotham-Rounded-Book" w:cs="Times New Roman"/>
-          <w:color w:val="505050"/>
-          <w:sz w:val="21"/>
-          <w:szCs w:val="21"/>
-        </w:rPr>
         <w:t xml:space="preserve"> </w:t>
       </w:r>
       <w:r>
         <w:rPr>
-          <w:rFonts w:ascii="Gotham-Rounded-Book" w:eastAsia="Times New Roman" w:hAnsi="Gotham-Rounded-Book" w:cs="Times New Roman"/>
           <w:noProof/>
-          <w:color w:val="505050"/>
-          <w:sz w:val="21"/>
-          <w:szCs w:val="21"/>
         </w:rPr>
         <w:drawing>
           <wp:inline distT="0" distB="0" distL="0" distR="0">
@@ -471,21 +440,11 @@
         </w:drawing>
       </w:r>
       <w:r>
-        <w:rPr>
-          <w:rFonts w:ascii="Gotham-Rounded-Book" w:eastAsia="Times New Roman" w:hAnsi="Gotham-Rounded-Book" w:cs="Times New Roman"/>
-          <w:color w:val="505050"/>
-          <w:sz w:val="21"/>
-          <w:szCs w:val="21"/>
-        </w:rPr>
         <w:t xml:space="preserve">    </w:t>
       </w:r>
       <w:r>
         <w:rPr>
-          <w:rFonts w:ascii="Gotham-Rounded-Book" w:eastAsia="Times New Roman" w:hAnsi="Gotham-Rounded-Book" w:cs="Times New Roman"/>
           <w:noProof/>
-          <w:color w:val="505050"/>
-          <w:sz w:val="21"/>
-          <w:szCs w:val="21"/>
         </w:rPr>
         <w:drawing>
           <wp:inline distT="0" distB="0" distL="0" distR="0">
@@ -539,6 +498,15 @@
     </w:p>
     <w:p>
       <w:pPr>
+        <w:pStyle w:val="NoSpacing"/>
+        <w:jc w:val="center"/>
+      </w:pPr>
+      <w:r>
+        <w:t>Steps taken to arrive at solution</w:t>
+      </w:r>
+    </w:p>
+    <w:p>
+      <w:pPr>
         <w:spacing w:after="100" w:afterAutospacing="1" w:line="432" w:lineRule="atLeast"/>
         <w:rPr>
           <w:rFonts w:ascii="Gotham-Rounded-Book" w:eastAsia="Times New Roman" w:hAnsi="Gotham-Rounded-Book" w:cs="Times New Roman"/>
@@ -631,7 +599,39 @@
       </w:pPr>
       <w:r>
         <w:lastRenderedPageBreak/>
-        <w:t>2. What query would you run to display the total number of cities for each country?</w:t>
+        <w:t>2. What query would you run to display</w:t>
+      </w:r>
+      <w:r>
+        <w:t>:</w:t>
+      </w:r>
+    </w:p>
+    <w:p>
+      <w:pPr>
+        <w:pStyle w:val="NoSpacing"/>
+        <w:numPr>
+          <w:ilvl w:val="0"/>
+          <w:numId w:val="12"/>
+        </w:numPr>
+        <w:rPr>
+          <w:b/>
+        </w:rPr>
+      </w:pPr>
+      <w:r>
+        <w:rPr>
+          <w:b/>
+          <w:color w:val="70AD47" w:themeColor="accent6"/>
+        </w:rPr>
+        <w:t>T</w:t>
+      </w:r>
+      <w:r>
+        <w:rPr>
+          <w:b/>
+          <w:color w:val="70AD47" w:themeColor="accent6"/>
+        </w:rPr>
+        <w:t>he total number of cities for each country</w:t>
+      </w:r>
+      <w:r>
+        <w:t>?</w:t>
       </w:r>
     </w:p>
     <w:p>
@@ -643,7 +643,33 @@
         </w:numPr>
       </w:pPr>
       <w:r>
-        <w:t>Your query should return the name of the country and the total number of cities.</w:t>
+        <w:t xml:space="preserve">Your query should return the </w:t>
+      </w:r>
+      <w:r>
+        <w:rPr>
+          <w:b/>
+          <w:color w:val="4472C4" w:themeColor="accent1"/>
+        </w:rPr>
+        <w:t>name of the country</w:t>
+      </w:r>
+      <w:r>
+        <w:rPr>
+          <w:color w:val="4472C4" w:themeColor="accent1"/>
+        </w:rPr>
+        <w:t xml:space="preserve"> </w:t>
+      </w:r>
+      <w:r>
+        <w:t xml:space="preserve">and the </w:t>
+      </w:r>
+      <w:r>
+        <w:rPr>
+          <w:b/>
+          <w:color w:val="FF0000"/>
+        </w:rPr>
+        <w:t>total number of cities</w:t>
+      </w:r>
+      <w:r>
+        <w:t>.</w:t>
       </w:r>
     </w:p>
     <w:p>
@@ -655,7 +681,27 @@
         </w:numPr>
       </w:pPr>
       <w:r>
-        <w:t>Your query should arrange the result by the number of cities in descending order. (3)</w:t>
+        <w:t>Your query should arrange the result by the </w:t>
+      </w:r>
+      <w:r>
+        <w:rPr>
+          <w:b/>
+          <w:color w:val="ED7D31" w:themeColor="accent2"/>
+        </w:rPr>
+        <w:t>number of cities</w:t>
+      </w:r>
+      <w:r>
+        <w:t xml:space="preserve"> in </w:t>
+      </w:r>
+      <w:r>
+        <w:rPr>
+          <w:b/>
+          <w:color w:val="7030A0"/>
+        </w:rPr>
+        <w:t>descending order</w:t>
+      </w:r>
+      <w:r>
+        <w:t>. (3)</w:t>
       </w:r>
     </w:p>
     <w:p>
@@ -663,7 +709,44 @@
         <w:pStyle w:val="Code"/>
       </w:pPr>
       <w:r>
-        <w:t>&gt; ...</w:t>
+        <w:t xml:space="preserve">SELECT </w:t>
+      </w:r>
+      <w:proofErr w:type="spellStart"/>
+      <w:proofErr w:type="gramStart"/>
+      <w:r>
+        <w:t>cities.country</w:t>
+      </w:r>
+      <w:proofErr w:type="gramEnd"/>
+      <w:r>
+        <w:t>_id</w:t>
+      </w:r>
+      <w:proofErr w:type="spellEnd"/>
+      <w:r>
+        <w:t xml:space="preserve"> as </w:t>
+      </w:r>
+      <w:proofErr w:type="spellStart"/>
+      <w:r>
+        <w:t>Country_ID</w:t>
+      </w:r>
+      <w:proofErr w:type="spellEnd"/>
+      <w:r>
+        <w:t xml:space="preserve">, countries.name AS </w:t>
+      </w:r>
+      <w:proofErr w:type="spellStart"/>
+      <w:r>
+        <w:t>Country_Name</w:t>
+      </w:r>
+      <w:proofErr w:type="spellEnd"/>
+      <w:r>
+        <w:t xml:space="preserve">, COUNT(*) AS </w:t>
+      </w:r>
+      <w:proofErr w:type="spellStart"/>
+      <w:r>
+        <w:t>Number_of_Cities</w:t>
+      </w:r>
+      <w:proofErr w:type="spellEnd"/>
+      <w:r>
+        <w:t xml:space="preserve"> FROM cities</w:t>
       </w:r>
     </w:p>
     <w:p>
@@ -671,25 +754,57 @@
         <w:pStyle w:val="Code"/>
       </w:pPr>
       <w:r>
-        <w:t>&gt; ...</w:t>
-      </w:r>
-      <w:r>
-        <w:t xml:space="preserve"> </w:t>
-      </w:r>
-    </w:p>
-    <w:p>
-      <w:pPr>
-        <w:pStyle w:val="NoSpacing"/>
+        <w:t xml:space="preserve">JOIN countries ON countries.id = </w:t>
+      </w:r>
+      <w:proofErr w:type="spellStart"/>
+      <w:proofErr w:type="gramStart"/>
+      <w:r>
+        <w:t>cities.country</w:t>
+      </w:r>
+      <w:proofErr w:type="gramEnd"/>
+      <w:r>
+        <w:t>_id</w:t>
+      </w:r>
+      <w:proofErr w:type="spellEnd"/>
+    </w:p>
+    <w:p>
+      <w:pPr>
+        <w:pStyle w:val="Code"/>
+      </w:pPr>
+      <w:r>
+        <w:t>GROUP BY countries.name</w:t>
+      </w:r>
+    </w:p>
+    <w:p>
+      <w:pPr>
+        <w:pStyle w:val="Code"/>
+      </w:pPr>
+      <w:r>
+        <w:t xml:space="preserve">ORDER BY </w:t>
+      </w:r>
+      <w:proofErr w:type="spellStart"/>
+      <w:r>
+        <w:t>Number_of_Cities</w:t>
+      </w:r>
+      <w:proofErr w:type="spellEnd"/>
+      <w:r>
+        <w:t xml:space="preserve"> DESC;</w:t>
+      </w:r>
+    </w:p>
+    <w:p>
+      <w:pPr>
+        <w:pStyle w:val="NoSpacing"/>
+        <w:jc w:val="center"/>
       </w:pPr>
       <w:r>
         <w:rPr>
           <w:noProof/>
         </w:rPr>
         <w:drawing>
-          <wp:inline distT="0" distB="0" distL="0" distR="0">
-            <wp:extent cx="1797679" cy="1654895"/>
-            <wp:effectExtent l="0" t="0" r="0" b="2540"/>
-            <wp:docPr id="7" name="Picture 7"/>
+          <wp:inline distT="0" distB="0" distL="0" distR="0" wp14:anchorId="272DC6F5" wp14:editId="2236691E">
+            <wp:extent cx="4988785" cy="3056937"/>
+            <wp:effectExtent l="0" t="0" r="2540" b="0"/>
+            <wp:docPr id="24" name="Picture 24"/>
             <wp:cNvGraphicFramePr>
               <a:graphicFrameLocks xmlns:a="http://schemas.openxmlformats.org/drawingml/2006/main" noChangeAspect="1"/>
             </wp:cNvGraphicFramePr>
@@ -697,7 +812,7 @@
               <a:graphicData uri="http://schemas.openxmlformats.org/drawingml/2006/picture">
                 <pic:pic xmlns:pic="http://schemas.openxmlformats.org/drawingml/2006/picture">
                   <pic:nvPicPr>
-                    <pic:cNvPr id="0" name="Picture 6"/>
+                    <pic:cNvPr id="0" name="Picture 8"/>
                     <pic:cNvPicPr>
                       <a:picLocks noChangeAspect="1" noChangeArrowheads="1"/>
                     </pic:cNvPicPr>
@@ -718,7 +833,7 @@
                   <pic:spPr bwMode="auto">
                     <a:xfrm>
                       <a:off x="0" y="0"/>
-                      <a:ext cx="1809612" cy="1665880"/>
+                      <a:ext cx="5006380" cy="3067718"/>
                     </a:xfrm>
                     <a:prstGeom prst="rect">
                       <a:avLst/>
@@ -738,38 +853,6 @@
     <w:p>
       <w:pPr>
         <w:pStyle w:val="NoSpacing"/>
-        <w:numPr>
-          <w:ilvl w:val="0"/>
-          <w:numId w:val="4"/>
-        </w:numPr>
-      </w:pPr>
-      <w:r>
-        <w:t xml:space="preserve">Name of </w:t>
-      </w:r>
-      <w:r>
-        <w:t>City</w:t>
-      </w:r>
-    </w:p>
-    <w:p>
-      <w:pPr>
-        <w:pStyle w:val="NoSpacing"/>
-        <w:numPr>
-          <w:ilvl w:val="0"/>
-          <w:numId w:val="4"/>
-        </w:numPr>
-      </w:pPr>
-      <w:r>
-        <w:t>Corresponding Country</w:t>
-      </w:r>
-    </w:p>
-    <w:p>
-      <w:pPr>
-        <w:pStyle w:val="NoSpacing"/>
-      </w:pPr>
-    </w:p>
-    <w:p>
-      <w:pPr>
-        <w:pStyle w:val="NoSpacing"/>
       </w:pPr>
     </w:p>
     <w:p>
@@ -782,9 +865,9 @@
         </w:rPr>
         <w:drawing>
           <wp:inline distT="0" distB="0" distL="0" distR="0">
-            <wp:extent cx="5941060" cy="2557780"/>
-            <wp:effectExtent l="0" t="0" r="2540" b="0"/>
-            <wp:docPr id="8" name="Picture 8"/>
+            <wp:extent cx="5943600" cy="1463040"/>
+            <wp:effectExtent l="0" t="0" r="0" b="3810"/>
+            <wp:docPr id="29" name="Picture 29"/>
             <wp:cNvGraphicFramePr>
               <a:graphicFrameLocks xmlns:a="http://schemas.openxmlformats.org/drawingml/2006/main" noChangeAspect="1"/>
             </wp:cNvGraphicFramePr>
@@ -792,7 +875,7 @@
               <a:graphicData uri="http://schemas.openxmlformats.org/drawingml/2006/picture">
                 <pic:pic xmlns:pic="http://schemas.openxmlformats.org/drawingml/2006/picture">
                   <pic:nvPicPr>
-                    <pic:cNvPr id="0" name="Picture 7"/>
+                    <pic:cNvPr id="0" name="Picture 25"/>
                     <pic:cNvPicPr>
                       <a:picLocks noChangeAspect="1" noChangeArrowheads="1"/>
                     </pic:cNvPicPr>
@@ -813,7 +896,7 @@
                   <pic:spPr bwMode="auto">
                     <a:xfrm>
                       <a:off x="0" y="0"/>
-                      <a:ext cx="5941060" cy="2557780"/>
+                      <a:ext cx="5943600" cy="1463040"/>
                     </a:xfrm>
                     <a:prstGeom prst="rect">
                       <a:avLst/>
@@ -833,86 +916,169 @@
     <w:p>
       <w:pPr>
         <w:pStyle w:val="NoSpacing"/>
-        <w:numPr>
-          <w:ilvl w:val="0"/>
-          <w:numId w:val="4"/>
-        </w:numPr>
-      </w:pPr>
-      <w:r>
-        <w:t>Name of City</w:t>
-      </w:r>
-    </w:p>
-    <w:p>
-      <w:pPr>
-        <w:pStyle w:val="NoSpacing"/>
-        <w:numPr>
-          <w:ilvl w:val="0"/>
-          <w:numId w:val="4"/>
-        </w:numPr>
-      </w:pPr>
-      <w:r>
-        <w:t>Corresponding Country</w:t>
-      </w:r>
-    </w:p>
-    <w:p>
-      <w:pPr>
-        <w:pStyle w:val="NoSpacing"/>
-      </w:pPr>
-    </w:p>
-    <w:p>
-      <w:pPr>
-        <w:pStyle w:val="NoSpacing"/>
-      </w:pPr>
-    </w:p>
-    <w:p>
-      <w:pPr>
-        <w:pStyle w:val="NoSpacing"/>
-      </w:pPr>
-    </w:p>
-    <w:p>
-      <w:pPr>
-        <w:pStyle w:val="NoSpacing"/>
-      </w:pPr>
-    </w:p>
-    <w:p>
-      <w:pPr>
-        <w:pStyle w:val="NoSpacing"/>
-      </w:pPr>
-    </w:p>
-    <w:p>
-      <w:pPr>
-        <w:pStyle w:val="NoSpacing"/>
-      </w:pPr>
-    </w:p>
-    <w:p>
-      <w:pPr>
-        <w:pStyle w:val="NoSpacing"/>
-      </w:pPr>
-    </w:p>
-    <w:p>
-      <w:pPr>
-        <w:pStyle w:val="NoSpacing"/>
-      </w:pPr>
-    </w:p>
-    <w:p>
-      <w:pPr>
-        <w:pStyle w:val="NoSpacing"/>
-      </w:pPr>
-    </w:p>
-    <w:p>
-      <w:pPr>
-        <w:pStyle w:val="NoSpacing"/>
-      </w:pPr>
-    </w:p>
-    <w:p>
-      <w:pPr>
-        <w:pStyle w:val="NoSpacing"/>
-      </w:pPr>
-    </w:p>
-    <w:p>
-      <w:pPr>
-        <w:pStyle w:val="NoSpacing"/>
-      </w:pPr>
+        <w:rPr>
+          <w:rFonts w:ascii="Consolas" w:hAnsi="Consolas"/>
+        </w:rPr>
+      </w:pPr>
+      <w:r>
+        <w:rPr>
+          <w:rFonts w:ascii="Consolas" w:hAnsi="Consolas"/>
+        </w:rPr>
+        <w:t>-  -  -  -  -  -  -  -  -  -  -</w:t>
+      </w:r>
+      <w:r>
+        <w:rPr>
+          <w:rFonts w:ascii="Consolas" w:hAnsi="Consolas"/>
+        </w:rPr>
+        <w:t xml:space="preserve">  </w:t>
+      </w:r>
+      <w:r>
+        <w:rPr>
+          <w:rFonts w:ascii="Consolas" w:hAnsi="Consolas"/>
+        </w:rPr>
+        <w:t>-  -  -  -  -  -  -  -  -  -  -  -  -  -  -</w:t>
+      </w:r>
+    </w:p>
+    <w:p>
+      <w:pPr>
+        <w:pStyle w:val="NoSpacing"/>
+      </w:pPr>
+      <w:r>
+        <w:rPr>
+          <w:noProof/>
+        </w:rPr>
+        <w:drawing>
+          <wp:inline distT="0" distB="0" distL="0" distR="0" wp14:anchorId="0551C19B" wp14:editId="2C7D0551">
+            <wp:extent cx="5941695" cy="1463040"/>
+            <wp:effectExtent l="0" t="0" r="1905" b="3810"/>
+            <wp:docPr id="30" name="Picture 30"/>
+            <wp:cNvGraphicFramePr>
+              <a:graphicFrameLocks xmlns:a="http://schemas.openxmlformats.org/drawingml/2006/main" noChangeAspect="1"/>
+            </wp:cNvGraphicFramePr>
+            <a:graphic xmlns:a="http://schemas.openxmlformats.org/drawingml/2006/main">
+              <a:graphicData uri="http://schemas.openxmlformats.org/drawingml/2006/picture">
+                <pic:pic xmlns:pic="http://schemas.openxmlformats.org/drawingml/2006/picture">
+                  <pic:nvPicPr>
+                    <pic:cNvPr id="0" name="Picture 26"/>
+                    <pic:cNvPicPr>
+                      <a:picLocks noChangeAspect="1" noChangeArrowheads="1"/>
+                    </pic:cNvPicPr>
+                  </pic:nvPicPr>
+                  <pic:blipFill>
+                    <a:blip r:embed="rId13">
+                      <a:extLst>
+                        <a:ext uri="{28A0092B-C50C-407E-A947-70E740481C1C}">
+                          <a14:useLocalDpi xmlns:a14="http://schemas.microsoft.com/office/drawing/2010/main" val="0"/>
+                        </a:ext>
+                      </a:extLst>
+                    </a:blip>
+                    <a:srcRect/>
+                    <a:stretch>
+                      <a:fillRect/>
+                    </a:stretch>
+                  </pic:blipFill>
+                  <pic:spPr bwMode="auto">
+                    <a:xfrm>
+                      <a:off x="0" y="0"/>
+                      <a:ext cx="5941695" cy="1463040"/>
+                    </a:xfrm>
+                    <a:prstGeom prst="rect">
+                      <a:avLst/>
+                    </a:prstGeom>
+                    <a:noFill/>
+                    <a:ln>
+                      <a:noFill/>
+                    </a:ln>
+                  </pic:spPr>
+                </pic:pic>
+              </a:graphicData>
+            </a:graphic>
+          </wp:inline>
+        </w:drawing>
+      </w:r>
+      <w:r>
+        <w:br w:type="page"/>
+      </w:r>
+    </w:p>
+    <w:p/>
+    <w:p>
+      <w:pPr>
+        <w:pStyle w:val="NoSpacing"/>
+      </w:pPr>
+      <w:r>
+        <w:rPr>
+          <w:noProof/>
+        </w:rPr>
+        <w:drawing>
+          <wp:inline distT="0" distB="0" distL="0" distR="0">
+            <wp:extent cx="5937885" cy="7315200"/>
+            <wp:effectExtent l="0" t="0" r="5715" b="0"/>
+            <wp:docPr id="26" name="Picture 26"/>
+            <wp:cNvGraphicFramePr>
+              <a:graphicFrameLocks xmlns:a="http://schemas.openxmlformats.org/drawingml/2006/main" noChangeAspect="1"/>
+            </wp:cNvGraphicFramePr>
+            <a:graphic xmlns:a="http://schemas.openxmlformats.org/drawingml/2006/main">
+              <a:graphicData uri="http://schemas.openxmlformats.org/drawingml/2006/picture">
+                <pic:pic xmlns:pic="http://schemas.openxmlformats.org/drawingml/2006/picture">
+                  <pic:nvPicPr>
+                    <pic:cNvPr id="0" name="Picture 22"/>
+                    <pic:cNvPicPr>
+                      <a:picLocks noChangeAspect="1" noChangeArrowheads="1"/>
+                    </pic:cNvPicPr>
+                  </pic:nvPicPr>
+                  <pic:blipFill>
+                    <a:blip r:embed="rId14">
+                      <a:extLst>
+                        <a:ext uri="{28A0092B-C50C-407E-A947-70E740481C1C}">
+                          <a14:useLocalDpi xmlns:a14="http://schemas.microsoft.com/office/drawing/2010/main" val="0"/>
+                        </a:ext>
+                      </a:extLst>
+                    </a:blip>
+                    <a:srcRect/>
+                    <a:stretch>
+                      <a:fillRect/>
+                    </a:stretch>
+                  </pic:blipFill>
+                  <pic:spPr bwMode="auto">
+                    <a:xfrm>
+                      <a:off x="0" y="0"/>
+                      <a:ext cx="5937885" cy="7315200"/>
+                    </a:xfrm>
+                    <a:prstGeom prst="rect">
+                      <a:avLst/>
+                    </a:prstGeom>
+                    <a:noFill/>
+                    <a:ln>
+                      <a:noFill/>
+                    </a:ln>
+                  </pic:spPr>
+                </pic:pic>
+              </a:graphicData>
+            </a:graphic>
+          </wp:inline>
+        </w:drawing>
+      </w:r>
+    </w:p>
+    <w:p>
+      <w:pPr>
+        <w:pStyle w:val="NoSpacing"/>
+        <w:jc w:val="center"/>
+      </w:pPr>
+      <w:r>
+        <w:t>Cities used as a sanity check. [They are the 3 cities listed for Armenia]</w:t>
+      </w:r>
+    </w:p>
+    <w:p>
+      <w:r>
+        <w:br w:type="page"/>
+      </w:r>
+    </w:p>
+    <w:p>
+      <w:pPr>
+        <w:pStyle w:val="NoSpacing"/>
+      </w:pPr>
+      <w:bookmarkStart w:id="0" w:name="_GoBack"/>
+      <w:bookmarkEnd w:id="0"/>
       <w:r>
         <w:lastRenderedPageBreak/>
         <w:t xml:space="preserve">3. What query would you run to get </w:t>
@@ -1212,7 +1378,7 @@
                     </pic:cNvPicPr>
                   </pic:nvPicPr>
                   <pic:blipFill>
-                    <a:blip r:embed="rId13">
+                    <a:blip r:embed="rId11">
                       <a:extLst>
                         <a:ext uri="{28A0092B-C50C-407E-A947-70E740481C1C}">
                           <a14:useLocalDpi xmlns:a14="http://schemas.microsoft.com/office/drawing/2010/main" val="0"/>
@@ -1275,7 +1441,7 @@
                     </pic:cNvPicPr>
                   </pic:nvPicPr>
                   <pic:blipFill>
-                    <a:blip r:embed="rId14">
+                    <a:blip r:embed="rId15">
                       <a:extLst>
                         <a:ext uri="{28A0092B-C50C-407E-A947-70E740481C1C}">
                           <a14:useLocalDpi xmlns:a14="http://schemas.microsoft.com/office/drawing/2010/main" val="0"/>
@@ -1343,7 +1509,7 @@
                     </pic:cNvPicPr>
                   </pic:nvPicPr>
                   <pic:blipFill>
-                    <a:blip r:embed="rId15">
+                    <a:blip r:embed="rId16">
                       <a:extLst>
                         <a:ext uri="{28A0092B-C50C-407E-A947-70E740481C1C}">
                           <a14:useLocalDpi xmlns:a14="http://schemas.microsoft.com/office/drawing/2010/main" val="0"/>
@@ -1405,7 +1571,7 @@
                     </pic:cNvPicPr>
                   </pic:nvPicPr>
                   <pic:blipFill>
-                    <a:blip r:embed="rId16">
+                    <a:blip r:embed="rId17">
                       <a:extLst>
                         <a:ext uri="{28A0092B-C50C-407E-A947-70E740481C1C}">
                           <a14:useLocalDpi xmlns:a14="http://schemas.microsoft.com/office/drawing/2010/main" val="0"/>
@@ -1675,7 +1841,7 @@
                     </pic:cNvPicPr>
                   </pic:nvPicPr>
                   <pic:blipFill>
-                    <a:blip r:embed="rId17">
+                    <a:blip r:embed="rId18">
                       <a:extLst>
                         <a:ext uri="{28A0092B-C50C-407E-A947-70E740481C1C}">
                           <a14:useLocalDpi xmlns:a14="http://schemas.microsoft.com/office/drawing/2010/main" val="0"/>
@@ -1816,8 +1982,6 @@
       <w:pPr>
         <w:pStyle w:val="Code"/>
       </w:pPr>
-      <w:bookmarkStart w:id="0" w:name="_GoBack"/>
-      <w:bookmarkEnd w:id="0"/>
       <w:r>
         <w:t xml:space="preserve">SELECT name, </w:t>
       </w:r>
@@ -1877,7 +2041,7 @@
                     </pic:cNvPicPr>
                   </pic:nvPicPr>
                   <pic:blipFill>
-                    <a:blip r:embed="rId18">
+                    <a:blip r:embed="rId19">
                       <a:extLst>
                         <a:ext uri="{28A0092B-C50C-407E-A947-70E740481C1C}">
                           <a14:useLocalDpi xmlns:a14="http://schemas.microsoft.com/office/drawing/2010/main" val="0"/>
@@ -2013,7 +2177,7 @@
         <w:t>A</w:t>
       </w:r>
       <w:r>
-        <w:t>nd a life expectancy greater than 75 years? (1)</w:t>
+        <w:t>nd a life expectancy greater than 75 years?</w:t>
       </w:r>
     </w:p>
     <w:p>
@@ -2021,7 +2185,23 @@
         <w:pStyle w:val="Code"/>
       </w:pPr>
       <w:r>
-        <w:t>&gt; ...</w:t>
+        <w:t xml:space="preserve">SELECT name, </w:t>
+      </w:r>
+      <w:proofErr w:type="spellStart"/>
+      <w:r>
+        <w:t>government_form</w:t>
+      </w:r>
+      <w:proofErr w:type="spellEnd"/>
+      <w:r>
+        <w:t xml:space="preserve">, capital, </w:t>
+      </w:r>
+      <w:proofErr w:type="spellStart"/>
+      <w:r>
+        <w:t>life_expectancy</w:t>
+      </w:r>
+      <w:proofErr w:type="spellEnd"/>
+      <w:r>
+        <w:t xml:space="preserve"> FROM countries</w:t>
       </w:r>
     </w:p>
     <w:p>
@@ -2029,10 +2209,39 @@
         <w:pStyle w:val="Code"/>
       </w:pPr>
       <w:r>
-        <w:t>&gt; ...</w:t>
-      </w:r>
-      <w:r>
-        <w:t xml:space="preserve"> </w:t>
+        <w:t xml:space="preserve">WHERE capital &gt; 200 AND </w:t>
+      </w:r>
+      <w:proofErr w:type="spellStart"/>
+      <w:r>
+        <w:t>government_form</w:t>
+      </w:r>
+      <w:proofErr w:type="spellEnd"/>
+      <w:r>
+        <w:t xml:space="preserve"> = 'Constitutional Monarchy' AND </w:t>
+      </w:r>
+      <w:proofErr w:type="spellStart"/>
+      <w:r>
+        <w:t>life_expectancy</w:t>
+      </w:r>
+      <w:proofErr w:type="spellEnd"/>
+      <w:r>
+        <w:t xml:space="preserve"> &gt; 75</w:t>
+      </w:r>
+    </w:p>
+    <w:p>
+      <w:pPr>
+        <w:pStyle w:val="Code"/>
+      </w:pPr>
+      <w:r>
+        <w:t xml:space="preserve">order by </w:t>
+      </w:r>
+      <w:proofErr w:type="spellStart"/>
+      <w:r>
+        <w:t>life_expectancy</w:t>
+      </w:r>
+      <w:proofErr w:type="spellEnd"/>
+      <w:r>
+        <w:t xml:space="preserve"> DESC</w:t>
       </w:r>
     </w:p>
     <w:p>
@@ -2045,12 +2254,492 @@
           <w:szCs w:val="21"/>
         </w:rPr>
       </w:pPr>
-      <w:r>
-        <w:rPr>
+    </w:p>
+    <w:p>
+      <w:pPr>
+        <w:pStyle w:val="NoSpacing"/>
+        <w:rPr>
+          <w:rFonts w:ascii="Gotham-Rounded-Book" w:eastAsia="Times New Roman" w:hAnsi="Gotham-Rounded-Book" w:cs="Times New Roman"/>
+          <w:color w:val="505050"/>
+          <w:sz w:val="21"/>
+          <w:szCs w:val="21"/>
+        </w:rPr>
+      </w:pPr>
+    </w:p>
+    <w:p>
+      <w:pPr>
+        <w:pStyle w:val="NoSpacing"/>
+        <w:rPr>
+          <w:rFonts w:ascii="Gotham-Rounded-Book" w:eastAsia="Times New Roman" w:hAnsi="Gotham-Rounded-Book" w:cs="Times New Roman"/>
+          <w:color w:val="505050"/>
+          <w:sz w:val="21"/>
+          <w:szCs w:val="21"/>
+        </w:rPr>
+      </w:pPr>
+      <w:r>
+        <w:rPr>
+          <w:rFonts w:ascii="Gotham-Rounded-Book" w:eastAsia="Times New Roman" w:hAnsi="Gotham-Rounded-Book" w:cs="Times New Roman"/>
           <w:noProof/>
+          <w:color w:val="505050"/>
+          <w:sz w:val="21"/>
+          <w:szCs w:val="21"/>
         </w:rPr>
         <w:drawing>
-          <wp:inline distT="0" distB="0" distL="0" distR="0" wp14:anchorId="0DF23329" wp14:editId="1FA157A8">
+          <wp:inline distT="0" distB="0" distL="0" distR="0">
+            <wp:extent cx="5937250" cy="3117850"/>
+            <wp:effectExtent l="0" t="0" r="6350" b="6350"/>
+            <wp:docPr id="18" name="Picture 18"/>
+            <wp:cNvGraphicFramePr>
+              <a:graphicFrameLocks xmlns:a="http://schemas.openxmlformats.org/drawingml/2006/main" noChangeAspect="1"/>
+            </wp:cNvGraphicFramePr>
+            <a:graphic xmlns:a="http://schemas.openxmlformats.org/drawingml/2006/main">
+              <a:graphicData uri="http://schemas.openxmlformats.org/drawingml/2006/picture">
+                <pic:pic xmlns:pic="http://schemas.openxmlformats.org/drawingml/2006/picture">
+                  <pic:nvPicPr>
+                    <pic:cNvPr id="0" name="Picture 15"/>
+                    <pic:cNvPicPr>
+                      <a:picLocks noChangeAspect="1" noChangeArrowheads="1"/>
+                    </pic:cNvPicPr>
+                  </pic:nvPicPr>
+                  <pic:blipFill>
+                    <a:blip r:embed="rId20">
+                      <a:extLst>
+                        <a:ext uri="{28A0092B-C50C-407E-A947-70E740481C1C}">
+                          <a14:useLocalDpi xmlns:a14="http://schemas.microsoft.com/office/drawing/2010/main" val="0"/>
+                        </a:ext>
+                      </a:extLst>
+                    </a:blip>
+                    <a:srcRect/>
+                    <a:stretch>
+                      <a:fillRect/>
+                    </a:stretch>
+                  </pic:blipFill>
+                  <pic:spPr bwMode="auto">
+                    <a:xfrm>
+                      <a:off x="0" y="0"/>
+                      <a:ext cx="5937250" cy="3117850"/>
+                    </a:xfrm>
+                    <a:prstGeom prst="rect">
+                      <a:avLst/>
+                    </a:prstGeom>
+                    <a:noFill/>
+                    <a:ln>
+                      <a:noFill/>
+                    </a:ln>
+                  </pic:spPr>
+                </pic:pic>
+              </a:graphicData>
+            </a:graphic>
+          </wp:inline>
+        </w:drawing>
+      </w:r>
+    </w:p>
+    <w:p>
+      <w:pPr>
+        <w:pStyle w:val="NoSpacing"/>
+        <w:rPr>
+          <w:rFonts w:ascii="Gotham-Rounded-Book" w:eastAsia="Times New Roman" w:hAnsi="Gotham-Rounded-Book" w:cs="Times New Roman"/>
+          <w:color w:val="505050"/>
+          <w:sz w:val="21"/>
+          <w:szCs w:val="21"/>
+        </w:rPr>
+      </w:pPr>
+    </w:p>
+    <w:p>
+      <w:pPr>
+        <w:pStyle w:val="NoSpacing"/>
+        <w:rPr>
+          <w:rFonts w:ascii="Gotham-Rounded-Book" w:eastAsia="Times New Roman" w:hAnsi="Gotham-Rounded-Book" w:cs="Times New Roman"/>
+          <w:color w:val="505050"/>
+          <w:sz w:val="21"/>
+          <w:szCs w:val="21"/>
+        </w:rPr>
+      </w:pPr>
+    </w:p>
+    <w:p>
+      <w:pPr>
+        <w:pStyle w:val="NoSpacing"/>
+        <w:rPr>
+          <w:rFonts w:ascii="Gotham-Rounded-Book" w:eastAsia="Times New Roman" w:hAnsi="Gotham-Rounded-Book" w:cs="Times New Roman"/>
+          <w:color w:val="505050"/>
+          <w:sz w:val="21"/>
+          <w:szCs w:val="21"/>
+        </w:rPr>
+      </w:pPr>
+    </w:p>
+    <w:p>
+      <w:pPr>
+        <w:pStyle w:val="NoSpacing"/>
+        <w:rPr>
+          <w:rFonts w:ascii="Gotham-Rounded-Book" w:eastAsia="Times New Roman" w:hAnsi="Gotham-Rounded-Book" w:cs="Times New Roman"/>
+          <w:color w:val="505050"/>
+          <w:sz w:val="21"/>
+          <w:szCs w:val="21"/>
+        </w:rPr>
+      </w:pPr>
+      <w:r>
+        <w:rPr>
+          <w:rFonts w:ascii="Gotham-Rounded-Book" w:eastAsia="Times New Roman" w:hAnsi="Gotham-Rounded-Book" w:cs="Times New Roman"/>
+          <w:color w:val="505050"/>
+          <w:sz w:val="21"/>
+          <w:szCs w:val="21"/>
+        </w:rPr>
+        <w:br w:type="page"/>
+      </w:r>
+    </w:p>
+    <w:p>
+      <w:pPr>
+        <w:pStyle w:val="NoSpacing"/>
+      </w:pPr>
+      <w:r>
+        <w:lastRenderedPageBreak/>
+        <w:t>7. What query would you run to get</w:t>
+      </w:r>
+      <w:r>
+        <w:t>:</w:t>
+      </w:r>
+    </w:p>
+    <w:p>
+      <w:pPr>
+        <w:pStyle w:val="NoSpacing"/>
+        <w:numPr>
+          <w:ilvl w:val="0"/>
+          <w:numId w:val="9"/>
+        </w:numPr>
+        <w:rPr>
+          <w:color w:val="FF0000"/>
+        </w:rPr>
+      </w:pPr>
+      <w:r>
+        <w:rPr>
+          <w:color w:val="FF0000"/>
+        </w:rPr>
+        <w:t>A</w:t>
+      </w:r>
+      <w:r>
+        <w:rPr>
+          <w:color w:val="FF0000"/>
+        </w:rPr>
+        <w:t>ll the cities of Argentina</w:t>
+      </w:r>
+    </w:p>
+    <w:p>
+      <w:pPr>
+        <w:pStyle w:val="NoSpacing"/>
+        <w:numPr>
+          <w:ilvl w:val="0"/>
+          <w:numId w:val="9"/>
+        </w:numPr>
+        <w:rPr>
+          <w:color w:val="70AD47" w:themeColor="accent6"/>
+        </w:rPr>
+      </w:pPr>
+      <w:r>
+        <w:rPr>
+          <w:color w:val="70AD47" w:themeColor="accent6"/>
+        </w:rPr>
+        <w:t>I</w:t>
+      </w:r>
+      <w:r>
+        <w:rPr>
+          <w:color w:val="70AD47" w:themeColor="accent6"/>
+        </w:rPr>
+        <w:t>nside the Buenos Aires district</w:t>
+      </w:r>
+    </w:p>
+    <w:p>
+      <w:pPr>
+        <w:pStyle w:val="NoSpacing"/>
+        <w:numPr>
+          <w:ilvl w:val="0"/>
+          <w:numId w:val="9"/>
+        </w:numPr>
+        <w:rPr>
+          <w:color w:val="ED7D31" w:themeColor="accent2"/>
+        </w:rPr>
+      </w:pPr>
+      <w:r>
+        <w:rPr>
+          <w:color w:val="ED7D31" w:themeColor="accent2"/>
+        </w:rPr>
+        <w:t>A</w:t>
+      </w:r>
+      <w:r>
+        <w:rPr>
+          <w:color w:val="ED7D31" w:themeColor="accent2"/>
+        </w:rPr>
+        <w:t>nd have the population greater than 500, 000?</w:t>
+      </w:r>
+    </w:p>
+    <w:p>
+      <w:pPr>
+        <w:pStyle w:val="NoSpacing"/>
+        <w:numPr>
+          <w:ilvl w:val="0"/>
+          <w:numId w:val="7"/>
+        </w:numPr>
+      </w:pPr>
+      <w:r>
+        <w:t xml:space="preserve">The query should return the Country Name, City Name, District and Population. </w:t>
+      </w:r>
+    </w:p>
+    <w:p>
+      <w:pPr>
+        <w:pStyle w:val="Code"/>
+      </w:pPr>
+      <w:r>
+        <w:t xml:space="preserve">SELECT countries.name AS </w:t>
+      </w:r>
+      <w:proofErr w:type="spellStart"/>
+      <w:r>
+        <w:t>Country_Name</w:t>
+      </w:r>
+      <w:proofErr w:type="spellEnd"/>
+      <w:r>
+        <w:t xml:space="preserve">, cities.name AS </w:t>
+      </w:r>
+      <w:proofErr w:type="spellStart"/>
+      <w:r>
+        <w:t>City_Name</w:t>
+      </w:r>
+      <w:proofErr w:type="spellEnd"/>
+      <w:r>
+        <w:t xml:space="preserve">, district as District, </w:t>
+      </w:r>
+      <w:proofErr w:type="spellStart"/>
+      <w:proofErr w:type="gramStart"/>
+      <w:r>
+        <w:t>cities.population</w:t>
+      </w:r>
+      <w:proofErr w:type="spellEnd"/>
+      <w:proofErr w:type="gramEnd"/>
+      <w:r>
+        <w:t xml:space="preserve"> as </w:t>
+      </w:r>
+      <w:proofErr w:type="spellStart"/>
+      <w:r>
+        <w:t>Country_Population</w:t>
+      </w:r>
+      <w:proofErr w:type="spellEnd"/>
+      <w:r>
+        <w:t xml:space="preserve"> FROM cities</w:t>
+      </w:r>
+    </w:p>
+    <w:p>
+      <w:pPr>
+        <w:pStyle w:val="Code"/>
+      </w:pPr>
+      <w:r>
+        <w:t xml:space="preserve">JOIN countries ON countries.id = </w:t>
+      </w:r>
+      <w:proofErr w:type="spellStart"/>
+      <w:proofErr w:type="gramStart"/>
+      <w:r>
+        <w:t>cities.country</w:t>
+      </w:r>
+      <w:proofErr w:type="gramEnd"/>
+      <w:r>
+        <w:t>_id</w:t>
+      </w:r>
+      <w:proofErr w:type="spellEnd"/>
+    </w:p>
+    <w:p>
+      <w:pPr>
+        <w:pStyle w:val="Code"/>
+      </w:pPr>
+      <w:r>
+        <w:t xml:space="preserve">WHERE </w:t>
+      </w:r>
+      <w:proofErr w:type="spellStart"/>
+      <w:proofErr w:type="gramStart"/>
+      <w:r>
+        <w:t>cities.population</w:t>
+      </w:r>
+      <w:proofErr w:type="spellEnd"/>
+      <w:proofErr w:type="gramEnd"/>
+      <w:r>
+        <w:t xml:space="preserve"> &gt; 500e3 AND </w:t>
+      </w:r>
+      <w:proofErr w:type="spellStart"/>
+      <w:r>
+        <w:t>cities.district</w:t>
+      </w:r>
+      <w:proofErr w:type="spellEnd"/>
+      <w:r>
+        <w:t xml:space="preserve"> = 'Buenos Aires' AND countries.name = 'Argentina'</w:t>
+      </w:r>
+      <w:r>
+        <w:t xml:space="preserve"> </w:t>
+      </w:r>
+    </w:p>
+    <w:p>
+      <w:pPr>
+        <w:pStyle w:val="NoSpacing"/>
+      </w:pPr>
+    </w:p>
+    <w:p>
+      <w:pPr>
+        <w:pStyle w:val="NoSpacing"/>
+      </w:pPr>
+    </w:p>
+    <w:p>
+      <w:pPr>
+        <w:pStyle w:val="NoSpacing"/>
+      </w:pPr>
+      <w:r>
+        <w:rPr>
+          <w:noProof/>
+        </w:rPr>
+        <w:drawing>
+          <wp:inline distT="0" distB="0" distL="0" distR="0">
+            <wp:extent cx="5943600" cy="1645920"/>
+            <wp:effectExtent l="0" t="0" r="0" b="0"/>
+            <wp:docPr id="20" name="Picture 20"/>
+            <wp:cNvGraphicFramePr>
+              <a:graphicFrameLocks xmlns:a="http://schemas.openxmlformats.org/drawingml/2006/main" noChangeAspect="1"/>
+            </wp:cNvGraphicFramePr>
+            <a:graphic xmlns:a="http://schemas.openxmlformats.org/drawingml/2006/main">
+              <a:graphicData uri="http://schemas.openxmlformats.org/drawingml/2006/picture">
+                <pic:pic xmlns:pic="http://schemas.openxmlformats.org/drawingml/2006/picture">
+                  <pic:nvPicPr>
+                    <pic:cNvPr id="0" name="Picture 17"/>
+                    <pic:cNvPicPr>
+                      <a:picLocks noChangeAspect="1" noChangeArrowheads="1"/>
+                    </pic:cNvPicPr>
+                  </pic:nvPicPr>
+                  <pic:blipFill>
+                    <a:blip r:embed="rId21">
+                      <a:extLst>
+                        <a:ext uri="{28A0092B-C50C-407E-A947-70E740481C1C}">
+                          <a14:useLocalDpi xmlns:a14="http://schemas.microsoft.com/office/drawing/2010/main" val="0"/>
+                        </a:ext>
+                      </a:extLst>
+                    </a:blip>
+                    <a:srcRect/>
+                    <a:stretch>
+                      <a:fillRect/>
+                    </a:stretch>
+                  </pic:blipFill>
+                  <pic:spPr bwMode="auto">
+                    <a:xfrm>
+                      <a:off x="0" y="0"/>
+                      <a:ext cx="5943600" cy="1645920"/>
+                    </a:xfrm>
+                    <a:prstGeom prst="rect">
+                      <a:avLst/>
+                    </a:prstGeom>
+                    <a:noFill/>
+                    <a:ln>
+                      <a:noFill/>
+                    </a:ln>
+                  </pic:spPr>
+                </pic:pic>
+              </a:graphicData>
+            </a:graphic>
+          </wp:inline>
+        </w:drawing>
+      </w:r>
+    </w:p>
+    <w:p>
+      <w:pPr>
+        <w:pStyle w:val="NoSpacing"/>
+      </w:pPr>
+    </w:p>
+    <w:p>
+      <w:pPr>
+        <w:pStyle w:val="NoSpacing"/>
+      </w:pPr>
+    </w:p>
+    <w:p>
+      <w:pPr>
+        <w:pStyle w:val="NoSpacing"/>
+      </w:pPr>
+    </w:p>
+    <w:p>
+      <w:pPr>
+        <w:pStyle w:val="NoSpacing"/>
+      </w:pPr>
+    </w:p>
+    <w:p>
+      <w:pPr>
+        <w:pStyle w:val="NoSpacing"/>
+      </w:pPr>
+      <w:r>
+        <w:br w:type="page"/>
+      </w:r>
+    </w:p>
+    <w:p>
+      <w:pPr>
+        <w:pStyle w:val="NoSpacing"/>
+      </w:pPr>
+      <w:r>
+        <w:lastRenderedPageBreak/>
+        <w:t>8. What query would you run to</w:t>
+      </w:r>
+      <w:r>
+        <w:t>:</w:t>
+      </w:r>
+    </w:p>
+    <w:p>
+      <w:pPr>
+        <w:pStyle w:val="NoSpacing"/>
+        <w:numPr>
+          <w:ilvl w:val="0"/>
+          <w:numId w:val="11"/>
+        </w:numPr>
+      </w:pPr>
+      <w:r>
+        <w:t>S</w:t>
+      </w:r>
+      <w:r>
+        <w:t>ummariz</w:t>
+      </w:r>
+      <w:r>
+        <w:t>e t</w:t>
+      </w:r>
+      <w:r>
+        <w:t>he number of countries in each region?</w:t>
+      </w:r>
+    </w:p>
+    <w:p>
+      <w:pPr>
+        <w:pStyle w:val="NoSpacing"/>
+        <w:numPr>
+          <w:ilvl w:val="0"/>
+          <w:numId w:val="6"/>
+        </w:numPr>
+      </w:pPr>
+      <w:r>
+        <w:t xml:space="preserve">The query should display the name of the region and the number of countries. </w:t>
+      </w:r>
+    </w:p>
+    <w:p>
+      <w:pPr>
+        <w:pStyle w:val="NoSpacing"/>
+        <w:numPr>
+          <w:ilvl w:val="0"/>
+          <w:numId w:val="6"/>
+        </w:numPr>
+      </w:pPr>
+      <w:r>
+        <w:t>Also, the query should arrange the result by the number of countries in descending order. (2)</w:t>
+      </w:r>
+    </w:p>
+    <w:p>
+      <w:pPr>
+        <w:pStyle w:val="NoSpacing"/>
+      </w:pPr>
+    </w:p>
+    <w:p>
+      <w:pPr>
+        <w:pStyle w:val="NoSpacing"/>
+      </w:pPr>
+      <w:r>
+        <w:rPr>
+          <w:noProof/>
+        </w:rPr>
+        <w:drawing>
+          <wp:inline distT="0" distB="0" distL="0" distR="0" wp14:anchorId="6D5E4502" wp14:editId="548A4C8B">
             <wp:extent cx="5941060" cy="3640455"/>
             <wp:effectExtent l="0" t="0" r="2540" b="0"/>
             <wp:docPr id="16" name="Picture 16"/>
@@ -2067,7 +2756,7 @@
                     </pic:cNvPicPr>
                   </pic:nvPicPr>
                   <pic:blipFill>
-                    <a:blip r:embed="rId13">
+                    <a:blip r:embed="rId11">
                       <a:extLst>
                         <a:ext uri="{28A0092B-C50C-407E-A947-70E740481C1C}">
                           <a14:useLocalDpi xmlns:a14="http://schemas.microsoft.com/office/drawing/2010/main" val="0"/>
@@ -2102,85 +2791,123 @@
     <w:p>
       <w:pPr>
         <w:pStyle w:val="NoSpacing"/>
-        <w:rPr>
-          <w:rFonts w:ascii="Gotham-Rounded-Book" w:eastAsia="Times New Roman" w:hAnsi="Gotham-Rounded-Book" w:cs="Times New Roman"/>
-          <w:color w:val="505050"/>
-          <w:sz w:val="21"/>
-          <w:szCs w:val="21"/>
-        </w:rPr>
-      </w:pPr>
-    </w:p>
-    <w:p>
-      <w:pPr>
-        <w:pStyle w:val="NoSpacing"/>
-        <w:rPr>
-          <w:rFonts w:ascii="Gotham-Rounded-Book" w:eastAsia="Times New Roman" w:hAnsi="Gotham-Rounded-Book" w:cs="Times New Roman"/>
-          <w:color w:val="505050"/>
-          <w:sz w:val="21"/>
-          <w:szCs w:val="21"/>
-        </w:rPr>
-      </w:pPr>
-    </w:p>
-    <w:p>
-      <w:pPr>
-        <w:pStyle w:val="NoSpacing"/>
-        <w:rPr>
-          <w:rFonts w:ascii="Gotham-Rounded-Book" w:eastAsia="Times New Roman" w:hAnsi="Gotham-Rounded-Book" w:cs="Times New Roman"/>
-          <w:color w:val="505050"/>
-          <w:sz w:val="21"/>
-          <w:szCs w:val="21"/>
-        </w:rPr>
-      </w:pPr>
-    </w:p>
-    <w:p>
-      <w:pPr>
-        <w:pStyle w:val="NoSpacing"/>
-        <w:rPr>
-          <w:rFonts w:ascii="Gotham-Rounded-Book" w:eastAsia="Times New Roman" w:hAnsi="Gotham-Rounded-Book" w:cs="Times New Roman"/>
-          <w:color w:val="505050"/>
-          <w:sz w:val="21"/>
-          <w:szCs w:val="21"/>
-        </w:rPr>
-      </w:pPr>
-    </w:p>
-    <w:p>
-      <w:pPr>
-        <w:pStyle w:val="NoSpacing"/>
-        <w:rPr>
-          <w:rFonts w:ascii="Gotham-Rounded-Book" w:eastAsia="Times New Roman" w:hAnsi="Gotham-Rounded-Book" w:cs="Times New Roman"/>
-          <w:color w:val="505050"/>
-          <w:sz w:val="21"/>
-          <w:szCs w:val="21"/>
-        </w:rPr>
-      </w:pPr>
-    </w:p>
-    <w:p>
-      <w:pPr>
-        <w:pStyle w:val="NoSpacing"/>
-        <w:rPr>
-          <w:rFonts w:ascii="Gotham-Rounded-Book" w:eastAsia="Times New Roman" w:hAnsi="Gotham-Rounded-Book" w:cs="Times New Roman"/>
-          <w:color w:val="505050"/>
-          <w:sz w:val="21"/>
-          <w:szCs w:val="21"/>
-        </w:rPr>
-      </w:pPr>
-      <w:r>
-        <w:rPr>
-          <w:rFonts w:ascii="Gotham-Rounded-Book" w:eastAsia="Times New Roman" w:hAnsi="Gotham-Rounded-Book" w:cs="Times New Roman"/>
-          <w:color w:val="505050"/>
-          <w:sz w:val="21"/>
-          <w:szCs w:val="21"/>
-        </w:rPr>
-        <w:br w:type="page"/>
-      </w:r>
-    </w:p>
-    <w:p>
-      <w:pPr>
-        <w:pStyle w:val="NoSpacing"/>
-      </w:pPr>
-      <w:r>
+      </w:pPr>
+      <w:r>
+        <w:rPr>
+          <w:noProof/>
+        </w:rPr>
         <w:lastRenderedPageBreak/>
-        <w:t>7. What query would you run to get all the cities of Argentina inside the Buenos Aires district and have the population greater than 500, 000?</w:t>
+        <w:drawing>
+          <wp:inline distT="0" distB="0" distL="0" distR="0">
+            <wp:extent cx="5937885" cy="4329430"/>
+            <wp:effectExtent l="0" t="0" r="5715" b="0"/>
+            <wp:docPr id="22" name="Picture 22"/>
+            <wp:cNvGraphicFramePr>
+              <a:graphicFrameLocks xmlns:a="http://schemas.openxmlformats.org/drawingml/2006/main" noChangeAspect="1"/>
+            </wp:cNvGraphicFramePr>
+            <a:graphic xmlns:a="http://schemas.openxmlformats.org/drawingml/2006/main">
+              <a:graphicData uri="http://schemas.openxmlformats.org/drawingml/2006/picture">
+                <pic:pic xmlns:pic="http://schemas.openxmlformats.org/drawingml/2006/picture">
+                  <pic:nvPicPr>
+                    <pic:cNvPr id="0" name="Picture 19"/>
+                    <pic:cNvPicPr>
+                      <a:picLocks noChangeAspect="1" noChangeArrowheads="1"/>
+                    </pic:cNvPicPr>
+                  </pic:nvPicPr>
+                  <pic:blipFill>
+                    <a:blip r:embed="rId22">
+                      <a:extLst>
+                        <a:ext uri="{28A0092B-C50C-407E-A947-70E740481C1C}">
+                          <a14:useLocalDpi xmlns:a14="http://schemas.microsoft.com/office/drawing/2010/main" val="0"/>
+                        </a:ext>
+                      </a:extLst>
+                    </a:blip>
+                    <a:srcRect/>
+                    <a:stretch>
+                      <a:fillRect/>
+                    </a:stretch>
+                  </pic:blipFill>
+                  <pic:spPr bwMode="auto">
+                    <a:xfrm>
+                      <a:off x="0" y="0"/>
+                      <a:ext cx="5937885" cy="4329430"/>
+                    </a:xfrm>
+                    <a:prstGeom prst="rect">
+                      <a:avLst/>
+                    </a:prstGeom>
+                    <a:noFill/>
+                    <a:ln>
+                      <a:noFill/>
+                    </a:ln>
+                  </pic:spPr>
+                </pic:pic>
+              </a:graphicData>
+            </a:graphic>
+          </wp:inline>
+        </w:drawing>
+      </w:r>
+    </w:p>
+    <w:p>
+      <w:pPr>
+        <w:pStyle w:val="NoSpacing"/>
+      </w:pPr>
+    </w:p>
+    <w:p>
+      <w:pPr>
+        <w:pStyle w:val="NoSpacing"/>
+      </w:pPr>
+      <w:r>
+        <w:rPr>
+          <w:noProof/>
+        </w:rPr>
+        <w:drawing>
+          <wp:inline distT="0" distB="0" distL="0" distR="0">
+            <wp:extent cx="4937760" cy="2286000"/>
+            <wp:effectExtent l="0" t="0" r="0" b="0"/>
+            <wp:docPr id="23" name="Picture 23"/>
+            <wp:cNvGraphicFramePr>
+              <a:graphicFrameLocks xmlns:a="http://schemas.openxmlformats.org/drawingml/2006/main" noChangeAspect="1"/>
+            </wp:cNvGraphicFramePr>
+            <a:graphic xmlns:a="http://schemas.openxmlformats.org/drawingml/2006/main">
+              <a:graphicData uri="http://schemas.openxmlformats.org/drawingml/2006/picture">
+                <pic:pic xmlns:pic="http://schemas.openxmlformats.org/drawingml/2006/picture">
+                  <pic:nvPicPr>
+                    <pic:cNvPr id="0" name="Picture 20"/>
+                    <pic:cNvPicPr>
+                      <a:picLocks noChangeAspect="1" noChangeArrowheads="1"/>
+                    </pic:cNvPicPr>
+                  </pic:nvPicPr>
+                  <pic:blipFill>
+                    <a:blip r:embed="rId23">
+                      <a:extLst>
+                        <a:ext uri="{28A0092B-C50C-407E-A947-70E740481C1C}">
+                          <a14:useLocalDpi xmlns:a14="http://schemas.microsoft.com/office/drawing/2010/main" val="0"/>
+                        </a:ext>
+                      </a:extLst>
+                    </a:blip>
+                    <a:srcRect/>
+                    <a:stretch>
+                      <a:fillRect/>
+                    </a:stretch>
+                  </pic:blipFill>
+                  <pic:spPr bwMode="auto">
+                    <a:xfrm>
+                      <a:off x="0" y="0"/>
+                      <a:ext cx="4937760" cy="2286000"/>
+                    </a:xfrm>
+                    <a:prstGeom prst="rect">
+                      <a:avLst/>
+                    </a:prstGeom>
+                    <a:noFill/>
+                    <a:ln>
+                      <a:noFill/>
+                    </a:ln>
+                  </pic:spPr>
+                </pic:pic>
+              </a:graphicData>
+            </a:graphic>
+          </wp:inline>
+        </w:drawing>
       </w:r>
     </w:p>
     <w:p>
@@ -2188,77 +2915,17 @@
         <w:pStyle w:val="NoSpacing"/>
         <w:numPr>
           <w:ilvl w:val="0"/>
-          <w:numId w:val="7"/>
+          <w:numId w:val="11"/>
         </w:numPr>
-      </w:pPr>
-      <w:r>
-        <w:t>The query should return the Country Name, City Name, District and Population. (2)</w:t>
-      </w:r>
-    </w:p>
-    <w:p>
-      <w:pPr>
-        <w:pStyle w:val="Code"/>
-      </w:pPr>
-      <w:r>
-        <w:t>&gt; ...</w:t>
-      </w:r>
-    </w:p>
-    <w:p>
-      <w:pPr>
-        <w:pStyle w:val="Code"/>
-      </w:pPr>
-      <w:r>
-        <w:t>&gt; ...</w:t>
-      </w:r>
-      <w:r>
-        <w:t xml:space="preserve"> </w:t>
-      </w:r>
-    </w:p>
-    <w:p>
-      <w:pPr>
-        <w:pStyle w:val="NoSpacing"/>
-      </w:pPr>
-    </w:p>
-    <w:p>
-      <w:pPr>
-        <w:pStyle w:val="NoSpacing"/>
-      </w:pPr>
-    </w:p>
-    <w:p>
-      <w:pPr>
-        <w:pStyle w:val="NoSpacing"/>
-      </w:pPr>
-    </w:p>
-    <w:p>
-      <w:pPr>
-        <w:pStyle w:val="NoSpacing"/>
-      </w:pPr>
-    </w:p>
-    <w:p>
-      <w:pPr>
-        <w:pStyle w:val="NoSpacing"/>
-      </w:pPr>
-    </w:p>
-    <w:p>
-      <w:pPr>
-        <w:pStyle w:val="NoSpacing"/>
-      </w:pPr>
-    </w:p>
-    <w:p>
-      <w:pPr>
-        <w:pStyle w:val="NoSpacing"/>
-      </w:pPr>
-      <w:r>
-        <w:br w:type="page"/>
-      </w:r>
-    </w:p>
-    <w:p>
-      <w:pPr>
-        <w:pStyle w:val="NoSpacing"/>
-      </w:pPr>
-      <w:r>
-        <w:lastRenderedPageBreak/>
-        <w:t>8. What query would you run to summarize the number of countries in each region?</w:t>
+        <w:rPr>
+          <w:b/>
+        </w:rPr>
+      </w:pPr>
+      <w:r>
+        <w:rPr>
+          <w:b/>
+        </w:rPr>
+        <w:t>Showing that there are 5-countries in North-America region</w:t>
       </w:r>
     </w:p>
     <w:p>
@@ -2266,29 +2933,18 @@
         <w:pStyle w:val="NoSpacing"/>
         <w:numPr>
           <w:ilvl w:val="0"/>
-          <w:numId w:val="6"/>
+          <w:numId w:val="11"/>
         </w:numPr>
-      </w:pPr>
-      <w:r>
-        <w:t xml:space="preserve">The query should display the name of the region and the number of countries. </w:t>
-      </w:r>
-    </w:p>
-    <w:p>
-      <w:pPr>
-        <w:pStyle w:val="NoSpacing"/>
-        <w:numPr>
-          <w:ilvl w:val="0"/>
-          <w:numId w:val="6"/>
-        </w:numPr>
-      </w:pPr>
-      <w:r>
-        <w:t>Also, the query should arrange the result by the number of countries in descending order. (2)</w:t>
-      </w:r>
-    </w:p>
-    <w:p>
-      <w:pPr>
-        <w:pStyle w:val="NoSpacing"/>
-      </w:pPr>
+        <w:rPr>
+          <w:b/>
+        </w:rPr>
+      </w:pPr>
+      <w:r>
+        <w:rPr>
+          <w:b/>
+        </w:rPr>
+        <w:t>A few other regions were tested also</w:t>
+      </w:r>
     </w:p>
     <w:sectPr>
       <w:pgSz w:w="12240" w:h="15840"/>
@@ -2416,6 +3072,119 @@
     </w:lvl>
   </w:abstractNum>
   <w:abstractNum w:abstractNumId="1" w15:restartNumberingAfterBreak="0">
+    <w:nsid w:val="08683359"/>
+    <w:multiLevelType w:val="hybridMultilevel"/>
+    <w:tmpl w:val="55DA0630"/>
+    <w:lvl w:ilvl="0" w:tplc="04090001">
+      <w:start w:val="1"/>
+      <w:numFmt w:val="bullet"/>
+      <w:lvlText w:val=""/>
+      <w:lvlJc w:val="left"/>
+      <w:pPr>
+        <w:ind w:left="1080" w:hanging="360"/>
+      </w:pPr>
+      <w:rPr>
+        <w:rFonts w:ascii="Symbol" w:hAnsi="Symbol" w:hint="default"/>
+      </w:rPr>
+    </w:lvl>
+    <w:lvl w:ilvl="1" w:tplc="04090003" w:tentative="1">
+      <w:start w:val="1"/>
+      <w:numFmt w:val="bullet"/>
+      <w:lvlText w:val="o"/>
+      <w:lvlJc w:val="left"/>
+      <w:pPr>
+        <w:ind w:left="1800" w:hanging="360"/>
+      </w:pPr>
+      <w:rPr>
+        <w:rFonts w:ascii="Courier New" w:hAnsi="Courier New" w:cs="Courier New" w:hint="default"/>
+      </w:rPr>
+    </w:lvl>
+    <w:lvl w:ilvl="2" w:tplc="04090005" w:tentative="1">
+      <w:start w:val="1"/>
+      <w:numFmt w:val="bullet"/>
+      <w:lvlText w:val=""/>
+      <w:lvlJc w:val="left"/>
+      <w:pPr>
+        <w:ind w:left="2520" w:hanging="360"/>
+      </w:pPr>
+      <w:rPr>
+        <w:rFonts w:ascii="Wingdings" w:hAnsi="Wingdings" w:hint="default"/>
+      </w:rPr>
+    </w:lvl>
+    <w:lvl w:ilvl="3" w:tplc="04090001" w:tentative="1">
+      <w:start w:val="1"/>
+      <w:numFmt w:val="bullet"/>
+      <w:lvlText w:val=""/>
+      <w:lvlJc w:val="left"/>
+      <w:pPr>
+        <w:ind w:left="3240" w:hanging="360"/>
+      </w:pPr>
+      <w:rPr>
+        <w:rFonts w:ascii="Symbol" w:hAnsi="Symbol" w:hint="default"/>
+      </w:rPr>
+    </w:lvl>
+    <w:lvl w:ilvl="4" w:tplc="04090003" w:tentative="1">
+      <w:start w:val="1"/>
+      <w:numFmt w:val="bullet"/>
+      <w:lvlText w:val="o"/>
+      <w:lvlJc w:val="left"/>
+      <w:pPr>
+        <w:ind w:left="3960" w:hanging="360"/>
+      </w:pPr>
+      <w:rPr>
+        <w:rFonts w:ascii="Courier New" w:hAnsi="Courier New" w:cs="Courier New" w:hint="default"/>
+      </w:rPr>
+    </w:lvl>
+    <w:lvl w:ilvl="5" w:tplc="04090005" w:tentative="1">
+      <w:start w:val="1"/>
+      <w:numFmt w:val="bullet"/>
+      <w:lvlText w:val=""/>
+      <w:lvlJc w:val="left"/>
+      <w:pPr>
+        <w:ind w:left="4680" w:hanging="360"/>
+      </w:pPr>
+      <w:rPr>
+        <w:rFonts w:ascii="Wingdings" w:hAnsi="Wingdings" w:hint="default"/>
+      </w:rPr>
+    </w:lvl>
+    <w:lvl w:ilvl="6" w:tplc="04090001" w:tentative="1">
+      <w:start w:val="1"/>
+      <w:numFmt w:val="bullet"/>
+      <w:lvlText w:val=""/>
+      <w:lvlJc w:val="left"/>
+      <w:pPr>
+        <w:ind w:left="5400" w:hanging="360"/>
+      </w:pPr>
+      <w:rPr>
+        <w:rFonts w:ascii="Symbol" w:hAnsi="Symbol" w:hint="default"/>
+      </w:rPr>
+    </w:lvl>
+    <w:lvl w:ilvl="7" w:tplc="04090003" w:tentative="1">
+      <w:start w:val="1"/>
+      <w:numFmt w:val="bullet"/>
+      <w:lvlText w:val="o"/>
+      <w:lvlJc w:val="left"/>
+      <w:pPr>
+        <w:ind w:left="6120" w:hanging="360"/>
+      </w:pPr>
+      <w:rPr>
+        <w:rFonts w:ascii="Courier New" w:hAnsi="Courier New" w:cs="Courier New" w:hint="default"/>
+      </w:rPr>
+    </w:lvl>
+    <w:lvl w:ilvl="8" w:tplc="04090005" w:tentative="1">
+      <w:start w:val="1"/>
+      <w:numFmt w:val="bullet"/>
+      <w:lvlText w:val=""/>
+      <w:lvlJc w:val="left"/>
+      <w:pPr>
+        <w:ind w:left="6840" w:hanging="360"/>
+      </w:pPr>
+      <w:rPr>
+        <w:rFonts w:ascii="Wingdings" w:hAnsi="Wingdings" w:hint="default"/>
+      </w:rPr>
+    </w:lvl>
+  </w:abstractNum>
+  <w:abstractNum w:abstractNumId="2" w15:restartNumberingAfterBreak="0">
     <w:nsid w:val="1D54680A"/>
     <w:multiLevelType w:val="hybridMultilevel"/>
     <w:tmpl w:val="3EF499BC"/>
@@ -2528,7 +3297,7 @@
       </w:rPr>
     </w:lvl>
   </w:abstractNum>
-  <w:abstractNum w:abstractNumId="2" w15:restartNumberingAfterBreak="0">
+  <w:abstractNum w:abstractNumId="3" w15:restartNumberingAfterBreak="0">
     <w:nsid w:val="1DFD3BAA"/>
     <w:multiLevelType w:val="hybridMultilevel"/>
     <w:tmpl w:val="5CB6429E"/>
@@ -2641,7 +3410,7 @@
       </w:rPr>
     </w:lvl>
   </w:abstractNum>
-  <w:abstractNum w:abstractNumId="3" w15:restartNumberingAfterBreak="0">
+  <w:abstractNum w:abstractNumId="4" w15:restartNumberingAfterBreak="0">
     <w:nsid w:val="1E83494F"/>
     <w:multiLevelType w:val="hybridMultilevel"/>
     <w:tmpl w:val="B9184CAC"/>
@@ -2754,7 +3523,7 @@
       </w:rPr>
     </w:lvl>
   </w:abstractNum>
-  <w:abstractNum w:abstractNumId="4" w15:restartNumberingAfterBreak="0">
+  <w:abstractNum w:abstractNumId="5" w15:restartNumberingAfterBreak="0">
     <w:nsid w:val="2350697B"/>
     <w:multiLevelType w:val="hybridMultilevel"/>
     <w:tmpl w:val="A97C816C"/>
@@ -2867,7 +3636,120 @@
       </w:rPr>
     </w:lvl>
   </w:abstractNum>
-  <w:abstractNum w:abstractNumId="5" w15:restartNumberingAfterBreak="0">
+  <w:abstractNum w:abstractNumId="6" w15:restartNumberingAfterBreak="0">
+    <w:nsid w:val="237F7F6A"/>
+    <w:multiLevelType w:val="hybridMultilevel"/>
+    <w:tmpl w:val="4928F1AC"/>
+    <w:lvl w:ilvl="0" w:tplc="0409000B">
+      <w:start w:val="1"/>
+      <w:numFmt w:val="bullet"/>
+      <w:lvlText w:val=""/>
+      <w:lvlJc w:val="left"/>
+      <w:pPr>
+        <w:ind w:left="1080" w:hanging="360"/>
+      </w:pPr>
+      <w:rPr>
+        <w:rFonts w:ascii="Wingdings" w:hAnsi="Wingdings" w:hint="default"/>
+      </w:rPr>
+    </w:lvl>
+    <w:lvl w:ilvl="1" w:tplc="04090003" w:tentative="1">
+      <w:start w:val="1"/>
+      <w:numFmt w:val="bullet"/>
+      <w:lvlText w:val="o"/>
+      <w:lvlJc w:val="left"/>
+      <w:pPr>
+        <w:ind w:left="1800" w:hanging="360"/>
+      </w:pPr>
+      <w:rPr>
+        <w:rFonts w:ascii="Courier New" w:hAnsi="Courier New" w:cs="Courier New" w:hint="default"/>
+      </w:rPr>
+    </w:lvl>
+    <w:lvl w:ilvl="2" w:tplc="04090005" w:tentative="1">
+      <w:start w:val="1"/>
+      <w:numFmt w:val="bullet"/>
+      <w:lvlText w:val=""/>
+      <w:lvlJc w:val="left"/>
+      <w:pPr>
+        <w:ind w:left="2520" w:hanging="360"/>
+      </w:pPr>
+      <w:rPr>
+        <w:rFonts w:ascii="Wingdings" w:hAnsi="Wingdings" w:hint="default"/>
+      </w:rPr>
+    </w:lvl>
+    <w:lvl w:ilvl="3" w:tplc="04090001" w:tentative="1">
+      <w:start w:val="1"/>
+      <w:numFmt w:val="bullet"/>
+      <w:lvlText w:val=""/>
+      <w:lvlJc w:val="left"/>
+      <w:pPr>
+        <w:ind w:left="3240" w:hanging="360"/>
+      </w:pPr>
+      <w:rPr>
+        <w:rFonts w:ascii="Symbol" w:hAnsi="Symbol" w:hint="default"/>
+      </w:rPr>
+    </w:lvl>
+    <w:lvl w:ilvl="4" w:tplc="04090003" w:tentative="1">
+      <w:start w:val="1"/>
+      <w:numFmt w:val="bullet"/>
+      <w:lvlText w:val="o"/>
+      <w:lvlJc w:val="left"/>
+      <w:pPr>
+        <w:ind w:left="3960" w:hanging="360"/>
+      </w:pPr>
+      <w:rPr>
+        <w:rFonts w:ascii="Courier New" w:hAnsi="Courier New" w:cs="Courier New" w:hint="default"/>
+      </w:rPr>
+    </w:lvl>
+    <w:lvl w:ilvl="5" w:tplc="04090005" w:tentative="1">
+      <w:start w:val="1"/>
+      <w:numFmt w:val="bullet"/>
+      <w:lvlText w:val=""/>
+      <w:lvlJc w:val="left"/>
+      <w:pPr>
+        <w:ind w:left="4680" w:hanging="360"/>
+      </w:pPr>
+      <w:rPr>
+        <w:rFonts w:ascii="Wingdings" w:hAnsi="Wingdings" w:hint="default"/>
+      </w:rPr>
+    </w:lvl>
+    <w:lvl w:ilvl="6" w:tplc="04090001" w:tentative="1">
+      <w:start w:val="1"/>
+      <w:numFmt w:val="bullet"/>
+      <w:lvlText w:val=""/>
+      <w:lvlJc w:val="left"/>
+      <w:pPr>
+        <w:ind w:left="5400" w:hanging="360"/>
+      </w:pPr>
+      <w:rPr>
+        <w:rFonts w:ascii="Symbol" w:hAnsi="Symbol" w:hint="default"/>
+      </w:rPr>
+    </w:lvl>
+    <w:lvl w:ilvl="7" w:tplc="04090003" w:tentative="1">
+      <w:start w:val="1"/>
+      <w:numFmt w:val="bullet"/>
+      <w:lvlText w:val="o"/>
+      <w:lvlJc w:val="left"/>
+      <w:pPr>
+        <w:ind w:left="6120" w:hanging="360"/>
+      </w:pPr>
+      <w:rPr>
+        <w:rFonts w:ascii="Courier New" w:hAnsi="Courier New" w:cs="Courier New" w:hint="default"/>
+      </w:rPr>
+    </w:lvl>
+    <w:lvl w:ilvl="8" w:tplc="04090005" w:tentative="1">
+      <w:start w:val="1"/>
+      <w:numFmt w:val="bullet"/>
+      <w:lvlText w:val=""/>
+      <w:lvlJc w:val="left"/>
+      <w:pPr>
+        <w:ind w:left="6840" w:hanging="360"/>
+      </w:pPr>
+      <w:rPr>
+        <w:rFonts w:ascii="Wingdings" w:hAnsi="Wingdings" w:hint="default"/>
+      </w:rPr>
+    </w:lvl>
+  </w:abstractNum>
+  <w:abstractNum w:abstractNumId="7" w15:restartNumberingAfterBreak="0">
     <w:nsid w:val="3E7A1944"/>
     <w:multiLevelType w:val="hybridMultilevel"/>
     <w:tmpl w:val="F462D976"/>
@@ -2980,7 +3862,120 @@
       </w:rPr>
     </w:lvl>
   </w:abstractNum>
-  <w:abstractNum w:abstractNumId="6" w15:restartNumberingAfterBreak="0">
+  <w:abstractNum w:abstractNumId="8" w15:restartNumberingAfterBreak="0">
+    <w:nsid w:val="4050074E"/>
+    <w:multiLevelType w:val="hybridMultilevel"/>
+    <w:tmpl w:val="E62471E6"/>
+    <w:lvl w:ilvl="0" w:tplc="0409000B">
+      <w:start w:val="1"/>
+      <w:numFmt w:val="bullet"/>
+      <w:lvlText w:val=""/>
+      <w:lvlJc w:val="left"/>
+      <w:pPr>
+        <w:ind w:left="1080" w:hanging="360"/>
+      </w:pPr>
+      <w:rPr>
+        <w:rFonts w:ascii="Wingdings" w:hAnsi="Wingdings" w:hint="default"/>
+      </w:rPr>
+    </w:lvl>
+    <w:lvl w:ilvl="1" w:tplc="04090003" w:tentative="1">
+      <w:start w:val="1"/>
+      <w:numFmt w:val="bullet"/>
+      <w:lvlText w:val="o"/>
+      <w:lvlJc w:val="left"/>
+      <w:pPr>
+        <w:ind w:left="1800" w:hanging="360"/>
+      </w:pPr>
+      <w:rPr>
+        <w:rFonts w:ascii="Courier New" w:hAnsi="Courier New" w:cs="Courier New" w:hint="default"/>
+      </w:rPr>
+    </w:lvl>
+    <w:lvl w:ilvl="2" w:tplc="04090005" w:tentative="1">
+      <w:start w:val="1"/>
+      <w:numFmt w:val="bullet"/>
+      <w:lvlText w:val=""/>
+      <w:lvlJc w:val="left"/>
+      <w:pPr>
+        <w:ind w:left="2520" w:hanging="360"/>
+      </w:pPr>
+      <w:rPr>
+        <w:rFonts w:ascii="Wingdings" w:hAnsi="Wingdings" w:hint="default"/>
+      </w:rPr>
+    </w:lvl>
+    <w:lvl w:ilvl="3" w:tplc="04090001" w:tentative="1">
+      <w:start w:val="1"/>
+      <w:numFmt w:val="bullet"/>
+      <w:lvlText w:val=""/>
+      <w:lvlJc w:val="left"/>
+      <w:pPr>
+        <w:ind w:left="3240" w:hanging="360"/>
+      </w:pPr>
+      <w:rPr>
+        <w:rFonts w:ascii="Symbol" w:hAnsi="Symbol" w:hint="default"/>
+      </w:rPr>
+    </w:lvl>
+    <w:lvl w:ilvl="4" w:tplc="04090003" w:tentative="1">
+      <w:start w:val="1"/>
+      <w:numFmt w:val="bullet"/>
+      <w:lvlText w:val="o"/>
+      <w:lvlJc w:val="left"/>
+      <w:pPr>
+        <w:ind w:left="3960" w:hanging="360"/>
+      </w:pPr>
+      <w:rPr>
+        <w:rFonts w:ascii="Courier New" w:hAnsi="Courier New" w:cs="Courier New" w:hint="default"/>
+      </w:rPr>
+    </w:lvl>
+    <w:lvl w:ilvl="5" w:tplc="04090005" w:tentative="1">
+      <w:start w:val="1"/>
+      <w:numFmt w:val="bullet"/>
+      <w:lvlText w:val=""/>
+      <w:lvlJc w:val="left"/>
+      <w:pPr>
+        <w:ind w:left="4680" w:hanging="360"/>
+      </w:pPr>
+      <w:rPr>
+        <w:rFonts w:ascii="Wingdings" w:hAnsi="Wingdings" w:hint="default"/>
+      </w:rPr>
+    </w:lvl>
+    <w:lvl w:ilvl="6" w:tplc="04090001" w:tentative="1">
+      <w:start w:val="1"/>
+      <w:numFmt w:val="bullet"/>
+      <w:lvlText w:val=""/>
+      <w:lvlJc w:val="left"/>
+      <w:pPr>
+        <w:ind w:left="5400" w:hanging="360"/>
+      </w:pPr>
+      <w:rPr>
+        <w:rFonts w:ascii="Symbol" w:hAnsi="Symbol" w:hint="default"/>
+      </w:rPr>
+    </w:lvl>
+    <w:lvl w:ilvl="7" w:tplc="04090003" w:tentative="1">
+      <w:start w:val="1"/>
+      <w:numFmt w:val="bullet"/>
+      <w:lvlText w:val="o"/>
+      <w:lvlJc w:val="left"/>
+      <w:pPr>
+        <w:ind w:left="6120" w:hanging="360"/>
+      </w:pPr>
+      <w:rPr>
+        <w:rFonts w:ascii="Courier New" w:hAnsi="Courier New" w:cs="Courier New" w:hint="default"/>
+      </w:rPr>
+    </w:lvl>
+    <w:lvl w:ilvl="8" w:tplc="04090005" w:tentative="1">
+      <w:start w:val="1"/>
+      <w:numFmt w:val="bullet"/>
+      <w:lvlText w:val=""/>
+      <w:lvlJc w:val="left"/>
+      <w:pPr>
+        <w:ind w:left="6840" w:hanging="360"/>
+      </w:pPr>
+      <w:rPr>
+        <w:rFonts w:ascii="Wingdings" w:hAnsi="Wingdings" w:hint="default"/>
+      </w:rPr>
+    </w:lvl>
+  </w:abstractNum>
+  <w:abstractNum w:abstractNumId="9" w15:restartNumberingAfterBreak="0">
     <w:nsid w:val="470F4551"/>
     <w:multiLevelType w:val="hybridMultilevel"/>
     <w:tmpl w:val="F4528A58"/>
@@ -3093,7 +4088,7 @@
       </w:rPr>
     </w:lvl>
   </w:abstractNum>
-  <w:abstractNum w:abstractNumId="7" w15:restartNumberingAfterBreak="0">
+  <w:abstractNum w:abstractNumId="10" w15:restartNumberingAfterBreak="0">
     <w:nsid w:val="5C7F4D72"/>
     <w:multiLevelType w:val="hybridMultilevel"/>
     <w:tmpl w:val="A580C624"/>
@@ -3206,29 +4201,154 @@
       </w:rPr>
     </w:lvl>
   </w:abstractNum>
+  <w:abstractNum w:abstractNumId="11" w15:restartNumberingAfterBreak="0">
+    <w:nsid w:val="5F9C207E"/>
+    <w:multiLevelType w:val="hybridMultilevel"/>
+    <w:tmpl w:val="60B0AFF6"/>
+    <w:lvl w:ilvl="0" w:tplc="0409000B">
+      <w:start w:val="1"/>
+      <w:numFmt w:val="bullet"/>
+      <w:lvlText w:val=""/>
+      <w:lvlJc w:val="left"/>
+      <w:pPr>
+        <w:ind w:left="720" w:hanging="360"/>
+      </w:pPr>
+      <w:rPr>
+        <w:rFonts w:ascii="Wingdings" w:hAnsi="Wingdings" w:hint="default"/>
+      </w:rPr>
+    </w:lvl>
+    <w:lvl w:ilvl="1" w:tplc="04090003" w:tentative="1">
+      <w:start w:val="1"/>
+      <w:numFmt w:val="bullet"/>
+      <w:lvlText w:val="o"/>
+      <w:lvlJc w:val="left"/>
+      <w:pPr>
+        <w:ind w:left="1440" w:hanging="360"/>
+      </w:pPr>
+      <w:rPr>
+        <w:rFonts w:ascii="Courier New" w:hAnsi="Courier New" w:cs="Courier New" w:hint="default"/>
+      </w:rPr>
+    </w:lvl>
+    <w:lvl w:ilvl="2" w:tplc="04090005" w:tentative="1">
+      <w:start w:val="1"/>
+      <w:numFmt w:val="bullet"/>
+      <w:lvlText w:val=""/>
+      <w:lvlJc w:val="left"/>
+      <w:pPr>
+        <w:ind w:left="2160" w:hanging="360"/>
+      </w:pPr>
+      <w:rPr>
+        <w:rFonts w:ascii="Wingdings" w:hAnsi="Wingdings" w:hint="default"/>
+      </w:rPr>
+    </w:lvl>
+    <w:lvl w:ilvl="3" w:tplc="04090001" w:tentative="1">
+      <w:start w:val="1"/>
+      <w:numFmt w:val="bullet"/>
+      <w:lvlText w:val=""/>
+      <w:lvlJc w:val="left"/>
+      <w:pPr>
+        <w:ind w:left="2880" w:hanging="360"/>
+      </w:pPr>
+      <w:rPr>
+        <w:rFonts w:ascii="Symbol" w:hAnsi="Symbol" w:hint="default"/>
+      </w:rPr>
+    </w:lvl>
+    <w:lvl w:ilvl="4" w:tplc="04090003" w:tentative="1">
+      <w:start w:val="1"/>
+      <w:numFmt w:val="bullet"/>
+      <w:lvlText w:val="o"/>
+      <w:lvlJc w:val="left"/>
+      <w:pPr>
+        <w:ind w:left="3600" w:hanging="360"/>
+      </w:pPr>
+      <w:rPr>
+        <w:rFonts w:ascii="Courier New" w:hAnsi="Courier New" w:cs="Courier New" w:hint="default"/>
+      </w:rPr>
+    </w:lvl>
+    <w:lvl w:ilvl="5" w:tplc="04090005" w:tentative="1">
+      <w:start w:val="1"/>
+      <w:numFmt w:val="bullet"/>
+      <w:lvlText w:val=""/>
+      <w:lvlJc w:val="left"/>
+      <w:pPr>
+        <w:ind w:left="4320" w:hanging="360"/>
+      </w:pPr>
+      <w:rPr>
+        <w:rFonts w:ascii="Wingdings" w:hAnsi="Wingdings" w:hint="default"/>
+      </w:rPr>
+    </w:lvl>
+    <w:lvl w:ilvl="6" w:tplc="04090001" w:tentative="1">
+      <w:start w:val="1"/>
+      <w:numFmt w:val="bullet"/>
+      <w:lvlText w:val=""/>
+      <w:lvlJc w:val="left"/>
+      <w:pPr>
+        <w:ind w:left="5040" w:hanging="360"/>
+      </w:pPr>
+      <w:rPr>
+        <w:rFonts w:ascii="Symbol" w:hAnsi="Symbol" w:hint="default"/>
+      </w:rPr>
+    </w:lvl>
+    <w:lvl w:ilvl="7" w:tplc="04090003" w:tentative="1">
+      <w:start w:val="1"/>
+      <w:numFmt w:val="bullet"/>
+      <w:lvlText w:val="o"/>
+      <w:lvlJc w:val="left"/>
+      <w:pPr>
+        <w:ind w:left="5760" w:hanging="360"/>
+      </w:pPr>
+      <w:rPr>
+        <w:rFonts w:ascii="Courier New" w:hAnsi="Courier New" w:cs="Courier New" w:hint="default"/>
+      </w:rPr>
+    </w:lvl>
+    <w:lvl w:ilvl="8" w:tplc="04090005" w:tentative="1">
+      <w:start w:val="1"/>
+      <w:numFmt w:val="bullet"/>
+      <w:lvlText w:val=""/>
+      <w:lvlJc w:val="left"/>
+      <w:pPr>
+        <w:ind w:left="6480" w:hanging="360"/>
+      </w:pPr>
+      <w:rPr>
+        <w:rFonts w:ascii="Wingdings" w:hAnsi="Wingdings" w:hint="default"/>
+      </w:rPr>
+    </w:lvl>
+  </w:abstractNum>
   <w:num w:numId="1">
+    <w:abstractNumId w:val="10"/>
+  </w:num>
+  <w:num w:numId="2">
+    <w:abstractNumId w:val="9"/>
+  </w:num>
+  <w:num w:numId="3">
     <w:abstractNumId w:val="7"/>
   </w:num>
-  <w:num w:numId="2">
-    <w:abstractNumId w:val="6"/>
-  </w:num>
-  <w:num w:numId="3">
+  <w:num w:numId="4">
     <w:abstractNumId w:val="5"/>
   </w:num>
-  <w:num w:numId="4">
+  <w:num w:numId="5">
     <w:abstractNumId w:val="4"/>
-  </w:num>
-  <w:num w:numId="5">
-    <w:abstractNumId w:val="3"/>
   </w:num>
   <w:num w:numId="6">
     <w:abstractNumId w:val="0"/>
   </w:num>
   <w:num w:numId="7">
+    <w:abstractNumId w:val="2"/>
+  </w:num>
+  <w:num w:numId="8">
+    <w:abstractNumId w:val="3"/>
+  </w:num>
+  <w:num w:numId="9">
+    <w:abstractNumId w:val="6"/>
+  </w:num>
+  <w:num w:numId="10">
+    <w:abstractNumId w:val="11"/>
+  </w:num>
+  <w:num w:numId="11">
     <w:abstractNumId w:val="1"/>
   </w:num>
-  <w:num w:numId="8">
-    <w:abstractNumId w:val="2"/>
+  <w:num w:numId="12">
+    <w:abstractNumId w:val="8"/>
   </w:num>
 </w:numbering>
 </file>

</xml_diff>

<commit_message>
finished final problem on Countries assignment
</commit_message>
<xml_diff>
--- a/mySQL.docx
+++ b/mySQL.docx
@@ -1077,12 +1077,25 @@
       <w:pPr>
         <w:pStyle w:val="NoSpacing"/>
       </w:pPr>
-      <w:bookmarkStart w:id="0" w:name="_GoBack"/>
-      <w:bookmarkEnd w:id="0"/>
       <w:r>
         <w:lastRenderedPageBreak/>
-        <w:t xml:space="preserve">3. What query would you run to get </w:t>
-      </w:r>
+        <w:t>3. What query would you run to ge</w:t>
+      </w:r>
+      <w:r>
+        <w:t>t</w:t>
+      </w:r>
+      <w:r>
+        <w:t xml:space="preserve"> </w:t>
+      </w:r>
+    </w:p>
+    <w:p>
+      <w:pPr>
+        <w:pStyle w:val="NoSpacing"/>
+        <w:numPr>
+          <w:ilvl w:val="0"/>
+          <w:numId w:val="13"/>
+        </w:numPr>
+      </w:pPr>
       <w:r>
         <w:rPr>
           <w:b/>
@@ -1091,13 +1104,15 @@
         </w:rPr>
         <w:t>all the cities</w:t>
       </w:r>
-      <w:r>
-        <w:rPr>
-          <w:b/>
-          <w:color w:val="ED7D31" w:themeColor="accent2"/>
-        </w:rPr>
-        <w:t xml:space="preserve"> </w:t>
-      </w:r>
+    </w:p>
+    <w:p>
+      <w:pPr>
+        <w:pStyle w:val="NoSpacing"/>
+        <w:numPr>
+          <w:ilvl w:val="0"/>
+          <w:numId w:val="13"/>
+        </w:numPr>
+      </w:pPr>
       <w:r>
         <w:rPr>
           <w:b/>
@@ -1106,13 +1121,15 @@
         </w:rPr>
         <w:t>in Mexico</w:t>
       </w:r>
-      <w:r>
-        <w:rPr>
-          <w:b/>
-          <w:color w:val="ED7D31" w:themeColor="accent2"/>
-        </w:rPr>
-        <w:t xml:space="preserve"> </w:t>
-      </w:r>
+    </w:p>
+    <w:p>
+      <w:pPr>
+        <w:pStyle w:val="NoSpacing"/>
+        <w:numPr>
+          <w:ilvl w:val="0"/>
+          <w:numId w:val="13"/>
+        </w:numPr>
+      </w:pPr>
       <w:r>
         <w:rPr>
           <w:b/>
@@ -1134,15 +1151,82 @@
         </w:numPr>
       </w:pPr>
       <w:r>
-        <w:t>Your query should arrange the result by population in descending order. (1)</w:t>
-      </w:r>
+        <w:t>Your query should arrange the result by population in descending order.</w:t>
+      </w:r>
+      <w:bookmarkStart w:id="0" w:name="_GoBack"/>
+      <w:bookmarkEnd w:id="0"/>
     </w:p>
     <w:p>
       <w:pPr>
         <w:pStyle w:val="Code"/>
       </w:pPr>
       <w:r>
-        <w:t>&gt; ...</w:t>
+        <w:t xml:space="preserve">SELECT </w:t>
+      </w:r>
+      <w:r>
+        <w:rPr>
+          <w:b/>
+          <w:color w:val="ED7D31" w:themeColor="accent2"/>
+        </w:rPr>
+        <w:t>cities</w:t>
+      </w:r>
+      <w:r>
+        <w:t xml:space="preserve">.name as </w:t>
+      </w:r>
+      <w:proofErr w:type="spellStart"/>
+      <w:r>
+        <w:t>City_Name</w:t>
+      </w:r>
+      <w:proofErr w:type="spellEnd"/>
+      <w:r>
+        <w:t xml:space="preserve">, </w:t>
+      </w:r>
+      <w:proofErr w:type="spellStart"/>
+      <w:proofErr w:type="gramStart"/>
+      <w:r>
+        <w:rPr>
+          <w:b/>
+          <w:color w:val="ED7D31" w:themeColor="accent2"/>
+        </w:rPr>
+        <w:t>cities</w:t>
+      </w:r>
+      <w:r>
+        <w:t>.population</w:t>
+      </w:r>
+      <w:proofErr w:type="spellEnd"/>
+      <w:proofErr w:type="gramEnd"/>
+      <w:r>
+        <w:t xml:space="preserve">, </w:t>
+      </w:r>
+      <w:proofErr w:type="spellStart"/>
+      <w:r>
+        <w:rPr>
+          <w:b/>
+          <w:color w:val="ED7D31" w:themeColor="accent2"/>
+        </w:rPr>
+        <w:t>cities</w:t>
+      </w:r>
+      <w:r>
+        <w:t>.country_id</w:t>
+      </w:r>
+      <w:proofErr w:type="spellEnd"/>
+      <w:r>
+        <w:t xml:space="preserve">, countries.name as </w:t>
+      </w:r>
+      <w:proofErr w:type="spellStart"/>
+      <w:r>
+        <w:t>Country_Name</w:t>
+      </w:r>
+      <w:proofErr w:type="spellEnd"/>
+      <w:r>
+        <w:t xml:space="preserve"> FROM </w:t>
+      </w:r>
+      <w:r>
+        <w:rPr>
+          <w:b/>
+          <w:color w:val="ED7D31" w:themeColor="accent2"/>
+        </w:rPr>
+        <w:t>cities</w:t>
       </w:r>
     </w:p>
     <w:p>
@@ -1150,211 +1234,99 @@
         <w:pStyle w:val="Code"/>
       </w:pPr>
       <w:r>
-        <w:t>&gt; ...</w:t>
-      </w:r>
-      <w:r>
+        <w:t xml:space="preserve">JOIN </w:t>
+      </w:r>
+      <w:r>
+        <w:rPr>
+          <w:b/>
+          <w:color w:val="7030A0"/>
+        </w:rPr>
+        <w:t>countries</w:t>
+      </w:r>
+      <w:r>
+        <w:rPr>
+          <w:color w:val="7030A0"/>
+        </w:rPr>
         <w:t xml:space="preserve"> </w:t>
       </w:r>
-    </w:p>
-    <w:p>
-      <w:pPr>
-        <w:pStyle w:val="NoSpacing"/>
-        <w:numPr>
-          <w:ilvl w:val="0"/>
-          <w:numId w:val="5"/>
-        </w:numPr>
-      </w:pPr>
-      <w:r>
-        <w:t>Let’s think about this:</w:t>
-      </w:r>
-    </w:p>
-    <w:p>
-      <w:pPr>
-        <w:pStyle w:val="NoSpacing"/>
-        <w:numPr>
-          <w:ilvl w:val="1"/>
-          <w:numId w:val="5"/>
-        </w:numPr>
-      </w:pPr>
+      <w:r>
+        <w:t xml:space="preserve">ON </w:t>
+      </w:r>
       <w:r>
         <w:rPr>
           <w:b/>
-        </w:rPr>
-        <w:t>Table</w:t>
-      </w:r>
-      <w:r>
-        <w:t xml:space="preserve">: </w:t>
-      </w:r>
-      <w:r>
-        <w:tab/>
-      </w:r>
-      <w:r>
-        <w:tab/>
-      </w:r>
-      <w:r>
-        <w:t>Cit</w:t>
-      </w:r>
-      <w:r>
-        <w:t>i</w:t>
-      </w:r>
-      <w:r>
-        <w:t>es</w:t>
-      </w:r>
-    </w:p>
-    <w:p>
-      <w:pPr>
-        <w:pStyle w:val="NoSpacing"/>
-        <w:numPr>
-          <w:ilvl w:val="2"/>
-          <w:numId w:val="5"/>
-        </w:numPr>
-      </w:pPr>
+          <w:color w:val="7030A0"/>
+        </w:rPr>
+        <w:t>countries</w:t>
+      </w:r>
+      <w:r>
+        <w:t xml:space="preserve">.id = </w:t>
+      </w:r>
+      <w:proofErr w:type="spellStart"/>
+      <w:proofErr w:type="gramStart"/>
       <w:r>
         <w:rPr>
           <w:b/>
-        </w:rPr>
-        <w:t>Column</w:t>
-      </w:r>
+          <w:color w:val="ED7D31" w:themeColor="accent2"/>
+        </w:rPr>
+        <w:t>cities</w:t>
+      </w:r>
+      <w:r>
+        <w:t>.country</w:t>
+      </w:r>
+      <w:proofErr w:type="gramEnd"/>
+      <w:r>
+        <w:t>_id</w:t>
+      </w:r>
+      <w:proofErr w:type="spellEnd"/>
+    </w:p>
+    <w:p>
+      <w:pPr>
+        <w:pStyle w:val="Code"/>
+      </w:pPr>
+      <w:r>
+        <w:t xml:space="preserve">WHERE </w:t>
+      </w:r>
+      <w:proofErr w:type="spellStart"/>
+      <w:proofErr w:type="gramStart"/>
       <w:r>
         <w:rPr>
           <w:b/>
-        </w:rPr>
-        <w:t>:</w:t>
-      </w:r>
-      <w:r>
-        <w:t xml:space="preserve"> </w:t>
-      </w:r>
-      <w:r>
-        <w:tab/>
-      </w:r>
-      <w:r>
-        <w:t>Name</w:t>
-      </w:r>
-    </w:p>
-    <w:p>
-      <w:pPr>
-        <w:pStyle w:val="NoSpacing"/>
-        <w:numPr>
-          <w:ilvl w:val="2"/>
-          <w:numId w:val="5"/>
-        </w:numPr>
-      </w:pPr>
+          <w:color w:val="ED7D31" w:themeColor="accent2"/>
+        </w:rPr>
+        <w:t>cities</w:t>
+      </w:r>
+      <w:r>
+        <w:t>.population</w:t>
+      </w:r>
+      <w:proofErr w:type="spellEnd"/>
+      <w:proofErr w:type="gramEnd"/>
+      <w:r>
+        <w:t xml:space="preserve"> &gt; 500e3 AND </w:t>
+      </w:r>
       <w:r>
         <w:rPr>
           <w:b/>
-        </w:rPr>
-        <w:t>Colum</w:t>
-      </w:r>
-      <w:r>
-        <w:rPr>
-          <w:b/>
-        </w:rPr>
-        <w:t>n</w:t>
-      </w:r>
-      <w:r>
-        <w:rPr>
-          <w:b/>
-        </w:rPr>
-        <w:t>:</w:t>
-      </w:r>
-      <w:r>
-        <w:t xml:space="preserve"> </w:t>
-      </w:r>
-      <w:r>
-        <w:tab/>
-      </w:r>
-      <w:r>
-        <w:t>Population</w:t>
-      </w:r>
-    </w:p>
-    <w:p>
-      <w:pPr>
-        <w:pStyle w:val="NoSpacing"/>
-        <w:numPr>
-          <w:ilvl w:val="2"/>
-          <w:numId w:val="5"/>
-        </w:numPr>
-      </w:pPr>
-      <w:r>
-        <w:rPr>
-          <w:b/>
-        </w:rPr>
-        <w:t>Column:</w:t>
-      </w:r>
-      <w:r>
-        <w:tab/>
-        <w:t>Country-ID</w:t>
-      </w:r>
-    </w:p>
-    <w:p>
-      <w:pPr>
-        <w:pStyle w:val="NoSpacing"/>
-        <w:numPr>
-          <w:ilvl w:val="1"/>
-          <w:numId w:val="5"/>
-        </w:numPr>
-      </w:pPr>
-      <w:r>
-        <w:rPr>
-          <w:b/>
-        </w:rPr>
-        <w:t>Table</w:t>
-      </w:r>
-      <w:r>
-        <w:t>:</w:t>
-      </w:r>
-      <w:r>
-        <w:tab/>
-      </w:r>
-      <w:r>
-        <w:tab/>
-        <w:t>Countries</w:t>
-      </w:r>
-    </w:p>
-    <w:p>
-      <w:pPr>
-        <w:pStyle w:val="NoSpacing"/>
-        <w:numPr>
-          <w:ilvl w:val="2"/>
-          <w:numId w:val="5"/>
-        </w:numPr>
-        <w:rPr>
-          <w:b/>
-        </w:rPr>
-      </w:pPr>
-      <w:r>
-        <w:rPr>
-          <w:b/>
-        </w:rPr>
-        <w:t>Column:</w:t>
-      </w:r>
-      <w:r>
-        <w:tab/>
-        <w:t>Name</w:t>
-      </w:r>
-    </w:p>
-    <w:p>
-      <w:pPr>
-        <w:pStyle w:val="NoSpacing"/>
-        <w:numPr>
-          <w:ilvl w:val="2"/>
-          <w:numId w:val="5"/>
-        </w:numPr>
-      </w:pPr>
-      <w:r>
-        <w:rPr>
-          <w:b/>
-        </w:rPr>
-        <w:t>Column:</w:t>
-      </w:r>
-      <w:r>
-        <w:tab/>
-        <w:t>Country-ID</w:t>
-      </w:r>
-    </w:p>
-    <w:p>
-      <w:pPr>
-        <w:pStyle w:val="NoSpacing"/>
+          <w:color w:val="7030A0"/>
+        </w:rPr>
+        <w:t>countries</w:t>
+      </w:r>
+      <w:r>
+        <w:t>.name = 'Mexico'</w:t>
+      </w:r>
+    </w:p>
+    <w:p>
+      <w:pPr>
+        <w:pStyle w:val="Code"/>
+      </w:pPr>
+      <w:r>
+        <w:t>ORDER BY population DESC;</w:t>
+      </w:r>
+    </w:p>
+    <w:p>
+      <w:pPr>
+        <w:pStyle w:val="NoSpacing"/>
+        <w:jc w:val="center"/>
       </w:pPr>
       <w:r>
         <w:rPr>
@@ -1362,7 +1334,7 @@
         </w:rPr>
         <w:drawing>
           <wp:inline distT="0" distB="0" distL="0" distR="0">
-            <wp:extent cx="5941060" cy="3640455"/>
+            <wp:extent cx="3084071" cy="1889801"/>
             <wp:effectExtent l="0" t="0" r="2540" b="0"/>
             <wp:docPr id="9" name="Picture 9"/>
             <wp:cNvGraphicFramePr>
@@ -1393,7 +1365,7 @@
                   <pic:spPr bwMode="auto">
                     <a:xfrm>
                       <a:off x="0" y="0"/>
-                      <a:ext cx="5941060" cy="3640455"/>
+                      <a:ext cx="3185543" cy="1951979"/>
                     </a:xfrm>
                     <a:prstGeom prst="rect">
                       <a:avLst/>
@@ -1411,13 +1383,72 @@
       </w:r>
     </w:p>
     <w:p>
-      <w:pPr>
-        <w:pStyle w:val="NoSpacing"/>
-      </w:pPr>
-    </w:p>
-    <w:p>
-      <w:pPr>
-        <w:pStyle w:val="NoSpacing"/>
+      <w:r>
+        <w:rPr>
+          <w:noProof/>
+        </w:rPr>
+        <w:drawing>
+          <wp:inline distT="0" distB="0" distL="0" distR="0">
+            <wp:extent cx="5941060" cy="4669155"/>
+            <wp:effectExtent l="0" t="0" r="2540" b="0"/>
+            <wp:docPr id="31" name="Picture 31"/>
+            <wp:cNvGraphicFramePr>
+              <a:graphicFrameLocks xmlns:a="http://schemas.openxmlformats.org/drawingml/2006/main" noChangeAspect="1"/>
+            </wp:cNvGraphicFramePr>
+            <a:graphic xmlns:a="http://schemas.openxmlformats.org/drawingml/2006/main">
+              <a:graphicData uri="http://schemas.openxmlformats.org/drawingml/2006/picture">
+                <pic:pic xmlns:pic="http://schemas.openxmlformats.org/drawingml/2006/picture">
+                  <pic:nvPicPr>
+                    <pic:cNvPr id="0" name="Picture 27"/>
+                    <pic:cNvPicPr>
+                      <a:picLocks noChangeAspect="1" noChangeArrowheads="1"/>
+                    </pic:cNvPicPr>
+                  </pic:nvPicPr>
+                  <pic:blipFill>
+                    <a:blip r:embed="rId15">
+                      <a:extLst>
+                        <a:ext uri="{28A0092B-C50C-407E-A947-70E740481C1C}">
+                          <a14:useLocalDpi xmlns:a14="http://schemas.microsoft.com/office/drawing/2010/main" val="0"/>
+                        </a:ext>
+                      </a:extLst>
+                    </a:blip>
+                    <a:srcRect/>
+                    <a:stretch>
+                      <a:fillRect/>
+                    </a:stretch>
+                  </pic:blipFill>
+                  <pic:spPr bwMode="auto">
+                    <a:xfrm>
+                      <a:off x="0" y="0"/>
+                      <a:ext cx="5941060" cy="4669155"/>
+                    </a:xfrm>
+                    <a:prstGeom prst="rect">
+                      <a:avLst/>
+                    </a:prstGeom>
+                    <a:noFill/>
+                    <a:ln>
+                      <a:noFill/>
+                    </a:ln>
+                  </pic:spPr>
+                </pic:pic>
+              </a:graphicData>
+            </a:graphic>
+          </wp:inline>
+        </w:drawing>
+      </w:r>
+      <w:r>
+        <w:br w:type="page"/>
+      </w:r>
+    </w:p>
+    <w:p>
+      <w:pPr>
+        <w:pStyle w:val="NoSpacing"/>
+      </w:pPr>
+    </w:p>
+    <w:p>
+      <w:pPr>
+        <w:pStyle w:val="NoSpacing"/>
+        <w:jc w:val="center"/>
       </w:pPr>
       <w:r>
         <w:rPr>
@@ -1441,7 +1472,7 @@
                     </pic:cNvPicPr>
                   </pic:nvPicPr>
                   <pic:blipFill>
-                    <a:blip r:embed="rId15">
+                    <a:blip r:embed="rId16">
                       <a:extLst>
                         <a:ext uri="{28A0092B-C50C-407E-A947-70E740481C1C}">
                           <a14:useLocalDpi xmlns:a14="http://schemas.microsoft.com/office/drawing/2010/main" val="0"/>
@@ -1476,16 +1507,7 @@
     <w:p>
       <w:pPr>
         <w:pStyle w:val="NoSpacing"/>
-      </w:pPr>
-    </w:p>
-    <w:p>
-      <w:pPr>
-        <w:pStyle w:val="NoSpacing"/>
-      </w:pPr>
-    </w:p>
-    <w:p>
-      <w:pPr>
-        <w:pStyle w:val="NoSpacing"/>
+        <w:jc w:val="center"/>
       </w:pPr>
       <w:r>
         <w:rPr>
@@ -1509,7 +1531,7 @@
                     </pic:cNvPicPr>
                   </pic:nvPicPr>
                   <pic:blipFill>
-                    <a:blip r:embed="rId16">
+                    <a:blip r:embed="rId17">
                       <a:extLst>
                         <a:ext uri="{28A0092B-C50C-407E-A947-70E740481C1C}">
                           <a14:useLocalDpi xmlns:a14="http://schemas.microsoft.com/office/drawing/2010/main" val="0"/>
@@ -1541,21 +1563,15 @@
         </w:drawing>
       </w:r>
       <w:r>
-        <w:t>w</w:t>
-      </w:r>
-    </w:p>
-    <w:p>
-      <w:pPr>
-        <w:pStyle w:val="NoSpacing"/>
-      </w:pPr>
+        <w:t xml:space="preserve">                                                    </w:t>
+      </w:r>
       <w:r>
         <w:rPr>
           <w:noProof/>
         </w:rPr>
-        <w:lastRenderedPageBreak/>
         <w:drawing>
           <wp:inline distT="0" distB="0" distL="0" distR="0">
-            <wp:extent cx="4782820" cy="5838190"/>
+            <wp:extent cx="1639427" cy="2001181"/>
             <wp:effectExtent l="0" t="0" r="0" b="0"/>
             <wp:docPr id="12" name="Picture 12"/>
             <wp:cNvGraphicFramePr>
@@ -1571,7 +1587,7 @@
                     </pic:cNvPicPr>
                   </pic:nvPicPr>
                   <pic:blipFill>
-                    <a:blip r:embed="rId17">
+                    <a:blip r:embed="rId18">
                       <a:extLst>
                         <a:ext uri="{28A0092B-C50C-407E-A947-70E740481C1C}">
                           <a14:useLocalDpi xmlns:a14="http://schemas.microsoft.com/office/drawing/2010/main" val="0"/>
@@ -1586,7 +1602,7 @@
                   <pic:spPr bwMode="auto">
                     <a:xfrm>
                       <a:off x="0" y="0"/>
-                      <a:ext cx="4782820" cy="5838190"/>
+                      <a:ext cx="1649200" cy="2013110"/>
                     </a:xfrm>
                     <a:prstGeom prst="rect">
                       <a:avLst/>
@@ -1606,11 +1622,39 @@
     <w:p>
       <w:pPr>
         <w:pStyle w:val="NoSpacing"/>
-      </w:pPr>
-      <w:r>
+        <w:jc w:val="center"/>
+      </w:pPr>
+      <w:r>
+        <w:t>Steps taken to work toward final solution.</w:t>
+      </w:r>
+    </w:p>
+    <w:p>
+      <w:pPr>
+        <w:pStyle w:val="NoSpacing"/>
+      </w:pPr>
+    </w:p>
+    <w:p>
+      <w:pPr>
         <w:rPr>
           <w:b/>
         </w:rPr>
+      </w:pPr>
+      <w:r>
+        <w:rPr>
+          <w:b/>
+        </w:rPr>
+        <w:br w:type="page"/>
+      </w:r>
+    </w:p>
+    <w:p>
+      <w:pPr>
+        <w:pStyle w:val="NoSpacing"/>
+      </w:pPr>
+      <w:r>
+        <w:rPr>
+          <w:b/>
+        </w:rPr>
+        <w:lastRenderedPageBreak/>
         <w:t>Question</w:t>
       </w:r>
       <w:r>
@@ -1697,7 +1741,6 @@
         <w:pStyle w:val="NoSpacing"/>
       </w:pPr>
       <w:r>
-        <w:lastRenderedPageBreak/>
         <w:t xml:space="preserve">4. What query would you run to get </w:t>
       </w:r>
       <w:r>
@@ -1841,7 +1884,7 @@
                     </pic:cNvPicPr>
                   </pic:nvPicPr>
                   <pic:blipFill>
-                    <a:blip r:embed="rId18">
+                    <a:blip r:embed="rId19">
                       <a:extLst>
                         <a:ext uri="{28A0092B-C50C-407E-A947-70E740481C1C}">
                           <a14:useLocalDpi xmlns:a14="http://schemas.microsoft.com/office/drawing/2010/main" val="0"/>
@@ -2041,7 +2084,7 @@
                     </pic:cNvPicPr>
                   </pic:nvPicPr>
                   <pic:blipFill>
-                    <a:blip r:embed="rId19">
+                    <a:blip r:embed="rId20">
                       <a:extLst>
                         <a:ext uri="{28A0092B-C50C-407E-A947-70E740481C1C}">
                           <a14:useLocalDpi xmlns:a14="http://schemas.microsoft.com/office/drawing/2010/main" val="0"/>
@@ -2302,7 +2345,7 @@
                     </pic:cNvPicPr>
                   </pic:nvPicPr>
                   <pic:blipFill>
-                    <a:blip r:embed="rId20">
+                    <a:blip r:embed="rId21">
                       <a:extLst>
                         <a:ext uri="{28A0092B-C50C-407E-A947-70E740481C1C}">
                           <a14:useLocalDpi xmlns:a14="http://schemas.microsoft.com/office/drawing/2010/main" val="0"/>
@@ -2608,7 +2651,7 @@
                     </pic:cNvPicPr>
                   </pic:nvPicPr>
                   <pic:blipFill>
-                    <a:blip r:embed="rId21">
+                    <a:blip r:embed="rId22">
                       <a:extLst>
                         <a:ext uri="{28A0092B-C50C-407E-A947-70E740481C1C}">
                           <a14:useLocalDpi xmlns:a14="http://schemas.microsoft.com/office/drawing/2010/main" val="0"/>
@@ -2815,7 +2858,7 @@
                     </pic:cNvPicPr>
                   </pic:nvPicPr>
                   <pic:blipFill>
-                    <a:blip r:embed="rId22">
+                    <a:blip r:embed="rId23">
                       <a:extLst>
                         <a:ext uri="{28A0092B-C50C-407E-A947-70E740481C1C}">
                           <a14:useLocalDpi xmlns:a14="http://schemas.microsoft.com/office/drawing/2010/main" val="0"/>
@@ -2878,7 +2921,7 @@
                     </pic:cNvPicPr>
                   </pic:nvPicPr>
                   <pic:blipFill>
-                    <a:blip r:embed="rId23">
+                    <a:blip r:embed="rId24">
                       <a:extLst>
                         <a:ext uri="{28A0092B-C50C-407E-A947-70E740481C1C}">
                           <a14:useLocalDpi xmlns:a14="http://schemas.microsoft.com/office/drawing/2010/main" val="0"/>
@@ -4089,6 +4132,119 @@
     </w:lvl>
   </w:abstractNum>
   <w:abstractNum w:abstractNumId="10" w15:restartNumberingAfterBreak="0">
+    <w:nsid w:val="5A390798"/>
+    <w:multiLevelType w:val="hybridMultilevel"/>
+    <w:tmpl w:val="3F6EBA7C"/>
+    <w:lvl w:ilvl="0" w:tplc="0409000B">
+      <w:start w:val="1"/>
+      <w:numFmt w:val="bullet"/>
+      <w:lvlText w:val=""/>
+      <w:lvlJc w:val="left"/>
+      <w:pPr>
+        <w:ind w:left="1080" w:hanging="360"/>
+      </w:pPr>
+      <w:rPr>
+        <w:rFonts w:ascii="Wingdings" w:hAnsi="Wingdings" w:hint="default"/>
+      </w:rPr>
+    </w:lvl>
+    <w:lvl w:ilvl="1" w:tplc="04090003" w:tentative="1">
+      <w:start w:val="1"/>
+      <w:numFmt w:val="bullet"/>
+      <w:lvlText w:val="o"/>
+      <w:lvlJc w:val="left"/>
+      <w:pPr>
+        <w:ind w:left="1800" w:hanging="360"/>
+      </w:pPr>
+      <w:rPr>
+        <w:rFonts w:ascii="Courier New" w:hAnsi="Courier New" w:cs="Courier New" w:hint="default"/>
+      </w:rPr>
+    </w:lvl>
+    <w:lvl w:ilvl="2" w:tplc="04090005" w:tentative="1">
+      <w:start w:val="1"/>
+      <w:numFmt w:val="bullet"/>
+      <w:lvlText w:val=""/>
+      <w:lvlJc w:val="left"/>
+      <w:pPr>
+        <w:ind w:left="2520" w:hanging="360"/>
+      </w:pPr>
+      <w:rPr>
+        <w:rFonts w:ascii="Wingdings" w:hAnsi="Wingdings" w:hint="default"/>
+      </w:rPr>
+    </w:lvl>
+    <w:lvl w:ilvl="3" w:tplc="04090001" w:tentative="1">
+      <w:start w:val="1"/>
+      <w:numFmt w:val="bullet"/>
+      <w:lvlText w:val=""/>
+      <w:lvlJc w:val="left"/>
+      <w:pPr>
+        <w:ind w:left="3240" w:hanging="360"/>
+      </w:pPr>
+      <w:rPr>
+        <w:rFonts w:ascii="Symbol" w:hAnsi="Symbol" w:hint="default"/>
+      </w:rPr>
+    </w:lvl>
+    <w:lvl w:ilvl="4" w:tplc="04090003" w:tentative="1">
+      <w:start w:val="1"/>
+      <w:numFmt w:val="bullet"/>
+      <w:lvlText w:val="o"/>
+      <w:lvlJc w:val="left"/>
+      <w:pPr>
+        <w:ind w:left="3960" w:hanging="360"/>
+      </w:pPr>
+      <w:rPr>
+        <w:rFonts w:ascii="Courier New" w:hAnsi="Courier New" w:cs="Courier New" w:hint="default"/>
+      </w:rPr>
+    </w:lvl>
+    <w:lvl w:ilvl="5" w:tplc="04090005" w:tentative="1">
+      <w:start w:val="1"/>
+      <w:numFmt w:val="bullet"/>
+      <w:lvlText w:val=""/>
+      <w:lvlJc w:val="left"/>
+      <w:pPr>
+        <w:ind w:left="4680" w:hanging="360"/>
+      </w:pPr>
+      <w:rPr>
+        <w:rFonts w:ascii="Wingdings" w:hAnsi="Wingdings" w:hint="default"/>
+      </w:rPr>
+    </w:lvl>
+    <w:lvl w:ilvl="6" w:tplc="04090001" w:tentative="1">
+      <w:start w:val="1"/>
+      <w:numFmt w:val="bullet"/>
+      <w:lvlText w:val=""/>
+      <w:lvlJc w:val="left"/>
+      <w:pPr>
+        <w:ind w:left="5400" w:hanging="360"/>
+      </w:pPr>
+      <w:rPr>
+        <w:rFonts w:ascii="Symbol" w:hAnsi="Symbol" w:hint="default"/>
+      </w:rPr>
+    </w:lvl>
+    <w:lvl w:ilvl="7" w:tplc="04090003" w:tentative="1">
+      <w:start w:val="1"/>
+      <w:numFmt w:val="bullet"/>
+      <w:lvlText w:val="o"/>
+      <w:lvlJc w:val="left"/>
+      <w:pPr>
+        <w:ind w:left="6120" w:hanging="360"/>
+      </w:pPr>
+      <w:rPr>
+        <w:rFonts w:ascii="Courier New" w:hAnsi="Courier New" w:cs="Courier New" w:hint="default"/>
+      </w:rPr>
+    </w:lvl>
+    <w:lvl w:ilvl="8" w:tplc="04090005" w:tentative="1">
+      <w:start w:val="1"/>
+      <w:numFmt w:val="bullet"/>
+      <w:lvlText w:val=""/>
+      <w:lvlJc w:val="left"/>
+      <w:pPr>
+        <w:ind w:left="6840" w:hanging="360"/>
+      </w:pPr>
+      <w:rPr>
+        <w:rFonts w:ascii="Wingdings" w:hAnsi="Wingdings" w:hint="default"/>
+      </w:rPr>
+    </w:lvl>
+  </w:abstractNum>
+  <w:abstractNum w:abstractNumId="11" w15:restartNumberingAfterBreak="0">
     <w:nsid w:val="5C7F4D72"/>
     <w:multiLevelType w:val="hybridMultilevel"/>
     <w:tmpl w:val="A580C624"/>
@@ -4201,7 +4357,7 @@
       </w:rPr>
     </w:lvl>
   </w:abstractNum>
-  <w:abstractNum w:abstractNumId="11" w15:restartNumberingAfterBreak="0">
+  <w:abstractNum w:abstractNumId="12" w15:restartNumberingAfterBreak="0">
     <w:nsid w:val="5F9C207E"/>
     <w:multiLevelType w:val="hybridMultilevel"/>
     <w:tmpl w:val="60B0AFF6"/>
@@ -4315,7 +4471,7 @@
     </w:lvl>
   </w:abstractNum>
   <w:num w:numId="1">
-    <w:abstractNumId w:val="10"/>
+    <w:abstractNumId w:val="11"/>
   </w:num>
   <w:num w:numId="2">
     <w:abstractNumId w:val="9"/>
@@ -4342,13 +4498,16 @@
     <w:abstractNumId w:val="6"/>
   </w:num>
   <w:num w:numId="10">
-    <w:abstractNumId w:val="11"/>
+    <w:abstractNumId w:val="12"/>
   </w:num>
   <w:num w:numId="11">
     <w:abstractNumId w:val="1"/>
   </w:num>
   <w:num w:numId="12">
     <w:abstractNumId w:val="8"/>
+  </w:num>
+  <w:num w:numId="13">
+    <w:abstractNumId w:val="10"/>
   </w:num>
 </w:numbering>
 </file>

</xml_diff>

<commit_message>
final .zip file for submission of Countries assignment
</commit_message>
<xml_diff>
--- a/mySQL.docx
+++ b/mySQL.docx
@@ -2,6 +2,22 @@
 <file path=word/document.xml><?xml version="1.0" encoding="utf-8"?>
 <w:document xmlns:wpc="http://schemas.microsoft.com/office/word/2010/wordprocessingCanvas" xmlns:cx="http://schemas.microsoft.com/office/drawing/2014/chartex" xmlns:cx1="http://schemas.microsoft.com/office/drawing/2015/9/8/chartex" xmlns:cx2="http://schemas.microsoft.com/office/drawing/2015/10/21/chartex" xmlns:cx3="http://schemas.microsoft.com/office/drawing/2016/5/9/chartex" xmlns:cx4="http://schemas.microsoft.com/office/drawing/2016/5/10/chartex" xmlns:cx5="http://schemas.microsoft.com/office/drawing/2016/5/11/chartex" xmlns:cx6="http://schemas.microsoft.com/office/drawing/2016/5/12/chartex" xmlns:cx7="http://schemas.microsoft.com/office/drawing/2016/5/13/chartex" xmlns:cx8="http://schemas.microsoft.com/office/drawing/2016/5/14/chartex" xmlns:mc="http://schemas.openxmlformats.org/markup-compatibility/2006" xmlns:aink="http://schemas.microsoft.com/office/drawing/2016/ink" xmlns:am3d="http://schemas.microsoft.com/office/drawing/2017/model3d" xmlns:o="urn:schemas-microsoft-com:office:office" xmlns:r="http://schemas.openxmlformats.org/officeDocument/2006/relationships" xmlns:m="http://schemas.openxmlformats.org/officeDocument/2006/math" xmlns:v="urn:schemas-microsoft-com:vml" xmlns:wp14="http://schemas.microsoft.com/office/word/2010/wordprocessingDrawing" xmlns:wp="http://schemas.openxmlformats.org/drawingml/2006/wordprocessingDrawing" xmlns:w10="urn:schemas-microsoft-com:office:word" xmlns:w="http://schemas.openxmlformats.org/wordprocessingml/2006/main" xmlns:w14="http://schemas.microsoft.com/office/word/2010/wordml" xmlns:w15="http://schemas.microsoft.com/office/word/2012/wordml" xmlns:w16cid="http://schemas.microsoft.com/office/word/2016/wordml/cid" xmlns:w16se="http://schemas.microsoft.com/office/word/2015/wordml/symex" xmlns:wpg="http://schemas.microsoft.com/office/word/2010/wordprocessingGroup" xmlns:wpi="http://schemas.microsoft.com/office/word/2010/wordprocessingInk" xmlns:wne="http://schemas.microsoft.com/office/word/2006/wordml" xmlns:wps="http://schemas.microsoft.com/office/word/2010/wordprocessingShape" mc:Ignorable="w14 w15 w16se w16cid wp14">
   <w:body>
+    <w:p>
+      <w:pPr>
+        <w:pStyle w:val="NoSpacing"/>
+        <w:rPr>
+          <w:b/>
+        </w:rPr>
+      </w:pPr>
+      <w:r>
+        <w:rPr>
+          <w:b/>
+        </w:rPr>
+        <w:t>Josh Holloway</w:t>
+      </w:r>
+      <w:bookmarkStart w:id="0" w:name="_GoBack"/>
+      <w:bookmarkEnd w:id="0"/>
+    </w:p>
     <w:p>
       <w:pPr>
         <w:pStyle w:val="NoSpacing"/>
@@ -39,6 +55,27 @@
     </w:p>
     <w:p>
       <w:pPr>
+        <w:pStyle w:val="Heading1"/>
+        <w:spacing w:before="0"/>
+        <w:rPr>
+          <w:b/>
+          <w:color w:val="3E4E5A"/>
+          <w:u w:val="single"/>
+        </w:rPr>
+      </w:pPr>
+      <w:r>
+        <w:rPr>
+          <w:b/>
+          <w:color w:val="3E4E5A"/>
+          <w:u w:val="single"/>
+        </w:rPr>
+        <w:t>Assignment: MySQL Countries</w:t>
+      </w:r>
+    </w:p>
+    <w:p>
+      <w:pPr>
+        <w:spacing w:after="100" w:afterAutospacing="1" w:line="450" w:lineRule="atLeast"/>
+        <w:outlineLvl w:val="2"/>
         <w:rPr>
           <w:rFonts w:ascii="Times New Roman" w:eastAsia="Times New Roman" w:hAnsi="Times New Roman" w:cs="Times New Roman"/>
           <w:b/>
@@ -57,51 +94,6 @@
           <w:sz w:val="27"/>
           <w:szCs w:val="27"/>
         </w:rPr>
-        <w:br w:type="page"/>
-      </w:r>
-    </w:p>
-    <w:p>
-      <w:pPr>
-        <w:pStyle w:val="Heading1"/>
-        <w:spacing w:before="0"/>
-        <w:rPr>
-          <w:b/>
-          <w:color w:val="3E4E5A"/>
-          <w:u w:val="single"/>
-        </w:rPr>
-      </w:pPr>
-      <w:r>
-        <w:rPr>
-          <w:b/>
-          <w:color w:val="3E4E5A"/>
-          <w:u w:val="single"/>
-        </w:rPr>
-        <w:lastRenderedPageBreak/>
-        <w:t>Assignment: MySQL Countries</w:t>
-      </w:r>
-    </w:p>
-    <w:p>
-      <w:pPr>
-        <w:spacing w:after="100" w:afterAutospacing="1" w:line="450" w:lineRule="atLeast"/>
-        <w:outlineLvl w:val="2"/>
-        <w:rPr>
-          <w:rFonts w:ascii="Times New Roman" w:eastAsia="Times New Roman" w:hAnsi="Times New Roman" w:cs="Times New Roman"/>
-          <w:b/>
-          <w:bCs/>
-          <w:color w:val="3E4E5A"/>
-          <w:sz w:val="27"/>
-          <w:szCs w:val="27"/>
-        </w:rPr>
-      </w:pPr>
-      <w:r>
-        <w:rPr>
-          <w:rFonts w:ascii="Times New Roman" w:eastAsia="Times New Roman" w:hAnsi="Times New Roman" w:cs="Times New Roman"/>
-          <w:b/>
-          <w:bCs/>
-          <w:color w:val="3E4E5A"/>
-          <w:sz w:val="27"/>
-          <w:szCs w:val="27"/>
-        </w:rPr>
         <w:t>Queries</w:t>
       </w:r>
     </w:p>
@@ -118,14 +110,13 @@
           <w:color w:val="ED7D31" w:themeColor="accent2"/>
           <w:u w:val="single"/>
         </w:rPr>
-        <w:t xml:space="preserve">countries </w:t>
-      </w:r>
-      <w:r>
-        <w:rPr>
-          <w:b/>
+        <w:t>countries</w:t>
+      </w:r>
+      <w:r>
+        <w:rPr>
           <w:u w:val="single"/>
         </w:rPr>
-        <w:t>that</w:t>
+        <w:t xml:space="preserve"> that </w:t>
       </w:r>
       <w:r>
         <w:rPr>
@@ -133,7 +124,7 @@
           <w:color w:val="ED7D31" w:themeColor="accent2"/>
           <w:u w:val="single"/>
         </w:rPr>
-        <w:t xml:space="preserve"> speak Slovene</w:t>
+        <w:t>speak Slovene</w:t>
       </w:r>
       <w:r>
         <w:t xml:space="preserve">? </w:t>
@@ -1153,8 +1144,6 @@
       <w:r>
         <w:t>Your query should arrange the result by population in descending order.</w:t>
       </w:r>
-      <w:bookmarkStart w:id="0" w:name="_GoBack"/>
-      <w:bookmarkEnd w:id="0"/>
     </w:p>
     <w:p>
       <w:pPr>
@@ -1651,96 +1640,7 @@
         <w:pStyle w:val="NoSpacing"/>
       </w:pPr>
       <w:r>
-        <w:rPr>
-          <w:b/>
-        </w:rPr>
         <w:lastRenderedPageBreak/>
-        <w:t>Question</w:t>
-      </w:r>
-      <w:r>
-        <w:t xml:space="preserve">: </w:t>
-      </w:r>
-    </w:p>
-    <w:p>
-      <w:pPr>
-        <w:pStyle w:val="NoSpacing"/>
-        <w:numPr>
-          <w:ilvl w:val="0"/>
-          <w:numId w:val="5"/>
-        </w:numPr>
-      </w:pPr>
-      <w:r>
-        <w:t xml:space="preserve">How to do the above query without </w:t>
-      </w:r>
-      <w:r>
-        <w:t xml:space="preserve">knowing the </w:t>
-      </w:r>
-      <w:proofErr w:type="spellStart"/>
-      <w:r>
-        <w:t>country_id</w:t>
-      </w:r>
-      <w:proofErr w:type="spellEnd"/>
-    </w:p>
-    <w:p>
-      <w:pPr>
-        <w:pStyle w:val="NoSpacing"/>
-      </w:pPr>
-    </w:p>
-    <w:p>
-      <w:pPr>
-        <w:pStyle w:val="NoSpacing"/>
-      </w:pPr>
-    </w:p>
-    <w:p>
-      <w:pPr>
-        <w:pStyle w:val="NoSpacing"/>
-      </w:pPr>
-    </w:p>
-    <w:p>
-      <w:pPr>
-        <w:pStyle w:val="NoSpacing"/>
-      </w:pPr>
-    </w:p>
-    <w:p>
-      <w:pPr>
-        <w:pStyle w:val="NoSpacing"/>
-      </w:pPr>
-    </w:p>
-    <w:p>
-      <w:pPr>
-        <w:pStyle w:val="NoSpacing"/>
-      </w:pPr>
-    </w:p>
-    <w:p>
-      <w:pPr>
-        <w:pStyle w:val="NoSpacing"/>
-      </w:pPr>
-    </w:p>
-    <w:p>
-      <w:pPr>
-        <w:pStyle w:val="NoSpacing"/>
-      </w:pPr>
-    </w:p>
-    <w:p>
-      <w:pPr>
-        <w:pStyle w:val="NoSpacing"/>
-      </w:pPr>
-    </w:p>
-    <w:p>
-      <w:pPr>
-        <w:pStyle w:val="NoSpacing"/>
-      </w:pPr>
-    </w:p>
-    <w:p>
-      <w:pPr>
-        <w:pStyle w:val="NoSpacing"/>
-      </w:pPr>
-    </w:p>
-    <w:p>
-      <w:pPr>
-        <w:pStyle w:val="NoSpacing"/>
-      </w:pPr>
-      <w:r>
         <w:t xml:space="preserve">4. What query would you run to get </w:t>
       </w:r>
       <w:r>
@@ -1942,7 +1842,7 @@
         <w:pStyle w:val="NoSpacing"/>
         <w:numPr>
           <w:ilvl w:val="0"/>
-          <w:numId w:val="5"/>
+          <w:numId w:val="15"/>
         </w:numPr>
         <w:rPr>
           <w:color w:val="FF0000"/>
@@ -1966,7 +1866,7 @@
         <w:pStyle w:val="NoSpacing"/>
         <w:numPr>
           <w:ilvl w:val="0"/>
-          <w:numId w:val="5"/>
+          <w:numId w:val="15"/>
         </w:numPr>
         <w:rPr>
           <w:color w:val="00B050"/>
@@ -1990,7 +1890,7 @@
         <w:pStyle w:val="NoSpacing"/>
         <w:numPr>
           <w:ilvl w:val="0"/>
-          <w:numId w:val="5"/>
+          <w:numId w:val="15"/>
         </w:numPr>
       </w:pPr>
       <w:r>
@@ -2168,7 +2068,7 @@
         <w:pStyle w:val="NoSpacing"/>
         <w:numPr>
           <w:ilvl w:val="0"/>
-          <w:numId w:val="8"/>
+          <w:numId w:val="14"/>
         </w:numPr>
       </w:pPr>
       <w:r>
@@ -2183,7 +2083,7 @@
         <w:pStyle w:val="NoSpacing"/>
         <w:numPr>
           <w:ilvl w:val="0"/>
-          <w:numId w:val="8"/>
+          <w:numId w:val="14"/>
         </w:numPr>
       </w:pPr>
       <w:r>
@@ -2198,7 +2098,7 @@
         <w:pStyle w:val="NoSpacing"/>
         <w:numPr>
           <w:ilvl w:val="0"/>
-          <w:numId w:val="8"/>
+          <w:numId w:val="14"/>
         </w:numPr>
       </w:pPr>
       <w:r>
@@ -2213,7 +2113,7 @@
         <w:pStyle w:val="NoSpacing"/>
         <w:numPr>
           <w:ilvl w:val="0"/>
-          <w:numId w:val="8"/>
+          <w:numId w:val="14"/>
         </w:numPr>
       </w:pPr>
       <w:r>
@@ -2776,6 +2676,7 @@
     <w:p>
       <w:pPr>
         <w:pStyle w:val="NoSpacing"/>
+        <w:jc w:val="center"/>
       </w:pPr>
       <w:r>
         <w:rPr>
@@ -2783,8 +2684,8 @@
         </w:rPr>
         <w:drawing>
           <wp:inline distT="0" distB="0" distL="0" distR="0" wp14:anchorId="6D5E4502" wp14:editId="548A4C8B">
-            <wp:extent cx="5941060" cy="3640455"/>
-            <wp:effectExtent l="0" t="0" r="2540" b="0"/>
+            <wp:extent cx="3863205" cy="2367225"/>
+            <wp:effectExtent l="0" t="0" r="4445" b="0"/>
             <wp:docPr id="16" name="Picture 16"/>
             <wp:cNvGraphicFramePr>
               <a:graphicFrameLocks xmlns:a="http://schemas.openxmlformats.org/drawingml/2006/main" noChangeAspect="1"/>
@@ -2814,7 +2715,7 @@
                   <pic:spPr bwMode="auto">
                     <a:xfrm>
                       <a:off x="0" y="0"/>
-                      <a:ext cx="5941060" cy="3640455"/>
+                      <a:ext cx="3887308" cy="2381995"/>
                     </a:xfrm>
                     <a:prstGeom prst="rect">
                       <a:avLst/>
@@ -2839,7 +2740,6 @@
         <w:rPr>
           <w:noProof/>
         </w:rPr>
-        <w:lastRenderedPageBreak/>
         <w:drawing>
           <wp:inline distT="0" distB="0" distL="0" distR="0">
             <wp:extent cx="5937885" cy="4329430"/>
@@ -2898,11 +2798,13 @@
     <w:p>
       <w:pPr>
         <w:pStyle w:val="NoSpacing"/>
+        <w:jc w:val="center"/>
       </w:pPr>
       <w:r>
         <w:rPr>
           <w:noProof/>
         </w:rPr>
+        <w:lastRenderedPageBreak/>
         <w:drawing>
           <wp:inline distT="0" distB="0" distL="0" distR="0">
             <wp:extent cx="4937760" cy="2286000"/>
@@ -3117,17 +3019,17 @@
   <w:abstractNum w:abstractNumId="1" w15:restartNumberingAfterBreak="0">
     <w:nsid w:val="08683359"/>
     <w:multiLevelType w:val="hybridMultilevel"/>
-    <w:tmpl w:val="55DA0630"/>
-    <w:lvl w:ilvl="0" w:tplc="04090001">
-      <w:start w:val="1"/>
-      <w:numFmt w:val="bullet"/>
-      <w:lvlText w:val=""/>
+    <w:tmpl w:val="3CC0E442"/>
+    <w:lvl w:ilvl="0" w:tplc="0409000B">
+      <w:start w:val="1"/>
+      <w:numFmt w:val="bullet"/>
+      <w:lvlText w:val=""/>
       <w:lvlJc w:val="left"/>
       <w:pPr>
         <w:ind w:left="1080" w:hanging="360"/>
       </w:pPr>
       <w:rPr>
-        <w:rFonts w:ascii="Symbol" w:hAnsi="Symbol" w:hint="default"/>
+        <w:rFonts w:ascii="Wingdings" w:hAnsi="Wingdings" w:hint="default"/>
       </w:rPr>
     </w:lvl>
     <w:lvl w:ilvl="1" w:tplc="04090003" w:tentative="1">
@@ -3228,6 +3130,119 @@
     </w:lvl>
   </w:abstractNum>
   <w:abstractNum w:abstractNumId="2" w15:restartNumberingAfterBreak="0">
+    <w:nsid w:val="1BA4071C"/>
+    <w:multiLevelType w:val="hybridMultilevel"/>
+    <w:tmpl w:val="C2864862"/>
+    <w:lvl w:ilvl="0" w:tplc="0409000B">
+      <w:start w:val="1"/>
+      <w:numFmt w:val="bullet"/>
+      <w:lvlText w:val=""/>
+      <w:lvlJc w:val="left"/>
+      <w:pPr>
+        <w:ind w:left="720" w:hanging="360"/>
+      </w:pPr>
+      <w:rPr>
+        <w:rFonts w:ascii="Wingdings" w:hAnsi="Wingdings" w:hint="default"/>
+      </w:rPr>
+    </w:lvl>
+    <w:lvl w:ilvl="1" w:tplc="04090003" w:tentative="1">
+      <w:start w:val="1"/>
+      <w:numFmt w:val="bullet"/>
+      <w:lvlText w:val="o"/>
+      <w:lvlJc w:val="left"/>
+      <w:pPr>
+        <w:ind w:left="1440" w:hanging="360"/>
+      </w:pPr>
+      <w:rPr>
+        <w:rFonts w:ascii="Courier New" w:hAnsi="Courier New" w:cs="Courier New" w:hint="default"/>
+      </w:rPr>
+    </w:lvl>
+    <w:lvl w:ilvl="2" w:tplc="04090005" w:tentative="1">
+      <w:start w:val="1"/>
+      <w:numFmt w:val="bullet"/>
+      <w:lvlText w:val=""/>
+      <w:lvlJc w:val="left"/>
+      <w:pPr>
+        <w:ind w:left="2160" w:hanging="360"/>
+      </w:pPr>
+      <w:rPr>
+        <w:rFonts w:ascii="Wingdings" w:hAnsi="Wingdings" w:hint="default"/>
+      </w:rPr>
+    </w:lvl>
+    <w:lvl w:ilvl="3" w:tplc="04090001" w:tentative="1">
+      <w:start w:val="1"/>
+      <w:numFmt w:val="bullet"/>
+      <w:lvlText w:val=""/>
+      <w:lvlJc w:val="left"/>
+      <w:pPr>
+        <w:ind w:left="2880" w:hanging="360"/>
+      </w:pPr>
+      <w:rPr>
+        <w:rFonts w:ascii="Symbol" w:hAnsi="Symbol" w:hint="default"/>
+      </w:rPr>
+    </w:lvl>
+    <w:lvl w:ilvl="4" w:tplc="04090003" w:tentative="1">
+      <w:start w:val="1"/>
+      <w:numFmt w:val="bullet"/>
+      <w:lvlText w:val="o"/>
+      <w:lvlJc w:val="left"/>
+      <w:pPr>
+        <w:ind w:left="3600" w:hanging="360"/>
+      </w:pPr>
+      <w:rPr>
+        <w:rFonts w:ascii="Courier New" w:hAnsi="Courier New" w:cs="Courier New" w:hint="default"/>
+      </w:rPr>
+    </w:lvl>
+    <w:lvl w:ilvl="5" w:tplc="04090005" w:tentative="1">
+      <w:start w:val="1"/>
+      <w:numFmt w:val="bullet"/>
+      <w:lvlText w:val=""/>
+      <w:lvlJc w:val="left"/>
+      <w:pPr>
+        <w:ind w:left="4320" w:hanging="360"/>
+      </w:pPr>
+      <w:rPr>
+        <w:rFonts w:ascii="Wingdings" w:hAnsi="Wingdings" w:hint="default"/>
+      </w:rPr>
+    </w:lvl>
+    <w:lvl w:ilvl="6" w:tplc="04090001" w:tentative="1">
+      <w:start w:val="1"/>
+      <w:numFmt w:val="bullet"/>
+      <w:lvlText w:val=""/>
+      <w:lvlJc w:val="left"/>
+      <w:pPr>
+        <w:ind w:left="5040" w:hanging="360"/>
+      </w:pPr>
+      <w:rPr>
+        <w:rFonts w:ascii="Symbol" w:hAnsi="Symbol" w:hint="default"/>
+      </w:rPr>
+    </w:lvl>
+    <w:lvl w:ilvl="7" w:tplc="04090003" w:tentative="1">
+      <w:start w:val="1"/>
+      <w:numFmt w:val="bullet"/>
+      <w:lvlText w:val="o"/>
+      <w:lvlJc w:val="left"/>
+      <w:pPr>
+        <w:ind w:left="5760" w:hanging="360"/>
+      </w:pPr>
+      <w:rPr>
+        <w:rFonts w:ascii="Courier New" w:hAnsi="Courier New" w:cs="Courier New" w:hint="default"/>
+      </w:rPr>
+    </w:lvl>
+    <w:lvl w:ilvl="8" w:tplc="04090005" w:tentative="1">
+      <w:start w:val="1"/>
+      <w:numFmt w:val="bullet"/>
+      <w:lvlText w:val=""/>
+      <w:lvlJc w:val="left"/>
+      <w:pPr>
+        <w:ind w:left="6480" w:hanging="360"/>
+      </w:pPr>
+      <w:rPr>
+        <w:rFonts w:ascii="Wingdings" w:hAnsi="Wingdings" w:hint="default"/>
+      </w:rPr>
+    </w:lvl>
+  </w:abstractNum>
+  <w:abstractNum w:abstractNumId="3" w15:restartNumberingAfterBreak="0">
     <w:nsid w:val="1D54680A"/>
     <w:multiLevelType w:val="hybridMultilevel"/>
     <w:tmpl w:val="3EF499BC"/>
@@ -3340,7 +3355,7 @@
       </w:rPr>
     </w:lvl>
   </w:abstractNum>
-  <w:abstractNum w:abstractNumId="3" w15:restartNumberingAfterBreak="0">
+  <w:abstractNum w:abstractNumId="4" w15:restartNumberingAfterBreak="0">
     <w:nsid w:val="1DFD3BAA"/>
     <w:multiLevelType w:val="hybridMultilevel"/>
     <w:tmpl w:val="5CB6429E"/>
@@ -3453,7 +3468,7 @@
       </w:rPr>
     </w:lvl>
   </w:abstractNum>
-  <w:abstractNum w:abstractNumId="4" w15:restartNumberingAfterBreak="0">
+  <w:abstractNum w:abstractNumId="5" w15:restartNumberingAfterBreak="0">
     <w:nsid w:val="1E83494F"/>
     <w:multiLevelType w:val="hybridMultilevel"/>
     <w:tmpl w:val="B9184CAC"/>
@@ -3566,7 +3581,7 @@
       </w:rPr>
     </w:lvl>
   </w:abstractNum>
-  <w:abstractNum w:abstractNumId="5" w15:restartNumberingAfterBreak="0">
+  <w:abstractNum w:abstractNumId="6" w15:restartNumberingAfterBreak="0">
     <w:nsid w:val="2350697B"/>
     <w:multiLevelType w:val="hybridMultilevel"/>
     <w:tmpl w:val="A97C816C"/>
@@ -3679,7 +3694,7 @@
       </w:rPr>
     </w:lvl>
   </w:abstractNum>
-  <w:abstractNum w:abstractNumId="6" w15:restartNumberingAfterBreak="0">
+  <w:abstractNum w:abstractNumId="7" w15:restartNumberingAfterBreak="0">
     <w:nsid w:val="237F7F6A"/>
     <w:multiLevelType w:val="hybridMultilevel"/>
     <w:tmpl w:val="4928F1AC"/>
@@ -3792,7 +3807,7 @@
       </w:rPr>
     </w:lvl>
   </w:abstractNum>
-  <w:abstractNum w:abstractNumId="7" w15:restartNumberingAfterBreak="0">
+  <w:abstractNum w:abstractNumId="8" w15:restartNumberingAfterBreak="0">
     <w:nsid w:val="3E7A1944"/>
     <w:multiLevelType w:val="hybridMultilevel"/>
     <w:tmpl w:val="F462D976"/>
@@ -3905,7 +3920,7 @@
       </w:rPr>
     </w:lvl>
   </w:abstractNum>
-  <w:abstractNum w:abstractNumId="8" w15:restartNumberingAfterBreak="0">
+  <w:abstractNum w:abstractNumId="9" w15:restartNumberingAfterBreak="0">
     <w:nsid w:val="4050074E"/>
     <w:multiLevelType w:val="hybridMultilevel"/>
     <w:tmpl w:val="E62471E6"/>
@@ -4018,7 +4033,7 @@
       </w:rPr>
     </w:lvl>
   </w:abstractNum>
-  <w:abstractNum w:abstractNumId="9" w15:restartNumberingAfterBreak="0">
+  <w:abstractNum w:abstractNumId="10" w15:restartNumberingAfterBreak="0">
     <w:nsid w:val="470F4551"/>
     <w:multiLevelType w:val="hybridMultilevel"/>
     <w:tmpl w:val="F4528A58"/>
@@ -4131,7 +4146,7 @@
       </w:rPr>
     </w:lvl>
   </w:abstractNum>
-  <w:abstractNum w:abstractNumId="10" w15:restartNumberingAfterBreak="0">
+  <w:abstractNum w:abstractNumId="11" w15:restartNumberingAfterBreak="0">
     <w:nsid w:val="5A390798"/>
     <w:multiLevelType w:val="hybridMultilevel"/>
     <w:tmpl w:val="3F6EBA7C"/>
@@ -4244,7 +4259,7 @@
       </w:rPr>
     </w:lvl>
   </w:abstractNum>
-  <w:abstractNum w:abstractNumId="11" w15:restartNumberingAfterBreak="0">
+  <w:abstractNum w:abstractNumId="12" w15:restartNumberingAfterBreak="0">
     <w:nsid w:val="5C7F4D72"/>
     <w:multiLevelType w:val="hybridMultilevel"/>
     <w:tmpl w:val="A580C624"/>
@@ -4357,7 +4372,7 @@
       </w:rPr>
     </w:lvl>
   </w:abstractNum>
-  <w:abstractNum w:abstractNumId="12" w15:restartNumberingAfterBreak="0">
+  <w:abstractNum w:abstractNumId="13" w15:restartNumberingAfterBreak="0">
     <w:nsid w:val="5F9C207E"/>
     <w:multiLevelType w:val="hybridMultilevel"/>
     <w:tmpl w:val="60B0AFF6"/>
@@ -4470,44 +4485,163 @@
       </w:rPr>
     </w:lvl>
   </w:abstractNum>
+  <w:abstractNum w:abstractNumId="14" w15:restartNumberingAfterBreak="0">
+    <w:nsid w:val="6740481B"/>
+    <w:multiLevelType w:val="hybridMultilevel"/>
+    <w:tmpl w:val="0AF251A4"/>
+    <w:lvl w:ilvl="0" w:tplc="0409000B">
+      <w:start w:val="1"/>
+      <w:numFmt w:val="bullet"/>
+      <w:lvlText w:val=""/>
+      <w:lvlJc w:val="left"/>
+      <w:pPr>
+        <w:ind w:left="720" w:hanging="360"/>
+      </w:pPr>
+      <w:rPr>
+        <w:rFonts w:ascii="Wingdings" w:hAnsi="Wingdings" w:hint="default"/>
+      </w:rPr>
+    </w:lvl>
+    <w:lvl w:ilvl="1" w:tplc="04090003">
+      <w:start w:val="1"/>
+      <w:numFmt w:val="bullet"/>
+      <w:lvlText w:val="o"/>
+      <w:lvlJc w:val="left"/>
+      <w:pPr>
+        <w:ind w:left="1440" w:hanging="360"/>
+      </w:pPr>
+      <w:rPr>
+        <w:rFonts w:ascii="Courier New" w:hAnsi="Courier New" w:cs="Courier New" w:hint="default"/>
+      </w:rPr>
+    </w:lvl>
+    <w:lvl w:ilvl="2" w:tplc="04090005">
+      <w:start w:val="1"/>
+      <w:numFmt w:val="bullet"/>
+      <w:lvlText w:val=""/>
+      <w:lvlJc w:val="left"/>
+      <w:pPr>
+        <w:ind w:left="2160" w:hanging="360"/>
+      </w:pPr>
+      <w:rPr>
+        <w:rFonts w:ascii="Wingdings" w:hAnsi="Wingdings" w:hint="default"/>
+      </w:rPr>
+    </w:lvl>
+    <w:lvl w:ilvl="3" w:tplc="04090001" w:tentative="1">
+      <w:start w:val="1"/>
+      <w:numFmt w:val="bullet"/>
+      <w:lvlText w:val=""/>
+      <w:lvlJc w:val="left"/>
+      <w:pPr>
+        <w:ind w:left="2880" w:hanging="360"/>
+      </w:pPr>
+      <w:rPr>
+        <w:rFonts w:ascii="Symbol" w:hAnsi="Symbol" w:hint="default"/>
+      </w:rPr>
+    </w:lvl>
+    <w:lvl w:ilvl="4" w:tplc="04090003" w:tentative="1">
+      <w:start w:val="1"/>
+      <w:numFmt w:val="bullet"/>
+      <w:lvlText w:val="o"/>
+      <w:lvlJc w:val="left"/>
+      <w:pPr>
+        <w:ind w:left="3600" w:hanging="360"/>
+      </w:pPr>
+      <w:rPr>
+        <w:rFonts w:ascii="Courier New" w:hAnsi="Courier New" w:cs="Courier New" w:hint="default"/>
+      </w:rPr>
+    </w:lvl>
+    <w:lvl w:ilvl="5" w:tplc="04090005" w:tentative="1">
+      <w:start w:val="1"/>
+      <w:numFmt w:val="bullet"/>
+      <w:lvlText w:val=""/>
+      <w:lvlJc w:val="left"/>
+      <w:pPr>
+        <w:ind w:left="4320" w:hanging="360"/>
+      </w:pPr>
+      <w:rPr>
+        <w:rFonts w:ascii="Wingdings" w:hAnsi="Wingdings" w:hint="default"/>
+      </w:rPr>
+    </w:lvl>
+    <w:lvl w:ilvl="6" w:tplc="04090001" w:tentative="1">
+      <w:start w:val="1"/>
+      <w:numFmt w:val="bullet"/>
+      <w:lvlText w:val=""/>
+      <w:lvlJc w:val="left"/>
+      <w:pPr>
+        <w:ind w:left="5040" w:hanging="360"/>
+      </w:pPr>
+      <w:rPr>
+        <w:rFonts w:ascii="Symbol" w:hAnsi="Symbol" w:hint="default"/>
+      </w:rPr>
+    </w:lvl>
+    <w:lvl w:ilvl="7" w:tplc="04090003" w:tentative="1">
+      <w:start w:val="1"/>
+      <w:numFmt w:val="bullet"/>
+      <w:lvlText w:val="o"/>
+      <w:lvlJc w:val="left"/>
+      <w:pPr>
+        <w:ind w:left="5760" w:hanging="360"/>
+      </w:pPr>
+      <w:rPr>
+        <w:rFonts w:ascii="Courier New" w:hAnsi="Courier New" w:cs="Courier New" w:hint="default"/>
+      </w:rPr>
+    </w:lvl>
+    <w:lvl w:ilvl="8" w:tplc="04090005" w:tentative="1">
+      <w:start w:val="1"/>
+      <w:numFmt w:val="bullet"/>
+      <w:lvlText w:val=""/>
+      <w:lvlJc w:val="left"/>
+      <w:pPr>
+        <w:ind w:left="6480" w:hanging="360"/>
+      </w:pPr>
+      <w:rPr>
+        <w:rFonts w:ascii="Wingdings" w:hAnsi="Wingdings" w:hint="default"/>
+      </w:rPr>
+    </w:lvl>
+  </w:abstractNum>
   <w:num w:numId="1">
-    <w:abstractNumId w:val="11"/>
+    <w:abstractNumId w:val="12"/>
   </w:num>
   <w:num w:numId="2">
-    <w:abstractNumId w:val="9"/>
+    <w:abstractNumId w:val="10"/>
   </w:num>
   <w:num w:numId="3">
-    <w:abstractNumId w:val="7"/>
+    <w:abstractNumId w:val="8"/>
   </w:num>
   <w:num w:numId="4">
-    <w:abstractNumId w:val="5"/>
+    <w:abstractNumId w:val="6"/>
   </w:num>
   <w:num w:numId="5">
-    <w:abstractNumId w:val="4"/>
+    <w:abstractNumId w:val="5"/>
   </w:num>
   <w:num w:numId="6">
     <w:abstractNumId w:val="0"/>
   </w:num>
   <w:num w:numId="7">
-    <w:abstractNumId w:val="2"/>
+    <w:abstractNumId w:val="3"/>
   </w:num>
   <w:num w:numId="8">
-    <w:abstractNumId w:val="3"/>
+    <w:abstractNumId w:val="4"/>
   </w:num>
   <w:num w:numId="9">
-    <w:abstractNumId w:val="6"/>
+    <w:abstractNumId w:val="7"/>
   </w:num>
   <w:num w:numId="10">
-    <w:abstractNumId w:val="12"/>
+    <w:abstractNumId w:val="13"/>
   </w:num>
   <w:num w:numId="11">
     <w:abstractNumId w:val="1"/>
   </w:num>
   <w:num w:numId="12">
-    <w:abstractNumId w:val="8"/>
+    <w:abstractNumId w:val="9"/>
   </w:num>
   <w:num w:numId="13">
-    <w:abstractNumId w:val="10"/>
+    <w:abstractNumId w:val="11"/>
+  </w:num>
+  <w:num w:numId="14">
+    <w:abstractNumId w:val="2"/>
+  </w:num>
+  <w:num w:numId="15">
+    <w:abstractNumId w:val="14"/>
   </w:num>
 </w:numbering>
 </file>

</xml_diff>

<commit_message>
problem-1 in Sakila assignment
</commit_message>
<xml_diff>
--- a/mySQL.docx
+++ b/mySQL.docx
@@ -15,8 +15,6 @@
         </w:rPr>
         <w:t>Josh Holloway</w:t>
       </w:r>
-      <w:bookmarkStart w:id="0" w:name="_GoBack"/>
-      <w:bookmarkEnd w:id="0"/>
     </w:p>
     <w:p>
       <w:pPr>
@@ -69,7 +67,23 @@
           <w:color w:val="3E4E5A"/>
           <w:u w:val="single"/>
         </w:rPr>
-        <w:t>Assignment: MySQL Countries</w:t>
+        <w:t>Assignment</w:t>
+      </w:r>
+      <w:r>
+        <w:rPr>
+          <w:b/>
+          <w:color w:val="3E4E5A"/>
+          <w:u w:val="single"/>
+        </w:rPr>
+        <w:t>-1</w:t>
+      </w:r>
+      <w:r>
+        <w:rPr>
+          <w:b/>
+          <w:color w:val="3E4E5A"/>
+          <w:u w:val="single"/>
+        </w:rPr>
+        <w:t>: MySQL Countries</w:t>
       </w:r>
     </w:p>
     <w:p>
@@ -267,7 +281,7 @@
           <w:noProof/>
         </w:rPr>
         <w:drawing>
-          <wp:inline distT="0" distB="0" distL="0" distR="0">
+          <wp:inline distT="0" distB="0" distL="0" distR="0" wp14:anchorId="61E605CF" wp14:editId="5079C385">
             <wp:extent cx="1210391" cy="1256225"/>
             <wp:effectExtent l="0" t="0" r="8890" b="1270"/>
             <wp:docPr id="2" name="Picture 2"/>
@@ -326,7 +340,7 @@
           <w:noProof/>
         </w:rPr>
         <w:drawing>
-          <wp:inline distT="0" distB="0" distL="0" distR="0">
+          <wp:inline distT="0" distB="0" distL="0" distR="0" wp14:anchorId="6A4E9FAD" wp14:editId="6550B24C">
             <wp:extent cx="1574355" cy="1834455"/>
             <wp:effectExtent l="0" t="0" r="6985" b="0"/>
             <wp:docPr id="3" name="Picture 3"/>
@@ -382,7 +396,7 @@
           <w:noProof/>
         </w:rPr>
         <w:drawing>
-          <wp:inline distT="0" distB="0" distL="0" distR="0">
+          <wp:inline distT="0" distB="0" distL="0" distR="0" wp14:anchorId="63D4F083" wp14:editId="7B1BC8CC">
             <wp:extent cx="1471390" cy="844124"/>
             <wp:effectExtent l="0" t="0" r="0" b="0"/>
             <wp:docPr id="4" name="Picture 4"/>
@@ -438,7 +452,7 @@
           <w:noProof/>
         </w:rPr>
         <w:drawing>
-          <wp:inline distT="0" distB="0" distL="0" distR="0">
+          <wp:inline distT="0" distB="0" distL="0" distR="0" wp14:anchorId="73F339EF" wp14:editId="55028188">
             <wp:extent cx="1353700" cy="1084987"/>
             <wp:effectExtent l="0" t="0" r="0" b="1270"/>
             <wp:docPr id="5" name="Picture 5"/>
@@ -526,7 +540,7 @@
           <w:szCs w:val="21"/>
         </w:rPr>
         <w:drawing>
-          <wp:inline distT="0" distB="0" distL="0" distR="0">
+          <wp:inline distT="0" distB="0" distL="0" distR="0" wp14:anchorId="6424F8AB" wp14:editId="79649807">
             <wp:extent cx="5943600" cy="2559702"/>
             <wp:effectExtent l="0" t="0" r="0" b="0"/>
             <wp:docPr id="6" name="Picture 6"/>
@@ -792,7 +806,7 @@
           <w:noProof/>
         </w:rPr>
         <w:drawing>
-          <wp:inline distT="0" distB="0" distL="0" distR="0" wp14:anchorId="272DC6F5" wp14:editId="2236691E">
+          <wp:inline distT="0" distB="0" distL="0" distR="0" wp14:anchorId="2A4ACD95" wp14:editId="12BDA805">
             <wp:extent cx="4988785" cy="3056937"/>
             <wp:effectExtent l="0" t="0" r="2540" b="0"/>
             <wp:docPr id="24" name="Picture 24"/>
@@ -855,7 +869,7 @@
           <w:noProof/>
         </w:rPr>
         <w:drawing>
-          <wp:inline distT="0" distB="0" distL="0" distR="0">
+          <wp:inline distT="0" distB="0" distL="0" distR="0" wp14:anchorId="10E387F5" wp14:editId="03E38811">
             <wp:extent cx="5943600" cy="1463040"/>
             <wp:effectExtent l="0" t="0" r="0" b="3810"/>
             <wp:docPr id="29" name="Picture 29"/>
@@ -939,7 +953,7 @@
           <w:noProof/>
         </w:rPr>
         <w:drawing>
-          <wp:inline distT="0" distB="0" distL="0" distR="0" wp14:anchorId="0551C19B" wp14:editId="2C7D0551">
+          <wp:inline distT="0" distB="0" distL="0" distR="0" wp14:anchorId="4AE7A148" wp14:editId="33232E55">
             <wp:extent cx="5941695" cy="1463040"/>
             <wp:effectExtent l="0" t="0" r="1905" b="3810"/>
             <wp:docPr id="30" name="Picture 30"/>
@@ -1001,7 +1015,7 @@
           <w:noProof/>
         </w:rPr>
         <w:drawing>
-          <wp:inline distT="0" distB="0" distL="0" distR="0">
+          <wp:inline distT="0" distB="0" distL="0" distR="0" wp14:anchorId="5C30140C" wp14:editId="3B7E01CD">
             <wp:extent cx="5937885" cy="7315200"/>
             <wp:effectExtent l="0" t="0" r="5715" b="0"/>
             <wp:docPr id="26" name="Picture 26"/>
@@ -1322,7 +1336,7 @@
           <w:noProof/>
         </w:rPr>
         <w:drawing>
-          <wp:inline distT="0" distB="0" distL="0" distR="0">
+          <wp:inline distT="0" distB="0" distL="0" distR="0" wp14:anchorId="21D16B58" wp14:editId="7A0FD2A0">
             <wp:extent cx="3084071" cy="1889801"/>
             <wp:effectExtent l="0" t="0" r="2540" b="0"/>
             <wp:docPr id="9" name="Picture 9"/>
@@ -1377,7 +1391,7 @@
           <w:noProof/>
         </w:rPr>
         <w:drawing>
-          <wp:inline distT="0" distB="0" distL="0" distR="0">
+          <wp:inline distT="0" distB="0" distL="0" distR="0" wp14:anchorId="4C104527" wp14:editId="2739BAEB">
             <wp:extent cx="5941060" cy="4669155"/>
             <wp:effectExtent l="0" t="0" r="2540" b="0"/>
             <wp:docPr id="31" name="Picture 31"/>
@@ -1444,7 +1458,7 @@
           <w:noProof/>
         </w:rPr>
         <w:drawing>
-          <wp:inline distT="0" distB="0" distL="0" distR="0">
+          <wp:inline distT="0" distB="0" distL="0" distR="0" wp14:anchorId="6CC4835D" wp14:editId="49F07741">
             <wp:extent cx="5937250" cy="781050"/>
             <wp:effectExtent l="0" t="0" r="6350" b="0"/>
             <wp:docPr id="10" name="Picture 10"/>
@@ -1503,7 +1517,7 @@
           <w:noProof/>
         </w:rPr>
         <w:drawing>
-          <wp:inline distT="0" distB="0" distL="0" distR="0">
+          <wp:inline distT="0" distB="0" distL="0" distR="0" wp14:anchorId="6C17EF76" wp14:editId="6D4A6179">
             <wp:extent cx="2590800" cy="1054066"/>
             <wp:effectExtent l="0" t="0" r="0" b="0"/>
             <wp:docPr id="11" name="Picture 11"/>
@@ -1559,7 +1573,7 @@
           <w:noProof/>
         </w:rPr>
         <w:drawing>
-          <wp:inline distT="0" distB="0" distL="0" distR="0">
+          <wp:inline distT="0" distB="0" distL="0" distR="0" wp14:anchorId="598A5677" wp14:editId="2B2408A5">
             <wp:extent cx="1639427" cy="2001181"/>
             <wp:effectExtent l="0" t="0" r="0" b="0"/>
             <wp:docPr id="12" name="Picture 12"/>
@@ -1702,16 +1716,34 @@
         <w:pStyle w:val="Code"/>
       </w:pPr>
       <w:r>
-        <w:t xml:space="preserve">SELECT language, </w:t>
+        <w:t xml:space="preserve">SELECT countries.name AS </w:t>
       </w:r>
       <w:proofErr w:type="spellStart"/>
       <w:r>
-        <w:t>country_code</w:t>
+        <w:t>Country_Name</w:t>
       </w:r>
       <w:proofErr w:type="spellEnd"/>
       <w:r>
-        <w:t>, percentage FROM languages</w:t>
-      </w:r>
+        <w:t>, language, percentage FROM languages</w:t>
+      </w:r>
+    </w:p>
+    <w:p>
+      <w:pPr>
+        <w:pStyle w:val="Code"/>
+      </w:pPr>
+      <w:r>
+        <w:t xml:space="preserve">JOIN countries ON countries.id = </w:t>
+      </w:r>
+      <w:proofErr w:type="spellStart"/>
+      <w:proofErr w:type="gramStart"/>
+      <w:r>
+        <w:t>languages.country</w:t>
+      </w:r>
+      <w:proofErr w:type="gramEnd"/>
+      <w:r>
+        <w:t>_id</w:t>
+      </w:r>
+      <w:proofErr w:type="spellEnd"/>
     </w:p>
     <w:p>
       <w:pPr>
@@ -1767,10 +1799,10 @@
           <w:szCs w:val="21"/>
         </w:rPr>
         <w:drawing>
-          <wp:inline distT="0" distB="0" distL="0" distR="0">
-            <wp:extent cx="5937250" cy="3086100"/>
-            <wp:effectExtent l="0" t="0" r="6350" b="0"/>
-            <wp:docPr id="15" name="Picture 15"/>
+          <wp:inline distT="0" distB="0" distL="0" distR="0" wp14:anchorId="2D5D9B11" wp14:editId="3461EBD8">
+            <wp:extent cx="5935345" cy="2569845"/>
+            <wp:effectExtent l="0" t="0" r="8255" b="1905"/>
+            <wp:docPr id="32" name="Picture 32"/>
             <wp:cNvGraphicFramePr>
               <a:graphicFrameLocks xmlns:a="http://schemas.openxmlformats.org/drawingml/2006/main" noChangeAspect="1"/>
             </wp:cNvGraphicFramePr>
@@ -1778,7 +1810,7 @@
               <a:graphicData uri="http://schemas.openxmlformats.org/drawingml/2006/picture">
                 <pic:pic xmlns:pic="http://schemas.openxmlformats.org/drawingml/2006/picture">
                   <pic:nvPicPr>
-                    <pic:cNvPr id="0" name="Picture 13"/>
+                    <pic:cNvPr id="0" name="Picture 28"/>
                     <pic:cNvPicPr>
                       <a:picLocks noChangeAspect="1" noChangeArrowheads="1"/>
                     </pic:cNvPicPr>
@@ -1799,7 +1831,7 @@
                   <pic:spPr bwMode="auto">
                     <a:xfrm>
                       <a:off x="0" y="0"/>
-                      <a:ext cx="5937250" cy="3086100"/>
+                      <a:ext cx="5935345" cy="2569845"/>
                     </a:xfrm>
                     <a:prstGeom prst="rect">
                       <a:avLst/>
@@ -1815,13 +1847,23 @@
           </wp:inline>
         </w:drawing>
       </w:r>
-      <w:r>
+    </w:p>
+    <w:p>
+      <w:pPr>
         <w:rPr>
           <w:rFonts w:ascii="Gotham-Rounded-Book" w:eastAsia="Times New Roman" w:hAnsi="Gotham-Rounded-Book" w:cs="Times New Roman"/>
           <w:color w:val="505050"/>
           <w:sz w:val="21"/>
           <w:szCs w:val="21"/>
         </w:rPr>
+      </w:pPr>
+      <w:r>
+        <w:rPr>
+          <w:rFonts w:ascii="Gotham-Rounded-Book" w:eastAsia="Times New Roman" w:hAnsi="Gotham-Rounded-Book" w:cs="Times New Roman"/>
+          <w:color w:val="505050"/>
+          <w:sz w:val="21"/>
+          <w:szCs w:val="21"/>
+        </w:rPr>
         <w:br w:type="page"/>
       </w:r>
     </w:p>
@@ -1967,7 +2009,7 @@
           <w:noProof/>
         </w:rPr>
         <w:drawing>
-          <wp:inline distT="0" distB="0" distL="0" distR="0">
+          <wp:inline distT="0" distB="0" distL="0" distR="0" wp14:anchorId="1655F808" wp14:editId="7B18FC81">
             <wp:extent cx="4210050" cy="2749550"/>
             <wp:effectExtent l="0" t="0" r="0" b="0"/>
             <wp:docPr id="17" name="Picture 17"/>
@@ -2228,7 +2270,7 @@
           <w:szCs w:val="21"/>
         </w:rPr>
         <w:drawing>
-          <wp:inline distT="0" distB="0" distL="0" distR="0">
+          <wp:inline distT="0" distB="0" distL="0" distR="0" wp14:anchorId="29B0F061" wp14:editId="0402702A">
             <wp:extent cx="5937250" cy="3117850"/>
             <wp:effectExtent l="0" t="0" r="6350" b="6350"/>
             <wp:docPr id="18" name="Picture 18"/>
@@ -2534,7 +2576,7 @@
           <w:noProof/>
         </w:rPr>
         <w:drawing>
-          <wp:inline distT="0" distB="0" distL="0" distR="0">
+          <wp:inline distT="0" distB="0" distL="0" distR="0" wp14:anchorId="6C95B433" wp14:editId="462F0A87">
             <wp:extent cx="5943600" cy="1645920"/>
             <wp:effectExtent l="0" t="0" r="0" b="0"/>
             <wp:docPr id="20" name="Picture 20"/>
@@ -2683,7 +2725,7 @@
           <w:noProof/>
         </w:rPr>
         <w:drawing>
-          <wp:inline distT="0" distB="0" distL="0" distR="0" wp14:anchorId="6D5E4502" wp14:editId="548A4C8B">
+          <wp:inline distT="0" distB="0" distL="0" distR="0" wp14:anchorId="15B3BC94" wp14:editId="2B5643F2">
             <wp:extent cx="3863205" cy="2367225"/>
             <wp:effectExtent l="0" t="0" r="4445" b="0"/>
             <wp:docPr id="16" name="Picture 16"/>
@@ -2741,7 +2783,7 @@
           <w:noProof/>
         </w:rPr>
         <w:drawing>
-          <wp:inline distT="0" distB="0" distL="0" distR="0">
+          <wp:inline distT="0" distB="0" distL="0" distR="0" wp14:anchorId="27796E03" wp14:editId="787E2D6C">
             <wp:extent cx="5937885" cy="4329430"/>
             <wp:effectExtent l="0" t="0" r="5715" b="0"/>
             <wp:docPr id="22" name="Picture 22"/>
@@ -2806,7 +2848,7 @@
         </w:rPr>
         <w:lastRenderedPageBreak/>
         <w:drawing>
-          <wp:inline distT="0" distB="0" distL="0" distR="0">
+          <wp:inline distT="0" distB="0" distL="0" distR="0" wp14:anchorId="1BA17B40" wp14:editId="1D021933">
             <wp:extent cx="4937760" cy="2286000"/>
             <wp:effectExtent l="0" t="0" r="0" b="0"/>
             <wp:docPr id="23" name="Picture 23"/>
@@ -2891,6 +2933,663 @@
         <w:t>A few other regions were tested also</w:t>
       </w:r>
     </w:p>
+    <w:p>
+      <w:pPr>
+        <w:pStyle w:val="NoSpacing"/>
+        <w:rPr>
+          <w:b/>
+        </w:rPr>
+      </w:pPr>
+    </w:p>
+    <w:p>
+      <w:pPr>
+        <w:pStyle w:val="NoSpacing"/>
+        <w:rPr>
+          <w:b/>
+        </w:rPr>
+      </w:pPr>
+    </w:p>
+    <w:p>
+      <w:pPr>
+        <w:pStyle w:val="NoSpacing"/>
+        <w:rPr>
+          <w:b/>
+        </w:rPr>
+      </w:pPr>
+    </w:p>
+    <w:p>
+      <w:pPr>
+        <w:pStyle w:val="NoSpacing"/>
+        <w:rPr>
+          <w:b/>
+        </w:rPr>
+      </w:pPr>
+    </w:p>
+    <w:p>
+      <w:pPr>
+        <w:pStyle w:val="NoSpacing"/>
+        <w:rPr>
+          <w:b/>
+        </w:rPr>
+      </w:pPr>
+    </w:p>
+    <w:p>
+      <w:pPr>
+        <w:pStyle w:val="NoSpacing"/>
+        <w:rPr>
+          <w:b/>
+        </w:rPr>
+      </w:pPr>
+    </w:p>
+    <w:p>
+      <w:pPr>
+        <w:pStyle w:val="NoSpacing"/>
+        <w:rPr>
+          <w:b/>
+        </w:rPr>
+      </w:pPr>
+    </w:p>
+    <w:p>
+      <w:pPr>
+        <w:pStyle w:val="NoSpacing"/>
+        <w:rPr>
+          <w:b/>
+        </w:rPr>
+      </w:pPr>
+    </w:p>
+    <w:p>
+      <w:pPr>
+        <w:pStyle w:val="NoSpacing"/>
+        <w:rPr>
+          <w:b/>
+        </w:rPr>
+      </w:pPr>
+    </w:p>
+    <w:p>
+      <w:pPr>
+        <w:pStyle w:val="NoSpacing"/>
+        <w:rPr>
+          <w:b/>
+        </w:rPr>
+      </w:pPr>
+    </w:p>
+    <w:p>
+      <w:pPr>
+        <w:rPr>
+          <w:b/>
+        </w:rPr>
+      </w:pPr>
+      <w:r>
+        <w:rPr>
+          <w:b/>
+        </w:rPr>
+        <w:br w:type="page"/>
+      </w:r>
+    </w:p>
+    <w:p>
+      <w:pPr>
+        <w:pStyle w:val="Heading1"/>
+        <w:spacing w:before="0"/>
+        <w:rPr>
+          <w:b/>
+          <w:color w:val="3E4E5A"/>
+          <w:u w:val="single"/>
+        </w:rPr>
+      </w:pPr>
+      <w:r>
+        <w:rPr>
+          <w:color w:val="3E4E5A"/>
+          <w:u w:val="single"/>
+        </w:rPr>
+        <w:lastRenderedPageBreak/>
+        <w:t>Assignment-2:</w:t>
+      </w:r>
+      <w:r>
+        <w:rPr>
+          <w:b/>
+          <w:color w:val="3E4E5A"/>
+        </w:rPr>
+        <w:t xml:space="preserve"> </w:t>
+      </w:r>
+      <w:r>
+        <w:rPr>
+          <w:b/>
+          <w:color w:val="3E4E5A"/>
+        </w:rPr>
+        <w:tab/>
+      </w:r>
+      <w:r>
+        <w:rPr>
+          <w:b/>
+          <w:i/>
+          <w:color w:val="3E4E5A"/>
+          <w:u w:val="single"/>
+        </w:rPr>
+        <w:t>Sakila</w:t>
+      </w:r>
+    </w:p>
+    <w:p>
+      <w:pPr>
+        <w:pStyle w:val="NoSpacing"/>
+      </w:pPr>
+      <w:r>
+        <w:t xml:space="preserve">1. What </w:t>
+      </w:r>
+      <w:proofErr w:type="gramStart"/>
+      <w:r>
+        <w:t xml:space="preserve">query </w:t>
+      </w:r>
+      <w:r>
+        <w:t>:</w:t>
+      </w:r>
+      <w:proofErr w:type="gramEnd"/>
+    </w:p>
+    <w:p>
+      <w:pPr>
+        <w:pStyle w:val="NoSpacing"/>
+        <w:numPr>
+          <w:ilvl w:val="0"/>
+          <w:numId w:val="16"/>
+        </w:numPr>
+        <w:ind w:left="1080"/>
+        <w:rPr>
+          <w:color w:val="ED7D31" w:themeColor="accent2"/>
+        </w:rPr>
+      </w:pPr>
+      <w:r>
+        <w:rPr>
+          <w:color w:val="ED7D31" w:themeColor="accent2"/>
+        </w:rPr>
+        <w:t>A</w:t>
+      </w:r>
+      <w:r>
+        <w:rPr>
+          <w:color w:val="ED7D31" w:themeColor="accent2"/>
+        </w:rPr>
+        <w:t xml:space="preserve">ll the customers </w:t>
+      </w:r>
+    </w:p>
+    <w:p>
+      <w:pPr>
+        <w:pStyle w:val="NoSpacing"/>
+        <w:numPr>
+          <w:ilvl w:val="0"/>
+          <w:numId w:val="16"/>
+        </w:numPr>
+        <w:ind w:left="1080"/>
+      </w:pPr>
+      <w:r>
+        <w:rPr>
+          <w:color w:val="00B0F0"/>
+        </w:rPr>
+        <w:t>I</w:t>
+      </w:r>
+      <w:r>
+        <w:rPr>
+          <w:color w:val="00B0F0"/>
+        </w:rPr>
+        <w:t xml:space="preserve">nside </w:t>
+      </w:r>
+      <w:proofErr w:type="spellStart"/>
+      <w:r>
+        <w:rPr>
+          <w:color w:val="00B0F0"/>
+        </w:rPr>
+        <w:t>city_id</w:t>
+      </w:r>
+      <w:proofErr w:type="spellEnd"/>
+      <w:r>
+        <w:rPr>
+          <w:color w:val="00B0F0"/>
+        </w:rPr>
+        <w:t xml:space="preserve"> = 312</w:t>
+      </w:r>
+    </w:p>
+    <w:p>
+      <w:pPr>
+        <w:pStyle w:val="NoSpacing"/>
+        <w:numPr>
+          <w:ilvl w:val="0"/>
+          <w:numId w:val="17"/>
+        </w:numPr>
+        <w:ind w:left="720"/>
+      </w:pPr>
+      <w:r>
+        <w:t>Your query should return customer</w:t>
+      </w:r>
+    </w:p>
+    <w:p>
+      <w:pPr>
+        <w:pStyle w:val="NoSpacing"/>
+        <w:numPr>
+          <w:ilvl w:val="1"/>
+          <w:numId w:val="17"/>
+        </w:numPr>
+      </w:pPr>
+      <w:r>
+        <w:t>first name</w:t>
+      </w:r>
+    </w:p>
+    <w:p>
+      <w:pPr>
+        <w:pStyle w:val="NoSpacing"/>
+        <w:numPr>
+          <w:ilvl w:val="1"/>
+          <w:numId w:val="17"/>
+        </w:numPr>
+      </w:pPr>
+      <w:r>
+        <w:t>last name</w:t>
+      </w:r>
+    </w:p>
+    <w:p>
+      <w:pPr>
+        <w:pStyle w:val="NoSpacing"/>
+        <w:numPr>
+          <w:ilvl w:val="1"/>
+          <w:numId w:val="17"/>
+        </w:numPr>
+      </w:pPr>
+      <w:r>
+        <w:t>email</w:t>
+      </w:r>
+    </w:p>
+    <w:p>
+      <w:pPr>
+        <w:pStyle w:val="NoSpacing"/>
+        <w:numPr>
+          <w:ilvl w:val="1"/>
+          <w:numId w:val="17"/>
+        </w:numPr>
+      </w:pPr>
+      <w:r>
+        <w:t>address.</w:t>
+      </w:r>
+    </w:p>
+    <w:p>
+      <w:pPr>
+        <w:pStyle w:val="NoSpacing"/>
+      </w:pPr>
+    </w:p>
+    <w:p>
+      <w:pPr>
+        <w:pStyle w:val="Code"/>
+      </w:pPr>
+      <w:bookmarkStart w:id="0" w:name="_GoBack"/>
+      <w:bookmarkEnd w:id="0"/>
+      <w:r>
+        <w:t xml:space="preserve">SELECT </w:t>
+      </w:r>
+      <w:proofErr w:type="spellStart"/>
+      <w:r>
+        <w:t>city_id</w:t>
+      </w:r>
+      <w:proofErr w:type="spellEnd"/>
+      <w:r>
+        <w:t xml:space="preserve">, </w:t>
+      </w:r>
+      <w:proofErr w:type="spellStart"/>
+      <w:r>
+        <w:t>first_name</w:t>
+      </w:r>
+      <w:proofErr w:type="spellEnd"/>
+      <w:r>
+        <w:t xml:space="preserve">, </w:t>
+      </w:r>
+      <w:proofErr w:type="spellStart"/>
+      <w:r>
+        <w:t>last_name</w:t>
+      </w:r>
+      <w:proofErr w:type="spellEnd"/>
+      <w:r>
+        <w:t xml:space="preserve">, email, </w:t>
+      </w:r>
+      <w:proofErr w:type="spellStart"/>
+      <w:r>
+        <w:t>address.address</w:t>
+      </w:r>
+      <w:proofErr w:type="spellEnd"/>
+      <w:r>
+        <w:t xml:space="preserve"> FROM customer</w:t>
+      </w:r>
+    </w:p>
+    <w:p>
+      <w:pPr>
+        <w:pStyle w:val="Code"/>
+      </w:pPr>
+      <w:r>
+        <w:t xml:space="preserve">JOIN address ON </w:t>
+      </w:r>
+      <w:proofErr w:type="spellStart"/>
+      <w:proofErr w:type="gramStart"/>
+      <w:r>
+        <w:t>address.address</w:t>
+      </w:r>
+      <w:proofErr w:type="gramEnd"/>
+      <w:r>
+        <w:t>_id</w:t>
+      </w:r>
+      <w:proofErr w:type="spellEnd"/>
+      <w:r>
+        <w:t xml:space="preserve"> = </w:t>
+      </w:r>
+      <w:proofErr w:type="spellStart"/>
+      <w:r>
+        <w:t>customer.address_id</w:t>
+      </w:r>
+      <w:proofErr w:type="spellEnd"/>
+    </w:p>
+    <w:p>
+      <w:pPr>
+        <w:pStyle w:val="Code"/>
+      </w:pPr>
+      <w:r>
+        <w:t xml:space="preserve">WHERE </w:t>
+      </w:r>
+      <w:proofErr w:type="spellStart"/>
+      <w:r>
+        <w:t>city_id</w:t>
+      </w:r>
+      <w:proofErr w:type="spellEnd"/>
+      <w:r>
+        <w:t xml:space="preserve"> = 312;</w:t>
+      </w:r>
+    </w:p>
+    <w:p>
+      <w:pPr>
+        <w:pStyle w:val="NoSpacing"/>
+      </w:pPr>
+    </w:p>
+    <w:p>
+      <w:pPr>
+        <w:pStyle w:val="NoSpacing"/>
+      </w:pPr>
+      <w:r>
+        <w:rPr>
+          <w:noProof/>
+        </w:rPr>
+        <w:drawing>
+          <wp:inline distT="0" distB="0" distL="0" distR="0" wp14:anchorId="46239AB3" wp14:editId="40979565">
+            <wp:extent cx="5939790" cy="2111375"/>
+            <wp:effectExtent l="0" t="0" r="3810" b="3175"/>
+            <wp:docPr id="35" name="Picture 35"/>
+            <wp:cNvGraphicFramePr>
+              <a:graphicFrameLocks xmlns:a="http://schemas.openxmlformats.org/drawingml/2006/main" noChangeAspect="1"/>
+            </wp:cNvGraphicFramePr>
+            <a:graphic xmlns:a="http://schemas.openxmlformats.org/drawingml/2006/main">
+              <a:graphicData uri="http://schemas.openxmlformats.org/drawingml/2006/picture">
+                <pic:pic xmlns:pic="http://schemas.openxmlformats.org/drawingml/2006/picture">
+                  <pic:nvPicPr>
+                    <pic:cNvPr id="0" name="Picture 31"/>
+                    <pic:cNvPicPr>
+                      <a:picLocks noChangeAspect="1" noChangeArrowheads="1"/>
+                    </pic:cNvPicPr>
+                  </pic:nvPicPr>
+                  <pic:blipFill>
+                    <a:blip r:embed="rId25">
+                      <a:extLst>
+                        <a:ext uri="{28A0092B-C50C-407E-A947-70E740481C1C}">
+                          <a14:useLocalDpi xmlns:a14="http://schemas.microsoft.com/office/drawing/2010/main" val="0"/>
+                        </a:ext>
+                      </a:extLst>
+                    </a:blip>
+                    <a:srcRect/>
+                    <a:stretch>
+                      <a:fillRect/>
+                    </a:stretch>
+                  </pic:blipFill>
+                  <pic:spPr bwMode="auto">
+                    <a:xfrm>
+                      <a:off x="0" y="0"/>
+                      <a:ext cx="5939790" cy="2111375"/>
+                    </a:xfrm>
+                    <a:prstGeom prst="rect">
+                      <a:avLst/>
+                    </a:prstGeom>
+                    <a:noFill/>
+                    <a:ln>
+                      <a:noFill/>
+                    </a:ln>
+                  </pic:spPr>
+                </pic:pic>
+              </a:graphicData>
+            </a:graphic>
+          </wp:inline>
+        </w:drawing>
+      </w:r>
+    </w:p>
+    <w:p>
+      <w:pPr>
+        <w:pStyle w:val="NoSpacing"/>
+      </w:pPr>
+      <w:r>
+        <w:rPr>
+          <w:noProof/>
+        </w:rPr>
+        <w:lastRenderedPageBreak/>
+        <w:drawing>
+          <wp:inline distT="0" distB="0" distL="0" distR="0" wp14:anchorId="76C4D6ED" wp14:editId="7C50AA7D">
+            <wp:extent cx="5943600" cy="4389120"/>
+            <wp:effectExtent l="0" t="0" r="0" b="0"/>
+            <wp:docPr id="34" name="Picture 34"/>
+            <wp:cNvGraphicFramePr>
+              <a:graphicFrameLocks xmlns:a="http://schemas.openxmlformats.org/drawingml/2006/main" noChangeAspect="1"/>
+            </wp:cNvGraphicFramePr>
+            <a:graphic xmlns:a="http://schemas.openxmlformats.org/drawingml/2006/main">
+              <a:graphicData uri="http://schemas.openxmlformats.org/drawingml/2006/picture">
+                <pic:pic xmlns:pic="http://schemas.openxmlformats.org/drawingml/2006/picture">
+                  <pic:nvPicPr>
+                    <pic:cNvPr id="0" name="Picture 30"/>
+                    <pic:cNvPicPr>
+                      <a:picLocks noChangeAspect="1" noChangeArrowheads="1"/>
+                    </pic:cNvPicPr>
+                  </pic:nvPicPr>
+                  <pic:blipFill>
+                    <a:blip r:embed="rId26">
+                      <a:extLst>
+                        <a:ext uri="{28A0092B-C50C-407E-A947-70E740481C1C}">
+                          <a14:useLocalDpi xmlns:a14="http://schemas.microsoft.com/office/drawing/2010/main" val="0"/>
+                        </a:ext>
+                      </a:extLst>
+                    </a:blip>
+                    <a:srcRect/>
+                    <a:stretch>
+                      <a:fillRect/>
+                    </a:stretch>
+                  </pic:blipFill>
+                  <pic:spPr bwMode="auto">
+                    <a:xfrm>
+                      <a:off x="0" y="0"/>
+                      <a:ext cx="5943600" cy="4389120"/>
+                    </a:xfrm>
+                    <a:prstGeom prst="rect">
+                      <a:avLst/>
+                    </a:prstGeom>
+                    <a:noFill/>
+                    <a:ln>
+                      <a:noFill/>
+                    </a:ln>
+                  </pic:spPr>
+                </pic:pic>
+              </a:graphicData>
+            </a:graphic>
+          </wp:inline>
+        </w:drawing>
+      </w:r>
+    </w:p>
+    <w:p>
+      <w:r>
+        <w:br w:type="page"/>
+      </w:r>
+    </w:p>
+    <w:p>
+      <w:pPr>
+        <w:pStyle w:val="NoSpacing"/>
+      </w:pPr>
+      <w:r>
+        <w:lastRenderedPageBreak/>
+        <w:t>2. What query would you run to get all comedy films? Your query should return film title, description, release year, rating, special features, and genre (category).</w:t>
+      </w:r>
+    </w:p>
+    <w:p>
+      <w:pPr>
+        <w:pStyle w:val="NoSpacing"/>
+      </w:pPr>
+    </w:p>
+    <w:p>
+      <w:pPr>
+        <w:pStyle w:val="NoSpacing"/>
+      </w:pPr>
+      <w:r>
+        <w:t xml:space="preserve">3. What query would you run to get all the films joined by </w:t>
+      </w:r>
+      <w:proofErr w:type="spellStart"/>
+      <w:r>
+        <w:t>actor_id</w:t>
+      </w:r>
+      <w:proofErr w:type="spellEnd"/>
+      <w:r>
+        <w:t>=5? Your query should return the actor id, actor name, film title, description, and release year.</w:t>
+      </w:r>
+    </w:p>
+    <w:p>
+      <w:pPr>
+        <w:pStyle w:val="NoSpacing"/>
+      </w:pPr>
+    </w:p>
+    <w:p>
+      <w:pPr>
+        <w:pStyle w:val="NoSpacing"/>
+      </w:pPr>
+      <w:r>
+        <w:t xml:space="preserve">4. What query would you run to get all the customers in </w:t>
+      </w:r>
+      <w:proofErr w:type="spellStart"/>
+      <w:r>
+        <w:t>store_id</w:t>
+      </w:r>
+      <w:proofErr w:type="spellEnd"/>
+      <w:r>
+        <w:t xml:space="preserve"> = 1 and inside these cities (1, 42, 312 and 459)? Your query should return customer first name, last name, email, and address.</w:t>
+      </w:r>
+    </w:p>
+    <w:p>
+      <w:pPr>
+        <w:pStyle w:val="NoSpacing"/>
+      </w:pPr>
+    </w:p>
+    <w:p>
+      <w:pPr>
+        <w:pStyle w:val="NoSpacing"/>
+        <w:rPr>
+          <w:rStyle w:val="Emphasis"/>
+          <w:rFonts w:ascii="Gotham-Rounded-Book" w:hAnsi="Gotham-Rounded-Book"/>
+          <w:color w:val="505050"/>
+          <w:sz w:val="21"/>
+          <w:szCs w:val="21"/>
+        </w:rPr>
+      </w:pPr>
+      <w:r>
+        <w:t xml:space="preserve">5. What query would you run to get all the films with a "rating = G" and "special feature = behind the scenes", joined by </w:t>
+      </w:r>
+      <w:proofErr w:type="spellStart"/>
+      <w:r>
+        <w:t>actor_id</w:t>
+      </w:r>
+      <w:proofErr w:type="spellEnd"/>
+      <w:r>
+        <w:t xml:space="preserve"> = 15? Your query should return the film title, description, release year, rating, and special feature. </w:t>
+      </w:r>
+      <w:r>
+        <w:rPr>
+          <w:rStyle w:val="Emphasis"/>
+          <w:rFonts w:ascii="Gotham-Rounded-Book" w:hAnsi="Gotham-Rounded-Book"/>
+          <w:color w:val="505050"/>
+          <w:sz w:val="21"/>
+          <w:szCs w:val="21"/>
+        </w:rPr>
+        <w:t>Hint: You may use LIKE function in getting the 'behind the scenes' part.</w:t>
+      </w:r>
+    </w:p>
+    <w:p>
+      <w:pPr>
+        <w:pStyle w:val="NoSpacing"/>
+      </w:pPr>
+    </w:p>
+    <w:p>
+      <w:pPr>
+        <w:pStyle w:val="NoSpacing"/>
+      </w:pPr>
+      <w:r>
+        <w:t xml:space="preserve">6. What query would you run to get all the actors that joined in the </w:t>
+      </w:r>
+      <w:proofErr w:type="spellStart"/>
+      <w:r>
+        <w:t>film_id</w:t>
+      </w:r>
+      <w:proofErr w:type="spellEnd"/>
+      <w:r>
+        <w:t xml:space="preserve"> = 369? Your query should return the </w:t>
+      </w:r>
+      <w:proofErr w:type="spellStart"/>
+      <w:r>
+        <w:t>film_id</w:t>
+      </w:r>
+      <w:proofErr w:type="spellEnd"/>
+      <w:r>
+        <w:t xml:space="preserve">, title, </w:t>
+      </w:r>
+      <w:proofErr w:type="spellStart"/>
+      <w:r>
+        <w:t>actor_id</w:t>
+      </w:r>
+      <w:proofErr w:type="spellEnd"/>
+      <w:r>
+        <w:t xml:space="preserve">, and </w:t>
+      </w:r>
+      <w:proofErr w:type="spellStart"/>
+      <w:r>
+        <w:t>actor_name</w:t>
+      </w:r>
+      <w:proofErr w:type="spellEnd"/>
+      <w:r>
+        <w:t>.</w:t>
+      </w:r>
+    </w:p>
+    <w:p>
+      <w:pPr>
+        <w:pStyle w:val="NoSpacing"/>
+      </w:pPr>
+    </w:p>
+    <w:p>
+      <w:pPr>
+        <w:pStyle w:val="NoSpacing"/>
+      </w:pPr>
+      <w:r>
+        <w:t>7. What query would you run to get all drama films with a rental rate of 2.99? Your query should return film title, description, release year, rating, special features, and genre (category).</w:t>
+      </w:r>
+    </w:p>
+    <w:p>
+      <w:pPr>
+        <w:pStyle w:val="NoSpacing"/>
+      </w:pPr>
+    </w:p>
+    <w:p>
+      <w:pPr>
+        <w:pStyle w:val="NoSpacing"/>
+      </w:pPr>
+      <w:r>
+        <w:t>8. What query would you run to get all the action films which are joined by SANDRA KILMER? Your query should return film title, description, release year, rating, special features, genre (category), and actor's first name and last name.</w:t>
+      </w:r>
+    </w:p>
+    <w:p>
+      <w:pPr>
+        <w:pStyle w:val="NoSpacing"/>
+        <w:rPr>
+          <w:b/>
+        </w:rPr>
+      </w:pPr>
+    </w:p>
     <w:sectPr>
       <w:pgSz w:w="12240" w:h="15840"/>
       <w:pgMar w:top="1440" w:right="1440" w:bottom="1440" w:left="1440" w:header="720" w:footer="720" w:gutter="0"/>
@@ -3130,6 +3829,232 @@
     </w:lvl>
   </w:abstractNum>
   <w:abstractNum w:abstractNumId="2" w15:restartNumberingAfterBreak="0">
+    <w:nsid w:val="0DF92902"/>
+    <w:multiLevelType w:val="hybridMultilevel"/>
+    <w:tmpl w:val="D2C0B230"/>
+    <w:lvl w:ilvl="0" w:tplc="0409000B">
+      <w:start w:val="1"/>
+      <w:numFmt w:val="bullet"/>
+      <w:lvlText w:val=""/>
+      <w:lvlJc w:val="left"/>
+      <w:pPr>
+        <w:ind w:left="720" w:hanging="360"/>
+      </w:pPr>
+      <w:rPr>
+        <w:rFonts w:ascii="Wingdings" w:hAnsi="Wingdings" w:hint="default"/>
+      </w:rPr>
+    </w:lvl>
+    <w:lvl w:ilvl="1" w:tplc="04090003" w:tentative="1">
+      <w:start w:val="1"/>
+      <w:numFmt w:val="bullet"/>
+      <w:lvlText w:val="o"/>
+      <w:lvlJc w:val="left"/>
+      <w:pPr>
+        <w:ind w:left="1440" w:hanging="360"/>
+      </w:pPr>
+      <w:rPr>
+        <w:rFonts w:ascii="Courier New" w:hAnsi="Courier New" w:cs="Courier New" w:hint="default"/>
+      </w:rPr>
+    </w:lvl>
+    <w:lvl w:ilvl="2" w:tplc="04090005" w:tentative="1">
+      <w:start w:val="1"/>
+      <w:numFmt w:val="bullet"/>
+      <w:lvlText w:val=""/>
+      <w:lvlJc w:val="left"/>
+      <w:pPr>
+        <w:ind w:left="2160" w:hanging="360"/>
+      </w:pPr>
+      <w:rPr>
+        <w:rFonts w:ascii="Wingdings" w:hAnsi="Wingdings" w:hint="default"/>
+      </w:rPr>
+    </w:lvl>
+    <w:lvl w:ilvl="3" w:tplc="04090001" w:tentative="1">
+      <w:start w:val="1"/>
+      <w:numFmt w:val="bullet"/>
+      <w:lvlText w:val=""/>
+      <w:lvlJc w:val="left"/>
+      <w:pPr>
+        <w:ind w:left="2880" w:hanging="360"/>
+      </w:pPr>
+      <w:rPr>
+        <w:rFonts w:ascii="Symbol" w:hAnsi="Symbol" w:hint="default"/>
+      </w:rPr>
+    </w:lvl>
+    <w:lvl w:ilvl="4" w:tplc="04090003" w:tentative="1">
+      <w:start w:val="1"/>
+      <w:numFmt w:val="bullet"/>
+      <w:lvlText w:val="o"/>
+      <w:lvlJc w:val="left"/>
+      <w:pPr>
+        <w:ind w:left="3600" w:hanging="360"/>
+      </w:pPr>
+      <w:rPr>
+        <w:rFonts w:ascii="Courier New" w:hAnsi="Courier New" w:cs="Courier New" w:hint="default"/>
+      </w:rPr>
+    </w:lvl>
+    <w:lvl w:ilvl="5" w:tplc="04090005" w:tentative="1">
+      <w:start w:val="1"/>
+      <w:numFmt w:val="bullet"/>
+      <w:lvlText w:val=""/>
+      <w:lvlJc w:val="left"/>
+      <w:pPr>
+        <w:ind w:left="4320" w:hanging="360"/>
+      </w:pPr>
+      <w:rPr>
+        <w:rFonts w:ascii="Wingdings" w:hAnsi="Wingdings" w:hint="default"/>
+      </w:rPr>
+    </w:lvl>
+    <w:lvl w:ilvl="6" w:tplc="04090001" w:tentative="1">
+      <w:start w:val="1"/>
+      <w:numFmt w:val="bullet"/>
+      <w:lvlText w:val=""/>
+      <w:lvlJc w:val="left"/>
+      <w:pPr>
+        <w:ind w:left="5040" w:hanging="360"/>
+      </w:pPr>
+      <w:rPr>
+        <w:rFonts w:ascii="Symbol" w:hAnsi="Symbol" w:hint="default"/>
+      </w:rPr>
+    </w:lvl>
+    <w:lvl w:ilvl="7" w:tplc="04090003" w:tentative="1">
+      <w:start w:val="1"/>
+      <w:numFmt w:val="bullet"/>
+      <w:lvlText w:val="o"/>
+      <w:lvlJc w:val="left"/>
+      <w:pPr>
+        <w:ind w:left="5760" w:hanging="360"/>
+      </w:pPr>
+      <w:rPr>
+        <w:rFonts w:ascii="Courier New" w:hAnsi="Courier New" w:cs="Courier New" w:hint="default"/>
+      </w:rPr>
+    </w:lvl>
+    <w:lvl w:ilvl="8" w:tplc="04090005" w:tentative="1">
+      <w:start w:val="1"/>
+      <w:numFmt w:val="bullet"/>
+      <w:lvlText w:val=""/>
+      <w:lvlJc w:val="left"/>
+      <w:pPr>
+        <w:ind w:left="6480" w:hanging="360"/>
+      </w:pPr>
+      <w:rPr>
+        <w:rFonts w:ascii="Wingdings" w:hAnsi="Wingdings" w:hint="default"/>
+      </w:rPr>
+    </w:lvl>
+  </w:abstractNum>
+  <w:abstractNum w:abstractNumId="3" w15:restartNumberingAfterBreak="0">
+    <w:nsid w:val="12E80BBC"/>
+    <w:multiLevelType w:val="hybridMultilevel"/>
+    <w:tmpl w:val="D19CE590"/>
+    <w:lvl w:ilvl="0" w:tplc="04090001">
+      <w:start w:val="1"/>
+      <w:numFmt w:val="bullet"/>
+      <w:lvlText w:val=""/>
+      <w:lvlJc w:val="left"/>
+      <w:pPr>
+        <w:ind w:left="360" w:hanging="360"/>
+      </w:pPr>
+      <w:rPr>
+        <w:rFonts w:ascii="Symbol" w:hAnsi="Symbol" w:hint="default"/>
+      </w:rPr>
+    </w:lvl>
+    <w:lvl w:ilvl="1" w:tplc="04090003">
+      <w:start w:val="1"/>
+      <w:numFmt w:val="bullet"/>
+      <w:lvlText w:val="o"/>
+      <w:lvlJc w:val="left"/>
+      <w:pPr>
+        <w:ind w:left="1080" w:hanging="360"/>
+      </w:pPr>
+      <w:rPr>
+        <w:rFonts w:ascii="Courier New" w:hAnsi="Courier New" w:cs="Courier New" w:hint="default"/>
+      </w:rPr>
+    </w:lvl>
+    <w:lvl w:ilvl="2" w:tplc="04090005" w:tentative="1">
+      <w:start w:val="1"/>
+      <w:numFmt w:val="bullet"/>
+      <w:lvlText w:val=""/>
+      <w:lvlJc w:val="left"/>
+      <w:pPr>
+        <w:ind w:left="1800" w:hanging="360"/>
+      </w:pPr>
+      <w:rPr>
+        <w:rFonts w:ascii="Wingdings" w:hAnsi="Wingdings" w:hint="default"/>
+      </w:rPr>
+    </w:lvl>
+    <w:lvl w:ilvl="3" w:tplc="04090001" w:tentative="1">
+      <w:start w:val="1"/>
+      <w:numFmt w:val="bullet"/>
+      <w:lvlText w:val=""/>
+      <w:lvlJc w:val="left"/>
+      <w:pPr>
+        <w:ind w:left="2520" w:hanging="360"/>
+      </w:pPr>
+      <w:rPr>
+        <w:rFonts w:ascii="Symbol" w:hAnsi="Symbol" w:hint="default"/>
+      </w:rPr>
+    </w:lvl>
+    <w:lvl w:ilvl="4" w:tplc="04090003" w:tentative="1">
+      <w:start w:val="1"/>
+      <w:numFmt w:val="bullet"/>
+      <w:lvlText w:val="o"/>
+      <w:lvlJc w:val="left"/>
+      <w:pPr>
+        <w:ind w:left="3240" w:hanging="360"/>
+      </w:pPr>
+      <w:rPr>
+        <w:rFonts w:ascii="Courier New" w:hAnsi="Courier New" w:cs="Courier New" w:hint="default"/>
+      </w:rPr>
+    </w:lvl>
+    <w:lvl w:ilvl="5" w:tplc="04090005" w:tentative="1">
+      <w:start w:val="1"/>
+      <w:numFmt w:val="bullet"/>
+      <w:lvlText w:val=""/>
+      <w:lvlJc w:val="left"/>
+      <w:pPr>
+        <w:ind w:left="3960" w:hanging="360"/>
+      </w:pPr>
+      <w:rPr>
+        <w:rFonts w:ascii="Wingdings" w:hAnsi="Wingdings" w:hint="default"/>
+      </w:rPr>
+    </w:lvl>
+    <w:lvl w:ilvl="6" w:tplc="04090001" w:tentative="1">
+      <w:start w:val="1"/>
+      <w:numFmt w:val="bullet"/>
+      <w:lvlText w:val=""/>
+      <w:lvlJc w:val="left"/>
+      <w:pPr>
+        <w:ind w:left="4680" w:hanging="360"/>
+      </w:pPr>
+      <w:rPr>
+        <w:rFonts w:ascii="Symbol" w:hAnsi="Symbol" w:hint="default"/>
+      </w:rPr>
+    </w:lvl>
+    <w:lvl w:ilvl="7" w:tplc="04090003" w:tentative="1">
+      <w:start w:val="1"/>
+      <w:numFmt w:val="bullet"/>
+      <w:lvlText w:val="o"/>
+      <w:lvlJc w:val="left"/>
+      <w:pPr>
+        <w:ind w:left="5400" w:hanging="360"/>
+      </w:pPr>
+      <w:rPr>
+        <w:rFonts w:ascii="Courier New" w:hAnsi="Courier New" w:cs="Courier New" w:hint="default"/>
+      </w:rPr>
+    </w:lvl>
+    <w:lvl w:ilvl="8" w:tplc="04090005" w:tentative="1">
+      <w:start w:val="1"/>
+      <w:numFmt w:val="bullet"/>
+      <w:lvlText w:val=""/>
+      <w:lvlJc w:val="left"/>
+      <w:pPr>
+        <w:ind w:left="6120" w:hanging="360"/>
+      </w:pPr>
+      <w:rPr>
+        <w:rFonts w:ascii="Wingdings" w:hAnsi="Wingdings" w:hint="default"/>
+      </w:rPr>
+    </w:lvl>
+  </w:abstractNum>
+  <w:abstractNum w:abstractNumId="4" w15:restartNumberingAfterBreak="0">
     <w:nsid w:val="1BA4071C"/>
     <w:multiLevelType w:val="hybridMultilevel"/>
     <w:tmpl w:val="C2864862"/>
@@ -3242,7 +4167,7 @@
       </w:rPr>
     </w:lvl>
   </w:abstractNum>
-  <w:abstractNum w:abstractNumId="3" w15:restartNumberingAfterBreak="0">
+  <w:abstractNum w:abstractNumId="5" w15:restartNumberingAfterBreak="0">
     <w:nsid w:val="1D54680A"/>
     <w:multiLevelType w:val="hybridMultilevel"/>
     <w:tmpl w:val="3EF499BC"/>
@@ -3355,7 +4280,7 @@
       </w:rPr>
     </w:lvl>
   </w:abstractNum>
-  <w:abstractNum w:abstractNumId="4" w15:restartNumberingAfterBreak="0">
+  <w:abstractNum w:abstractNumId="6" w15:restartNumberingAfterBreak="0">
     <w:nsid w:val="1DFD3BAA"/>
     <w:multiLevelType w:val="hybridMultilevel"/>
     <w:tmpl w:val="5CB6429E"/>
@@ -3468,7 +4393,7 @@
       </w:rPr>
     </w:lvl>
   </w:abstractNum>
-  <w:abstractNum w:abstractNumId="5" w15:restartNumberingAfterBreak="0">
+  <w:abstractNum w:abstractNumId="7" w15:restartNumberingAfterBreak="0">
     <w:nsid w:val="1E83494F"/>
     <w:multiLevelType w:val="hybridMultilevel"/>
     <w:tmpl w:val="B9184CAC"/>
@@ -3581,7 +4506,7 @@
       </w:rPr>
     </w:lvl>
   </w:abstractNum>
-  <w:abstractNum w:abstractNumId="6" w15:restartNumberingAfterBreak="0">
+  <w:abstractNum w:abstractNumId="8" w15:restartNumberingAfterBreak="0">
     <w:nsid w:val="2350697B"/>
     <w:multiLevelType w:val="hybridMultilevel"/>
     <w:tmpl w:val="A97C816C"/>
@@ -3694,7 +4619,7 @@
       </w:rPr>
     </w:lvl>
   </w:abstractNum>
-  <w:abstractNum w:abstractNumId="7" w15:restartNumberingAfterBreak="0">
+  <w:abstractNum w:abstractNumId="9" w15:restartNumberingAfterBreak="0">
     <w:nsid w:val="237F7F6A"/>
     <w:multiLevelType w:val="hybridMultilevel"/>
     <w:tmpl w:val="4928F1AC"/>
@@ -3807,7 +4732,7 @@
       </w:rPr>
     </w:lvl>
   </w:abstractNum>
-  <w:abstractNum w:abstractNumId="8" w15:restartNumberingAfterBreak="0">
+  <w:abstractNum w:abstractNumId="10" w15:restartNumberingAfterBreak="0">
     <w:nsid w:val="3E7A1944"/>
     <w:multiLevelType w:val="hybridMultilevel"/>
     <w:tmpl w:val="F462D976"/>
@@ -3920,7 +4845,7 @@
       </w:rPr>
     </w:lvl>
   </w:abstractNum>
-  <w:abstractNum w:abstractNumId="9" w15:restartNumberingAfterBreak="0">
+  <w:abstractNum w:abstractNumId="11" w15:restartNumberingAfterBreak="0">
     <w:nsid w:val="4050074E"/>
     <w:multiLevelType w:val="hybridMultilevel"/>
     <w:tmpl w:val="E62471E6"/>
@@ -4033,7 +4958,7 @@
       </w:rPr>
     </w:lvl>
   </w:abstractNum>
-  <w:abstractNum w:abstractNumId="10" w15:restartNumberingAfterBreak="0">
+  <w:abstractNum w:abstractNumId="12" w15:restartNumberingAfterBreak="0">
     <w:nsid w:val="470F4551"/>
     <w:multiLevelType w:val="hybridMultilevel"/>
     <w:tmpl w:val="F4528A58"/>
@@ -4146,7 +5071,7 @@
       </w:rPr>
     </w:lvl>
   </w:abstractNum>
-  <w:abstractNum w:abstractNumId="11" w15:restartNumberingAfterBreak="0">
+  <w:abstractNum w:abstractNumId="13" w15:restartNumberingAfterBreak="0">
     <w:nsid w:val="5A390798"/>
     <w:multiLevelType w:val="hybridMultilevel"/>
     <w:tmpl w:val="3F6EBA7C"/>
@@ -4259,7 +5184,7 @@
       </w:rPr>
     </w:lvl>
   </w:abstractNum>
-  <w:abstractNum w:abstractNumId="12" w15:restartNumberingAfterBreak="0">
+  <w:abstractNum w:abstractNumId="14" w15:restartNumberingAfterBreak="0">
     <w:nsid w:val="5C7F4D72"/>
     <w:multiLevelType w:val="hybridMultilevel"/>
     <w:tmpl w:val="A580C624"/>
@@ -4372,7 +5297,7 @@
       </w:rPr>
     </w:lvl>
   </w:abstractNum>
-  <w:abstractNum w:abstractNumId="13" w15:restartNumberingAfterBreak="0">
+  <w:abstractNum w:abstractNumId="15" w15:restartNumberingAfterBreak="0">
     <w:nsid w:val="5F9C207E"/>
     <w:multiLevelType w:val="hybridMultilevel"/>
     <w:tmpl w:val="60B0AFF6"/>
@@ -4485,7 +5410,7 @@
       </w:rPr>
     </w:lvl>
   </w:abstractNum>
-  <w:abstractNum w:abstractNumId="14" w15:restartNumberingAfterBreak="0">
+  <w:abstractNum w:abstractNumId="16" w15:restartNumberingAfterBreak="0">
     <w:nsid w:val="6740481B"/>
     <w:multiLevelType w:val="hybridMultilevel"/>
     <w:tmpl w:val="0AF251A4"/>
@@ -4599,49 +5524,55 @@
     </w:lvl>
   </w:abstractNum>
   <w:num w:numId="1">
+    <w:abstractNumId w:val="14"/>
+  </w:num>
+  <w:num w:numId="2">
     <w:abstractNumId w:val="12"/>
   </w:num>
-  <w:num w:numId="2">
+  <w:num w:numId="3">
     <w:abstractNumId w:val="10"/>
   </w:num>
-  <w:num w:numId="3">
+  <w:num w:numId="4">
     <w:abstractNumId w:val="8"/>
   </w:num>
-  <w:num w:numId="4">
-    <w:abstractNumId w:val="6"/>
-  </w:num>
   <w:num w:numId="5">
-    <w:abstractNumId w:val="5"/>
+    <w:abstractNumId w:val="7"/>
   </w:num>
   <w:num w:numId="6">
     <w:abstractNumId w:val="0"/>
   </w:num>
   <w:num w:numId="7">
-    <w:abstractNumId w:val="3"/>
+    <w:abstractNumId w:val="5"/>
   </w:num>
   <w:num w:numId="8">
-    <w:abstractNumId w:val="4"/>
+    <w:abstractNumId w:val="6"/>
   </w:num>
   <w:num w:numId="9">
-    <w:abstractNumId w:val="7"/>
+    <w:abstractNumId w:val="9"/>
   </w:num>
   <w:num w:numId="10">
-    <w:abstractNumId w:val="13"/>
+    <w:abstractNumId w:val="15"/>
   </w:num>
   <w:num w:numId="11">
     <w:abstractNumId w:val="1"/>
   </w:num>
   <w:num w:numId="12">
-    <w:abstractNumId w:val="9"/>
+    <w:abstractNumId w:val="11"/>
   </w:num>
   <w:num w:numId="13">
-    <w:abstractNumId w:val="11"/>
+    <w:abstractNumId w:val="13"/>
   </w:num>
   <w:num w:numId="14">
+    <w:abstractNumId w:val="4"/>
+  </w:num>
+  <w:num w:numId="15">
+    <w:abstractNumId w:val="16"/>
+  </w:num>
+  <w:num w:numId="16">
     <w:abstractNumId w:val="2"/>
   </w:num>
-  <w:num w:numId="15">
-    <w:abstractNumId w:val="14"/>
+  <w:num w:numId="17">
+    <w:abstractNumId w:val="3"/>
   </w:num>
 </w:numbering>
 </file>
@@ -4752,7 +5683,7 @@
     <w:lsdException w:name="Hyperlink" w:semiHidden="1" w:unhideWhenUsed="1"/>
     <w:lsdException w:name="FollowedHyperlink" w:semiHidden="1" w:unhideWhenUsed="1"/>
     <w:lsdException w:name="Strong" w:uiPriority="22"/>
-    <w:lsdException w:name="Emphasis" w:uiPriority="20"/>
+    <w:lsdException w:name="Emphasis" w:uiPriority="20" w:qFormat="1"/>
     <w:lsdException w:name="Document Map" w:semiHidden="1" w:unhideWhenUsed="1"/>
     <w:lsdException w:name="Plain Text" w:semiHidden="1" w:unhideWhenUsed="1"/>
     <w:lsdException w:name="E-mail Signature" w:semiHidden="1" w:unhideWhenUsed="1"/>
@@ -5249,6 +6180,17 @@
       <w:contextualSpacing/>
     </w:pPr>
   </w:style>
+  <w:style w:type="character" w:styleId="Emphasis">
+    <w:name w:val="Emphasis"/>
+    <w:basedOn w:val="DefaultParagraphFont"/>
+    <w:uiPriority w:val="20"/>
+    <w:qFormat/>
+    <w:rsid w:val="004E65DF"/>
+    <w:rPr>
+      <w:i/>
+      <w:iCs/>
+    </w:rPr>
+  </w:style>
 </w:styles>
 </file>
 

</xml_diff>

<commit_message>
update before switch to laptop
</commit_message>
<xml_diff>
--- a/mySQL.docx
+++ b/mySQL.docx
@@ -3036,6 +3036,7 @@
           <w:u w:val="single"/>
         </w:rPr>
       </w:pPr>
+      <w:bookmarkStart w:id="0" w:name="_Hlk10976486"/>
       <w:r>
         <w:rPr>
           <w:color w:val="3E4E5A"/>
@@ -3215,6 +3216,7 @@
       <w:pPr>
         <w:pStyle w:val="Code"/>
       </w:pPr>
+      <w:bookmarkStart w:id="1" w:name="_GoBack"/>
       <w:r>
         <w:t xml:space="preserve">SELECT </w:t>
       </w:r>
@@ -3295,6 +3297,7 @@
         <w:t xml:space="preserve"> = 312;</w:t>
       </w:r>
     </w:p>
+    <w:bookmarkEnd w:id="1"/>
     <w:p>
       <w:pPr>
         <w:pStyle w:val="NoSpacing"/>
@@ -4525,20 +4528,226 @@
     <w:p>
       <w:pPr>
         <w:pStyle w:val="NoSpacing"/>
-      </w:pPr>
-    </w:p>
-    <w:p>
-      <w:pPr>
-        <w:pStyle w:val="NoSpacing"/>
+        <w:rPr>
+          <w:rStyle w:val="Emphasis"/>
+          <w:i w:val="0"/>
+          <w:iCs w:val="0"/>
+        </w:rPr>
+      </w:pPr>
+    </w:p>
+    <w:p>
+      <w:pPr>
+        <w:pStyle w:val="Code"/>
+        <w:rPr>
+          <w:rStyle w:val="Emphasis"/>
+          <w:i w:val="0"/>
+          <w:iCs w:val="0"/>
+        </w:rPr>
+      </w:pPr>
+      <w:r>
+        <w:rPr>
+          <w:rStyle w:val="Emphasis"/>
+          <w:i w:val="0"/>
+          <w:iCs w:val="0"/>
+        </w:rPr>
+        <w:t>S</w:t>
+      </w:r>
+      <w:r>
+        <w:rPr>
+          <w:rStyle w:val="Emphasis"/>
+          <w:i w:val="0"/>
+          <w:iCs w:val="0"/>
+        </w:rPr>
+        <w:t xml:space="preserve">ELECT * FROM </w:t>
+      </w:r>
+      <w:proofErr w:type="spellStart"/>
+      <w:r>
+        <w:rPr>
+          <w:rStyle w:val="Emphasis"/>
+          <w:i w:val="0"/>
+          <w:iCs w:val="0"/>
+        </w:rPr>
+        <w:t>film_actor</w:t>
+      </w:r>
+      <w:proofErr w:type="spellEnd"/>
+    </w:p>
+    <w:p>
+      <w:pPr>
+        <w:pStyle w:val="Code"/>
+        <w:rPr>
+          <w:rStyle w:val="Emphasis"/>
+          <w:i w:val="0"/>
+          <w:iCs w:val="0"/>
+        </w:rPr>
+      </w:pPr>
+      <w:r>
+        <w:rPr>
+          <w:rStyle w:val="Emphasis"/>
+          <w:i w:val="0"/>
+          <w:iCs w:val="0"/>
+        </w:rPr>
+        <w:t>J</w:t>
+      </w:r>
+      <w:r>
+        <w:rPr>
+          <w:rStyle w:val="Emphasis"/>
+          <w:i w:val="0"/>
+          <w:iCs w:val="0"/>
+        </w:rPr>
+        <w:t xml:space="preserve">OIN film ON </w:t>
+      </w:r>
+      <w:proofErr w:type="spellStart"/>
+      <w:proofErr w:type="gramStart"/>
+      <w:r>
+        <w:rPr>
+          <w:rStyle w:val="Emphasis"/>
+          <w:i w:val="0"/>
+          <w:iCs w:val="0"/>
+        </w:rPr>
+        <w:t>film.film</w:t>
+      </w:r>
+      <w:proofErr w:type="gramEnd"/>
+      <w:r>
+        <w:rPr>
+          <w:rStyle w:val="Emphasis"/>
+          <w:i w:val="0"/>
+          <w:iCs w:val="0"/>
+        </w:rPr>
+        <w:t>_id</w:t>
+      </w:r>
+      <w:proofErr w:type="spellEnd"/>
+      <w:r>
+        <w:rPr>
+          <w:rStyle w:val="Emphasis"/>
+          <w:i w:val="0"/>
+          <w:iCs w:val="0"/>
+        </w:rPr>
+        <w:t xml:space="preserve"> = </w:t>
+      </w:r>
+      <w:proofErr w:type="spellStart"/>
+      <w:r>
+        <w:rPr>
+          <w:rStyle w:val="Emphasis"/>
+          <w:i w:val="0"/>
+          <w:iCs w:val="0"/>
+        </w:rPr>
+        <w:t>film_actor.film_id</w:t>
+      </w:r>
+      <w:proofErr w:type="spellEnd"/>
+    </w:p>
+    <w:p>
+      <w:pPr>
+        <w:pStyle w:val="Code"/>
+        <w:rPr>
+          <w:rStyle w:val="Emphasis"/>
+          <w:rFonts w:asciiTheme="minorHAnsi" w:hAnsiTheme="minorHAnsi"/>
+          <w:i w:val="0"/>
+          <w:iCs w:val="0"/>
+          <w:color w:val="auto"/>
+          <w:sz w:val="22"/>
+          <w:szCs w:val="22"/>
+        </w:rPr>
+      </w:pPr>
+      <w:r>
+        <w:rPr>
+          <w:rStyle w:val="Emphasis"/>
+          <w:i w:val="0"/>
+          <w:iCs w:val="0"/>
+        </w:rPr>
+        <w:t xml:space="preserve">WHERE </w:t>
+      </w:r>
+      <w:proofErr w:type="spellStart"/>
+      <w:r>
+        <w:rPr>
+          <w:rStyle w:val="Emphasis"/>
+          <w:i w:val="0"/>
+          <w:iCs w:val="0"/>
+        </w:rPr>
+        <w:t>film_</w:t>
+      </w:r>
+      <w:proofErr w:type="gramStart"/>
+      <w:r>
+        <w:rPr>
+          <w:rStyle w:val="Emphasis"/>
+          <w:i w:val="0"/>
+          <w:iCs w:val="0"/>
+        </w:rPr>
+        <w:t>actor.actor</w:t>
+      </w:r>
+      <w:proofErr w:type="gramEnd"/>
+      <w:r>
+        <w:rPr>
+          <w:rStyle w:val="Emphasis"/>
+          <w:i w:val="0"/>
+          <w:iCs w:val="0"/>
+        </w:rPr>
+        <w:t>_id</w:t>
+      </w:r>
+      <w:proofErr w:type="spellEnd"/>
+      <w:r>
+        <w:rPr>
+          <w:rStyle w:val="Emphasis"/>
+          <w:i w:val="0"/>
+          <w:iCs w:val="0"/>
+        </w:rPr>
+        <w:t xml:space="preserve"> LIKE 15 AND </w:t>
+      </w:r>
+      <w:proofErr w:type="spellStart"/>
+      <w:r>
+        <w:rPr>
+          <w:rStyle w:val="Emphasis"/>
+          <w:i w:val="0"/>
+          <w:iCs w:val="0"/>
+        </w:rPr>
+        <w:t>film.rating</w:t>
+      </w:r>
+      <w:proofErr w:type="spellEnd"/>
+      <w:r>
+        <w:rPr>
+          <w:rStyle w:val="Emphasis"/>
+          <w:i w:val="0"/>
+          <w:iCs w:val="0"/>
+        </w:rPr>
+        <w:t xml:space="preserve"> LIKE 'G' AND </w:t>
+      </w:r>
+      <w:proofErr w:type="spellStart"/>
+      <w:r>
+        <w:rPr>
+          <w:rStyle w:val="Emphasis"/>
+          <w:i w:val="0"/>
+          <w:iCs w:val="0"/>
+        </w:rPr>
+        <w:t>film.special_features</w:t>
+      </w:r>
+      <w:proofErr w:type="spellEnd"/>
+      <w:r>
+        <w:rPr>
+          <w:rStyle w:val="Emphasis"/>
+          <w:i w:val="0"/>
+          <w:iCs w:val="0"/>
+        </w:rPr>
+        <w:t>--  LIKE 'behind the scenes'</w:t>
+      </w:r>
+    </w:p>
+    <w:p>
+      <w:pPr>
+        <w:pStyle w:val="NoSpacing"/>
+        <w:jc w:val="center"/>
+      </w:pPr>
+    </w:p>
+    <w:p>
+      <w:pPr>
+        <w:pStyle w:val="NoSpacing"/>
+        <w:jc w:val="center"/>
       </w:pPr>
       <w:r>
         <w:rPr>
           <w:noProof/>
         </w:rPr>
         <w:drawing>
-          <wp:inline distT="0" distB="0" distL="0" distR="0" wp14:anchorId="758F0959" wp14:editId="01FF3DDF">
-            <wp:extent cx="5939155" cy="5592445"/>
-            <wp:effectExtent l="0" t="0" r="4445" b="8255"/>
+          <wp:inline distT="0" distB="0" distL="0" distR="0" wp14:anchorId="758F0959" wp14:editId="1C31A149">
+            <wp:extent cx="4090481" cy="3851691"/>
+            <wp:effectExtent l="0" t="0" r="5715" b="0"/>
             <wp:docPr id="43" name="Picture 43"/>
             <wp:cNvGraphicFramePr>
               <a:graphicFrameLocks xmlns:a="http://schemas.openxmlformats.org/drawingml/2006/main" noChangeAspect="1"/>
@@ -4568,7 +4777,7 @@
                   <pic:spPr bwMode="auto">
                     <a:xfrm>
                       <a:off x="0" y="0"/>
-                      <a:ext cx="5939155" cy="5592445"/>
+                      <a:ext cx="4096574" cy="3857428"/>
                     </a:xfrm>
                     <a:prstGeom prst="rect">
                       <a:avLst/>
@@ -4599,6 +4808,11 @@
       <w:pPr>
         <w:pStyle w:val="NoSpacing"/>
       </w:pPr>
+    </w:p>
+    <w:p>
+      <w:r>
+        <w:br w:type="page"/>
+      </w:r>
     </w:p>
     <w:p>
       <w:pPr>
@@ -5655,8 +5869,6 @@
           <w:b/>
         </w:rPr>
       </w:pPr>
-      <w:bookmarkStart w:id="0" w:name="_GoBack"/>
-      <w:bookmarkEnd w:id="0"/>
       <w:r>
         <w:rPr>
           <w:b/>
@@ -5711,14 +5923,7 @@
           </wp:inline>
         </w:drawing>
       </w:r>
-    </w:p>
-    <w:p>
-      <w:pPr>
-        <w:pStyle w:val="NoSpacing"/>
-        <w:rPr>
-          <w:b/>
-        </w:rPr>
-      </w:pPr>
+      <w:bookmarkEnd w:id="0"/>
     </w:p>
     <w:sectPr>
       <w:pgSz w:w="12240" w:h="15840"/>

</xml_diff>

<commit_message>
updated log for fresh install of mysql on desktop
</commit_message>
<xml_diff>
--- a/mySQL.docx
+++ b/mySQL.docx
@@ -50,31 +50,275 @@
       <w:pPr>
         <w:pStyle w:val="NoSpacing"/>
       </w:pPr>
+    </w:p>
+    <w:p>
+      <w:pPr>
+        <w:pStyle w:val="NoSpacing"/>
+        <w:rPr>
+          <w:b/>
+          <w:u w:val="single"/>
+        </w:rPr>
+      </w:pPr>
+      <w:r>
+        <w:rPr>
+          <w:b/>
+          <w:u w:val="single"/>
+        </w:rPr>
+        <w:t>Laptop 2019-06-11</w:t>
+      </w:r>
+    </w:p>
+    <w:p>
+      <w:pPr>
+        <w:pStyle w:val="NoSpacing"/>
+      </w:pPr>
       <w:r>
         <w:t xml:space="preserve">Re-installed to change password. Was forced to change default service name to: </w:t>
       </w:r>
       <w:r>
         <w:t>MySQL80_new</w:t>
       </w:r>
-      <w:bookmarkStart w:id="0" w:name="_GoBack"/>
-      <w:bookmarkEnd w:id="0"/>
-    </w:p>
-    <w:p>
-      <w:pPr>
-        <w:pStyle w:val="Heading1"/>
-        <w:spacing w:before="0"/>
+    </w:p>
+    <w:p>
+      <w:pPr>
         <w:rPr>
           <w:b/>
           <w:color w:val="3E4E5A"/>
           <w:u w:val="single"/>
         </w:rPr>
       </w:pPr>
+    </w:p>
+    <w:p>
+      <w:pPr>
+        <w:pStyle w:val="NoSpacing"/>
+        <w:rPr>
+          <w:b/>
+          <w:u w:val="single"/>
+        </w:rPr>
+      </w:pPr>
+      <w:r>
+        <w:rPr>
+          <w:b/>
+          <w:u w:val="single"/>
+        </w:rPr>
+        <w:t>Desktop</w:t>
+      </w:r>
+      <w:r>
+        <w:rPr>
+          <w:b/>
+          <w:u w:val="single"/>
+        </w:rPr>
+        <w:t xml:space="preserve"> 2019-06-1</w:t>
+      </w:r>
+      <w:r>
+        <w:rPr>
+          <w:b/>
+          <w:u w:val="single"/>
+        </w:rPr>
+        <w:t>2</w:t>
+      </w:r>
+    </w:p>
+    <w:p>
+      <w:pPr>
+        <w:pStyle w:val="NoSpacing"/>
+      </w:pPr>
+      <w:r>
+        <w:t xml:space="preserve">Re-installed to change password. </w:t>
+      </w:r>
+    </w:p>
+    <w:p>
+      <w:pPr>
+        <w:pStyle w:val="NoSpacing"/>
+      </w:pPr>
+      <w:r>
+        <w:t xml:space="preserve">Could not figure out how to rename the install file so I created a new directory called </w:t>
+      </w:r>
+      <w:proofErr w:type="spellStart"/>
+      <w:r>
+        <w:t>MuSQL_new</w:t>
+      </w:r>
+      <w:proofErr w:type="spellEnd"/>
+      <w:r>
+        <w:t>:</w:t>
+      </w:r>
+    </w:p>
+    <w:p>
+      <w:pPr>
+        <w:pStyle w:val="NoSpacing"/>
+        <w:numPr>
+          <w:ilvl w:val="1"/>
+          <w:numId w:val="23"/>
+        </w:numPr>
+      </w:pPr>
+      <w:r>
+        <w:t>C:\Program Files\</w:t>
+      </w:r>
+      <w:proofErr w:type="spellStart"/>
+      <w:r>
+        <w:t>MySQL_new</w:t>
+      </w:r>
+      <w:proofErr w:type="spellEnd"/>
+    </w:p>
+    <w:p>
+      <w:pPr>
+        <w:pStyle w:val="NoSpacing"/>
+        <w:numPr>
+          <w:ilvl w:val="0"/>
+          <w:numId w:val="23"/>
+        </w:numPr>
+      </w:pPr>
+      <w:r>
+        <w:t xml:space="preserve">Was </w:t>
+      </w:r>
+      <w:r>
+        <w:rPr>
+          <w:b/>
+        </w:rPr>
+        <w:t xml:space="preserve">NOT </w:t>
+      </w:r>
+      <w:r>
+        <w:t>forced to change default service:</w:t>
+      </w:r>
+    </w:p>
+    <w:p>
+      <w:pPr>
+        <w:pStyle w:val="NoSpacing"/>
+        <w:numPr>
+          <w:ilvl w:val="1"/>
+          <w:numId w:val="23"/>
+        </w:numPr>
+      </w:pPr>
+      <w:r>
+        <w:t xml:space="preserve">Used default: </w:t>
+      </w:r>
+      <w:r>
+        <w:t>MySQL80</w:t>
+      </w:r>
+      <w:bookmarkStart w:id="0" w:name="_GoBack"/>
+      <w:bookmarkEnd w:id="0"/>
+    </w:p>
+    <w:p>
+      <w:pPr>
+        <w:rPr>
+          <w:rFonts w:asciiTheme="majorHAnsi" w:eastAsiaTheme="majorEastAsia" w:hAnsiTheme="majorHAnsi" w:cstheme="majorBidi"/>
+          <w:b/>
+          <w:color w:val="3E4E5A"/>
+          <w:sz w:val="32"/>
+          <w:szCs w:val="32"/>
+          <w:u w:val="single"/>
+        </w:rPr>
+      </w:pPr>
+      <w:r>
+        <w:rPr>
+          <w:noProof/>
+        </w:rPr>
+        <w:drawing>
+          <wp:inline distT="0" distB="0" distL="0" distR="0" wp14:anchorId="3A7D5B2A" wp14:editId="4B244ADF">
+            <wp:extent cx="2934092" cy="2213736"/>
+            <wp:effectExtent l="0" t="0" r="0" b="0"/>
+            <wp:docPr id="8" name="Picture 8"/>
+            <wp:cNvGraphicFramePr>
+              <a:graphicFrameLocks xmlns:a="http://schemas.openxmlformats.org/drawingml/2006/main" noChangeAspect="1"/>
+            </wp:cNvGraphicFramePr>
+            <a:graphic xmlns:a="http://schemas.openxmlformats.org/drawingml/2006/main">
+              <a:graphicData uri="http://schemas.openxmlformats.org/drawingml/2006/picture">
+                <pic:pic xmlns:pic="http://schemas.openxmlformats.org/drawingml/2006/picture">
+                  <pic:nvPicPr>
+                    <pic:cNvPr id="1" name=""/>
+                    <pic:cNvPicPr/>
+                  </pic:nvPicPr>
+                  <pic:blipFill>
+                    <a:blip r:embed="rId6"/>
+                    <a:stretch>
+                      <a:fillRect/>
+                    </a:stretch>
+                  </pic:blipFill>
+                  <pic:spPr>
+                    <a:xfrm>
+                      <a:off x="0" y="0"/>
+                      <a:ext cx="2977669" cy="2246614"/>
+                    </a:xfrm>
+                    <a:prstGeom prst="rect">
+                      <a:avLst/>
+                    </a:prstGeom>
+                  </pic:spPr>
+                </pic:pic>
+              </a:graphicData>
+            </a:graphic>
+          </wp:inline>
+        </w:drawing>
+      </w:r>
+      <w:r>
+        <w:rPr>
+          <w:noProof/>
+        </w:rPr>
+        <w:t xml:space="preserve"> </w:t>
+      </w:r>
+      <w:r>
+        <w:rPr>
+          <w:noProof/>
+        </w:rPr>
+        <w:drawing>
+          <wp:inline distT="0" distB="0" distL="0" distR="0" wp14:anchorId="745737AA" wp14:editId="4C7C8BF5">
+            <wp:extent cx="2940825" cy="2218816"/>
+            <wp:effectExtent l="0" t="0" r="0" b="0"/>
+            <wp:docPr id="13" name="Picture 13"/>
+            <wp:cNvGraphicFramePr>
+              <a:graphicFrameLocks xmlns:a="http://schemas.openxmlformats.org/drawingml/2006/main" noChangeAspect="1"/>
+            </wp:cNvGraphicFramePr>
+            <a:graphic xmlns:a="http://schemas.openxmlformats.org/drawingml/2006/main">
+              <a:graphicData uri="http://schemas.openxmlformats.org/drawingml/2006/picture">
+                <pic:pic xmlns:pic="http://schemas.openxmlformats.org/drawingml/2006/picture">
+                  <pic:nvPicPr>
+                    <pic:cNvPr id="1" name=""/>
+                    <pic:cNvPicPr/>
+                  </pic:nvPicPr>
+                  <pic:blipFill>
+                    <a:blip r:embed="rId7"/>
+                    <a:stretch>
+                      <a:fillRect/>
+                    </a:stretch>
+                  </pic:blipFill>
+                  <pic:spPr>
+                    <a:xfrm>
+                      <a:off x="0" y="0"/>
+                      <a:ext cx="2985525" cy="2252542"/>
+                    </a:xfrm>
+                    <a:prstGeom prst="rect">
+                      <a:avLst/>
+                    </a:prstGeom>
+                  </pic:spPr>
+                </pic:pic>
+              </a:graphicData>
+            </a:graphic>
+          </wp:inline>
+        </w:drawing>
+      </w:r>
       <w:r>
         <w:rPr>
           <w:b/>
           <w:color w:val="3E4E5A"/>
           <w:u w:val="single"/>
         </w:rPr>
+        <w:br w:type="page"/>
+      </w:r>
+    </w:p>
+    <w:p>
+      <w:pPr>
+        <w:pStyle w:val="Heading1"/>
+        <w:spacing w:before="0"/>
+        <w:rPr>
+          <w:b/>
+          <w:color w:val="3E4E5A"/>
+          <w:u w:val="single"/>
+        </w:rPr>
+      </w:pPr>
+      <w:r>
+        <w:rPr>
+          <w:b/>
+          <w:color w:val="3E4E5A"/>
+          <w:u w:val="single"/>
+        </w:rPr>
+        <w:lastRenderedPageBreak/>
         <w:t>Assignment</w:t>
       </w:r>
       <w:r>
@@ -303,7 +547,7 @@
                     </pic:cNvPicPr>
                   </pic:nvPicPr>
                   <pic:blipFill>
-                    <a:blip r:embed="rId6">
+                    <a:blip r:embed="rId8">
                       <a:extLst>
                         <a:ext uri="{28A0092B-C50C-407E-A947-70E740481C1C}">
                           <a14:useLocalDpi xmlns:a14="http://schemas.microsoft.com/office/drawing/2010/main" val="0"/>
@@ -362,7 +606,7 @@
                     </pic:cNvPicPr>
                   </pic:nvPicPr>
                   <pic:blipFill>
-                    <a:blip r:embed="rId7">
+                    <a:blip r:embed="rId9">
                       <a:extLst>
                         <a:ext uri="{28A0092B-C50C-407E-A947-70E740481C1C}">
                           <a14:useLocalDpi xmlns:a14="http://schemas.microsoft.com/office/drawing/2010/main" val="0"/>
@@ -418,7 +662,7 @@
                     </pic:cNvPicPr>
                   </pic:nvPicPr>
                   <pic:blipFill>
-                    <a:blip r:embed="rId8">
+                    <a:blip r:embed="rId10">
                       <a:extLst>
                         <a:ext uri="{28A0092B-C50C-407E-A947-70E740481C1C}">
                           <a14:useLocalDpi xmlns:a14="http://schemas.microsoft.com/office/drawing/2010/main" val="0"/>
@@ -474,7 +718,7 @@
                     </pic:cNvPicPr>
                   </pic:nvPicPr>
                   <pic:blipFill>
-                    <a:blip r:embed="rId9">
+                    <a:blip r:embed="rId11">
                       <a:extLst>
                         <a:ext uri="{28A0092B-C50C-407E-A947-70E740481C1C}">
                           <a14:useLocalDpi xmlns:a14="http://schemas.microsoft.com/office/drawing/2010/main" val="0"/>
@@ -562,7 +806,7 @@
                     </pic:cNvPicPr>
                   </pic:nvPicPr>
                   <pic:blipFill>
-                    <a:blip r:embed="rId10">
+                    <a:blip r:embed="rId12">
                       <a:extLst>
                         <a:ext uri="{28A0092B-C50C-407E-A947-70E740481C1C}">
                           <a14:useLocalDpi xmlns:a14="http://schemas.microsoft.com/office/drawing/2010/main" val="0"/>
@@ -828,7 +1072,7 @@
                     </pic:cNvPicPr>
                   </pic:nvPicPr>
                   <pic:blipFill>
-                    <a:blip r:embed="rId11">
+                    <a:blip r:embed="rId13">
                       <a:extLst>
                         <a:ext uri="{28A0092B-C50C-407E-A947-70E740481C1C}">
                           <a14:useLocalDpi xmlns:a14="http://schemas.microsoft.com/office/drawing/2010/main" val="0"/>
@@ -891,7 +1135,7 @@
                     </pic:cNvPicPr>
                   </pic:nvPicPr>
                   <pic:blipFill>
-                    <a:blip r:embed="rId12">
+                    <a:blip r:embed="rId14">
                       <a:extLst>
                         <a:ext uri="{28A0092B-C50C-407E-A947-70E740481C1C}">
                           <a14:useLocalDpi xmlns:a14="http://schemas.microsoft.com/office/drawing/2010/main" val="0"/>
@@ -975,7 +1219,7 @@
                     </pic:cNvPicPr>
                   </pic:nvPicPr>
                   <pic:blipFill>
-                    <a:blip r:embed="rId13">
+                    <a:blip r:embed="rId15">
                       <a:extLst>
                         <a:ext uri="{28A0092B-C50C-407E-A947-70E740481C1C}">
                           <a14:useLocalDpi xmlns:a14="http://schemas.microsoft.com/office/drawing/2010/main" val="0"/>
@@ -1037,7 +1281,7 @@
                     </pic:cNvPicPr>
                   </pic:nvPicPr>
                   <pic:blipFill>
-                    <a:blip r:embed="rId14">
+                    <a:blip r:embed="rId16">
                       <a:extLst>
                         <a:ext uri="{28A0092B-C50C-407E-A947-70E740481C1C}">
                           <a14:useLocalDpi xmlns:a14="http://schemas.microsoft.com/office/drawing/2010/main" val="0"/>
@@ -1358,7 +1602,7 @@
                     </pic:cNvPicPr>
                   </pic:nvPicPr>
                   <pic:blipFill>
-                    <a:blip r:embed="rId11">
+                    <a:blip r:embed="rId13">
                       <a:extLst>
                         <a:ext uri="{28A0092B-C50C-407E-A947-70E740481C1C}">
                           <a14:useLocalDpi xmlns:a14="http://schemas.microsoft.com/office/drawing/2010/main" val="0"/>
@@ -1413,7 +1657,7 @@
                     </pic:cNvPicPr>
                   </pic:nvPicPr>
                   <pic:blipFill>
-                    <a:blip r:embed="rId15">
+                    <a:blip r:embed="rId17">
                       <a:extLst>
                         <a:ext uri="{28A0092B-C50C-407E-A947-70E740481C1C}">
                           <a14:useLocalDpi xmlns:a14="http://schemas.microsoft.com/office/drawing/2010/main" val="0"/>
@@ -1480,7 +1724,7 @@
                     </pic:cNvPicPr>
                   </pic:nvPicPr>
                   <pic:blipFill>
-                    <a:blip r:embed="rId16">
+                    <a:blip r:embed="rId18">
                       <a:extLst>
                         <a:ext uri="{28A0092B-C50C-407E-A947-70E740481C1C}">
                           <a14:useLocalDpi xmlns:a14="http://schemas.microsoft.com/office/drawing/2010/main" val="0"/>
@@ -1539,7 +1783,7 @@
                     </pic:cNvPicPr>
                   </pic:nvPicPr>
                   <pic:blipFill>
-                    <a:blip r:embed="rId17">
+                    <a:blip r:embed="rId19">
                       <a:extLst>
                         <a:ext uri="{28A0092B-C50C-407E-A947-70E740481C1C}">
                           <a14:useLocalDpi xmlns:a14="http://schemas.microsoft.com/office/drawing/2010/main" val="0"/>
@@ -1595,7 +1839,7 @@
                     </pic:cNvPicPr>
                   </pic:nvPicPr>
                   <pic:blipFill>
-                    <a:blip r:embed="rId18">
+                    <a:blip r:embed="rId20">
                       <a:extLst>
                         <a:ext uri="{28A0092B-C50C-407E-A947-70E740481C1C}">
                           <a14:useLocalDpi xmlns:a14="http://schemas.microsoft.com/office/drawing/2010/main" val="0"/>
@@ -1821,7 +2065,7 @@
                     </pic:cNvPicPr>
                   </pic:nvPicPr>
                   <pic:blipFill>
-                    <a:blip r:embed="rId19">
+                    <a:blip r:embed="rId21">
                       <a:extLst>
                         <a:ext uri="{28A0092B-C50C-407E-A947-70E740481C1C}">
                           <a14:useLocalDpi xmlns:a14="http://schemas.microsoft.com/office/drawing/2010/main" val="0"/>
@@ -2031,7 +2275,7 @@
                     </pic:cNvPicPr>
                   </pic:nvPicPr>
                   <pic:blipFill>
-                    <a:blip r:embed="rId20">
+                    <a:blip r:embed="rId22">
                       <a:extLst>
                         <a:ext uri="{28A0092B-C50C-407E-A947-70E740481C1C}">
                           <a14:useLocalDpi xmlns:a14="http://schemas.microsoft.com/office/drawing/2010/main" val="0"/>
@@ -2292,7 +2536,7 @@
                     </pic:cNvPicPr>
                   </pic:nvPicPr>
                   <pic:blipFill>
-                    <a:blip r:embed="rId21">
+                    <a:blip r:embed="rId23">
                       <a:extLst>
                         <a:ext uri="{28A0092B-C50C-407E-A947-70E740481C1C}">
                           <a14:useLocalDpi xmlns:a14="http://schemas.microsoft.com/office/drawing/2010/main" val="0"/>
@@ -2598,7 +2842,7 @@
                     </pic:cNvPicPr>
                   </pic:nvPicPr>
                   <pic:blipFill>
-                    <a:blip r:embed="rId22">
+                    <a:blip r:embed="rId24">
                       <a:extLst>
                         <a:ext uri="{28A0092B-C50C-407E-A947-70E740481C1C}">
                           <a14:useLocalDpi xmlns:a14="http://schemas.microsoft.com/office/drawing/2010/main" val="0"/>
@@ -2747,7 +2991,7 @@
                     </pic:cNvPicPr>
                   </pic:nvPicPr>
                   <pic:blipFill>
-                    <a:blip r:embed="rId11">
+                    <a:blip r:embed="rId13">
                       <a:extLst>
                         <a:ext uri="{28A0092B-C50C-407E-A947-70E740481C1C}">
                           <a14:useLocalDpi xmlns:a14="http://schemas.microsoft.com/office/drawing/2010/main" val="0"/>
@@ -2805,7 +3049,7 @@
                     </pic:cNvPicPr>
                   </pic:nvPicPr>
                   <pic:blipFill>
-                    <a:blip r:embed="rId23">
+                    <a:blip r:embed="rId25">
                       <a:extLst>
                         <a:ext uri="{28A0092B-C50C-407E-A947-70E740481C1C}">
                           <a14:useLocalDpi xmlns:a14="http://schemas.microsoft.com/office/drawing/2010/main" val="0"/>
@@ -2870,7 +3114,7 @@
                     </pic:cNvPicPr>
                   </pic:nvPicPr>
                   <pic:blipFill>
-                    <a:blip r:embed="rId24">
+                    <a:blip r:embed="rId26">
                       <a:extLst>
                         <a:ext uri="{28A0092B-C50C-407E-A947-70E740481C1C}">
                           <a14:useLocalDpi xmlns:a14="http://schemas.microsoft.com/office/drawing/2010/main" val="0"/>
@@ -3332,7 +3576,7 @@
                     </pic:cNvPicPr>
                   </pic:nvPicPr>
                   <pic:blipFill>
-                    <a:blip r:embed="rId25">
+                    <a:blip r:embed="rId27">
                       <a:extLst>
                         <a:ext uri="{28A0092B-C50C-407E-A947-70E740481C1C}">
                           <a14:useLocalDpi xmlns:a14="http://schemas.microsoft.com/office/drawing/2010/main" val="0"/>
@@ -3622,7 +3866,7 @@
                     </pic:cNvPicPr>
                   </pic:nvPicPr>
                   <pic:blipFill>
-                    <a:blip r:embed="rId26">
+                    <a:blip r:embed="rId28">
                       <a:extLst>
                         <a:ext uri="{28A0092B-C50C-407E-A947-70E740481C1C}">
                           <a14:useLocalDpi xmlns:a14="http://schemas.microsoft.com/office/drawing/2010/main" val="0"/>
@@ -3954,7 +4198,7 @@
                     </pic:cNvPicPr>
                   </pic:nvPicPr>
                   <pic:blipFill>
-                    <a:blip r:embed="rId26">
+                    <a:blip r:embed="rId28">
                       <a:extLst>
                         <a:ext uri="{28A0092B-C50C-407E-A947-70E740481C1C}">
                           <a14:useLocalDpi xmlns:a14="http://schemas.microsoft.com/office/drawing/2010/main" val="0"/>
@@ -4272,7 +4516,7 @@
                     </pic:cNvPicPr>
                   </pic:nvPicPr>
                   <pic:blipFill>
-                    <a:blip r:embed="rId26">
+                    <a:blip r:embed="rId28">
                       <a:extLst>
                         <a:ext uri="{28A0092B-C50C-407E-A947-70E740481C1C}">
                           <a14:useLocalDpi xmlns:a14="http://schemas.microsoft.com/office/drawing/2010/main" val="0"/>
@@ -4738,7 +4982,7 @@
                     </pic:cNvPicPr>
                   </pic:nvPicPr>
                   <pic:blipFill>
-                    <a:blip r:embed="rId27">
+                    <a:blip r:embed="rId29">
                       <a:extLst>
                         <a:ext uri="{28A0092B-C50C-407E-A947-70E740481C1C}">
                           <a14:useLocalDpi xmlns:a14="http://schemas.microsoft.com/office/drawing/2010/main" val="0"/>
@@ -5091,7 +5335,7 @@
                     </pic:cNvPicPr>
                   </pic:nvPicPr>
                   <pic:blipFill>
-                    <a:blip r:embed="rId28">
+                    <a:blip r:embed="rId30">
                       <a:extLst>
                         <a:ext uri="{28A0092B-C50C-407E-A947-70E740481C1C}">
                           <a14:useLocalDpi xmlns:a14="http://schemas.microsoft.com/office/drawing/2010/main" val="0"/>
@@ -5868,7 +6112,7 @@
                     </pic:cNvPicPr>
                   </pic:nvPicPr>
                   <pic:blipFill>
-                    <a:blip r:embed="rId29">
+                    <a:blip r:embed="rId31">
                       <a:extLst>
                         <a:ext uri="{28A0092B-C50C-407E-A947-70E740481C1C}">
                           <a14:useLocalDpi xmlns:a14="http://schemas.microsoft.com/office/drawing/2010/main" val="0"/>
@@ -6108,7 +6352,7 @@
                     </pic:cNvPicPr>
                   </pic:nvPicPr>
                   <pic:blipFill>
-                    <a:blip r:embed="rId30">
+                    <a:blip r:embed="rId32">
                       <a:extLst>
                         <a:ext uri="{28A0092B-C50C-407E-A947-70E740481C1C}">
                           <a14:useLocalDpi xmlns:a14="http://schemas.microsoft.com/office/drawing/2010/main" val="0"/>
@@ -7703,7 +7947,7 @@
                     </pic:cNvPicPr>
                   </pic:nvPicPr>
                   <pic:blipFill>
-                    <a:blip r:embed="rId31">
+                    <a:blip r:embed="rId33">
                       <a:extLst>
                         <a:ext uri="{28A0092B-C50C-407E-A947-70E740481C1C}">
                           <a14:useLocalDpi xmlns:a14="http://schemas.microsoft.com/office/drawing/2010/main" val="0"/>
@@ -9460,7 +9704,7 @@
                     </pic:cNvPicPr>
                   </pic:nvPicPr>
                   <pic:blipFill>
-                    <a:blip r:embed="rId32">
+                    <a:blip r:embed="rId34">
                       <a:extLst>
                         <a:ext uri="{28A0092B-C50C-407E-A947-70E740481C1C}">
                           <a14:useLocalDpi xmlns:a14="http://schemas.microsoft.com/office/drawing/2010/main" val="0"/>
@@ -12538,6 +12782,119 @@
     </w:lvl>
   </w:abstractNum>
   <w:abstractNum w:abstractNumId="15" w15:restartNumberingAfterBreak="0">
+    <w:nsid w:val="40C2088A"/>
+    <w:multiLevelType w:val="hybridMultilevel"/>
+    <w:tmpl w:val="A0521004"/>
+    <w:lvl w:ilvl="0" w:tplc="04090001">
+      <w:start w:val="1"/>
+      <w:numFmt w:val="bullet"/>
+      <w:lvlText w:val=""/>
+      <w:lvlJc w:val="left"/>
+      <w:pPr>
+        <w:ind w:left="720" w:hanging="360"/>
+      </w:pPr>
+      <w:rPr>
+        <w:rFonts w:ascii="Symbol" w:hAnsi="Symbol" w:hint="default"/>
+      </w:rPr>
+    </w:lvl>
+    <w:lvl w:ilvl="1" w:tplc="04090003">
+      <w:start w:val="1"/>
+      <w:numFmt w:val="bullet"/>
+      <w:lvlText w:val="o"/>
+      <w:lvlJc w:val="left"/>
+      <w:pPr>
+        <w:ind w:left="1440" w:hanging="360"/>
+      </w:pPr>
+      <w:rPr>
+        <w:rFonts w:ascii="Courier New" w:hAnsi="Courier New" w:cs="Courier New" w:hint="default"/>
+      </w:rPr>
+    </w:lvl>
+    <w:lvl w:ilvl="2" w:tplc="04090005" w:tentative="1">
+      <w:start w:val="1"/>
+      <w:numFmt w:val="bullet"/>
+      <w:lvlText w:val=""/>
+      <w:lvlJc w:val="left"/>
+      <w:pPr>
+        <w:ind w:left="2160" w:hanging="360"/>
+      </w:pPr>
+      <w:rPr>
+        <w:rFonts w:ascii="Wingdings" w:hAnsi="Wingdings" w:hint="default"/>
+      </w:rPr>
+    </w:lvl>
+    <w:lvl w:ilvl="3" w:tplc="04090001" w:tentative="1">
+      <w:start w:val="1"/>
+      <w:numFmt w:val="bullet"/>
+      <w:lvlText w:val=""/>
+      <w:lvlJc w:val="left"/>
+      <w:pPr>
+        <w:ind w:left="2880" w:hanging="360"/>
+      </w:pPr>
+      <w:rPr>
+        <w:rFonts w:ascii="Symbol" w:hAnsi="Symbol" w:hint="default"/>
+      </w:rPr>
+    </w:lvl>
+    <w:lvl w:ilvl="4" w:tplc="04090003" w:tentative="1">
+      <w:start w:val="1"/>
+      <w:numFmt w:val="bullet"/>
+      <w:lvlText w:val="o"/>
+      <w:lvlJc w:val="left"/>
+      <w:pPr>
+        <w:ind w:left="3600" w:hanging="360"/>
+      </w:pPr>
+      <w:rPr>
+        <w:rFonts w:ascii="Courier New" w:hAnsi="Courier New" w:cs="Courier New" w:hint="default"/>
+      </w:rPr>
+    </w:lvl>
+    <w:lvl w:ilvl="5" w:tplc="04090005" w:tentative="1">
+      <w:start w:val="1"/>
+      <w:numFmt w:val="bullet"/>
+      <w:lvlText w:val=""/>
+      <w:lvlJc w:val="left"/>
+      <w:pPr>
+        <w:ind w:left="4320" w:hanging="360"/>
+      </w:pPr>
+      <w:rPr>
+        <w:rFonts w:ascii="Wingdings" w:hAnsi="Wingdings" w:hint="default"/>
+      </w:rPr>
+    </w:lvl>
+    <w:lvl w:ilvl="6" w:tplc="04090001" w:tentative="1">
+      <w:start w:val="1"/>
+      <w:numFmt w:val="bullet"/>
+      <w:lvlText w:val=""/>
+      <w:lvlJc w:val="left"/>
+      <w:pPr>
+        <w:ind w:left="5040" w:hanging="360"/>
+      </w:pPr>
+      <w:rPr>
+        <w:rFonts w:ascii="Symbol" w:hAnsi="Symbol" w:hint="default"/>
+      </w:rPr>
+    </w:lvl>
+    <w:lvl w:ilvl="7" w:tplc="04090003" w:tentative="1">
+      <w:start w:val="1"/>
+      <w:numFmt w:val="bullet"/>
+      <w:lvlText w:val="o"/>
+      <w:lvlJc w:val="left"/>
+      <w:pPr>
+        <w:ind w:left="5760" w:hanging="360"/>
+      </w:pPr>
+      <w:rPr>
+        <w:rFonts w:ascii="Courier New" w:hAnsi="Courier New" w:cs="Courier New" w:hint="default"/>
+      </w:rPr>
+    </w:lvl>
+    <w:lvl w:ilvl="8" w:tplc="04090005" w:tentative="1">
+      <w:start w:val="1"/>
+      <w:numFmt w:val="bullet"/>
+      <w:lvlText w:val=""/>
+      <w:lvlJc w:val="left"/>
+      <w:pPr>
+        <w:ind w:left="6480" w:hanging="360"/>
+      </w:pPr>
+      <w:rPr>
+        <w:rFonts w:ascii="Wingdings" w:hAnsi="Wingdings" w:hint="default"/>
+      </w:rPr>
+    </w:lvl>
+  </w:abstractNum>
+  <w:abstractNum w:abstractNumId="16" w15:restartNumberingAfterBreak="0">
     <w:nsid w:val="44DE2959"/>
     <w:multiLevelType w:val="multilevel"/>
     <w:tmpl w:val="F0186628"/>
@@ -12650,7 +13007,7 @@
       </w:pPr>
     </w:lvl>
   </w:abstractNum>
-  <w:abstractNum w:abstractNumId="16" w15:restartNumberingAfterBreak="0">
+  <w:abstractNum w:abstractNumId="17" w15:restartNumberingAfterBreak="0">
     <w:nsid w:val="470F4551"/>
     <w:multiLevelType w:val="hybridMultilevel"/>
     <w:tmpl w:val="F4528A58"/>
@@ -12763,7 +13120,7 @@
       </w:rPr>
     </w:lvl>
   </w:abstractNum>
-  <w:abstractNum w:abstractNumId="17" w15:restartNumberingAfterBreak="0">
+  <w:abstractNum w:abstractNumId="18" w15:restartNumberingAfterBreak="0">
     <w:nsid w:val="5A390798"/>
     <w:multiLevelType w:val="hybridMultilevel"/>
     <w:tmpl w:val="3F6EBA7C"/>
@@ -12876,7 +13233,7 @@
       </w:rPr>
     </w:lvl>
   </w:abstractNum>
-  <w:abstractNum w:abstractNumId="18" w15:restartNumberingAfterBreak="0">
+  <w:abstractNum w:abstractNumId="19" w15:restartNumberingAfterBreak="0">
     <w:nsid w:val="5C7F4D72"/>
     <w:multiLevelType w:val="hybridMultilevel"/>
     <w:tmpl w:val="A580C624"/>
@@ -12989,7 +13346,7 @@
       </w:rPr>
     </w:lvl>
   </w:abstractNum>
-  <w:abstractNum w:abstractNumId="19" w15:restartNumberingAfterBreak="0">
+  <w:abstractNum w:abstractNumId="20" w15:restartNumberingAfterBreak="0">
     <w:nsid w:val="5F9C207E"/>
     <w:multiLevelType w:val="hybridMultilevel"/>
     <w:tmpl w:val="60B0AFF6"/>
@@ -13102,7 +13459,7 @@
       </w:rPr>
     </w:lvl>
   </w:abstractNum>
-  <w:abstractNum w:abstractNumId="20" w15:restartNumberingAfterBreak="0">
+  <w:abstractNum w:abstractNumId="21" w15:restartNumberingAfterBreak="0">
     <w:nsid w:val="62360669"/>
     <w:multiLevelType w:val="hybridMultilevel"/>
     <w:tmpl w:val="6B0C1DD6"/>
@@ -13215,7 +13572,7 @@
       </w:rPr>
     </w:lvl>
   </w:abstractNum>
-  <w:abstractNum w:abstractNumId="21" w15:restartNumberingAfterBreak="0">
+  <w:abstractNum w:abstractNumId="22" w15:restartNumberingAfterBreak="0">
     <w:nsid w:val="6740481B"/>
     <w:multiLevelType w:val="hybridMultilevel"/>
     <w:tmpl w:val="0AF251A4"/>
@@ -13329,10 +13686,10 @@
     </w:lvl>
   </w:abstractNum>
   <w:num w:numId="1">
-    <w:abstractNumId w:val="18"/>
+    <w:abstractNumId w:val="19"/>
   </w:num>
   <w:num w:numId="2">
-    <w:abstractNumId w:val="16"/>
+    <w:abstractNumId w:val="17"/>
   </w:num>
   <w:num w:numId="3">
     <w:abstractNumId w:val="13"/>
@@ -13356,7 +13713,7 @@
     <w:abstractNumId w:val="11"/>
   </w:num>
   <w:num w:numId="10">
-    <w:abstractNumId w:val="19"/>
+    <w:abstractNumId w:val="20"/>
   </w:num>
   <w:num w:numId="11">
     <w:abstractNumId w:val="1"/>
@@ -13365,13 +13722,13 @@
     <w:abstractNumId w:val="14"/>
   </w:num>
   <w:num w:numId="13">
-    <w:abstractNumId w:val="17"/>
+    <w:abstractNumId w:val="18"/>
   </w:num>
   <w:num w:numId="14">
     <w:abstractNumId w:val="6"/>
   </w:num>
   <w:num w:numId="15">
-    <w:abstractNumId w:val="21"/>
+    <w:abstractNumId w:val="22"/>
   </w:num>
   <w:num w:numId="16">
     <w:abstractNumId w:val="2"/>
@@ -13380,7 +13737,7 @@
     <w:abstractNumId w:val="3"/>
   </w:num>
   <w:num w:numId="18">
-    <w:abstractNumId w:val="20"/>
+    <w:abstractNumId w:val="21"/>
   </w:num>
   <w:num w:numId="19">
     <w:abstractNumId w:val="12"/>
@@ -13389,10 +13746,13 @@
     <w:abstractNumId w:val="5"/>
   </w:num>
   <w:num w:numId="21">
-    <w:abstractNumId w:val="15"/>
+    <w:abstractNumId w:val="16"/>
   </w:num>
   <w:num w:numId="22">
     <w:abstractNumId w:val="4"/>
+  </w:num>
+  <w:num w:numId="23">
+    <w:abstractNumId w:val="15"/>
   </w:num>
 </w:numbering>
 </file>

</xml_diff>

<commit_message>
added notes on fixing startup issue with database
</commit_message>
<xml_diff>
--- a/mySQL.docx
+++ b/mySQL.docx
@@ -193,8 +193,6 @@
       <w:r>
         <w:t>MySQL80</w:t>
       </w:r>
-      <w:bookmarkStart w:id="0" w:name="_GoBack"/>
-      <w:bookmarkEnd w:id="0"/>
     </w:p>
     <w:p>
       <w:pPr>
@@ -304,6 +302,196 @@
     </w:p>
     <w:p>
       <w:pPr>
+        <w:rPr>
+          <w:b/>
+          <w:color w:val="3E4E5A"/>
+          <w:u w:val="single"/>
+        </w:rPr>
+      </w:pPr>
+      <w:r>
+        <w:rPr>
+          <w:b/>
+          <w:color w:val="3E4E5A"/>
+          <w:u w:val="single"/>
+        </w:rPr>
+        <w:lastRenderedPageBreak/>
+        <w:t>Received following error:</w:t>
+      </w:r>
+    </w:p>
+    <w:p>
+      <w:pPr>
+        <w:pStyle w:val="NoSpacing"/>
+        <w:rPr>
+          <w:color w:val="3E4E5A"/>
+          <w:u w:val="single"/>
+        </w:rPr>
+      </w:pPr>
+      <w:r>
+        <w:rPr>
+          <w:noProof/>
+        </w:rPr>
+        <w:drawing>
+          <wp:inline distT="0" distB="0" distL="0" distR="0" wp14:anchorId="15EE8567" wp14:editId="0CD96137">
+            <wp:extent cx="5943600" cy="3213100"/>
+            <wp:effectExtent l="0" t="0" r="0" b="6350"/>
+            <wp:docPr id="15" name="Picture 15"/>
+            <wp:cNvGraphicFramePr>
+              <a:graphicFrameLocks xmlns:a="http://schemas.openxmlformats.org/drawingml/2006/main" noChangeAspect="1"/>
+            </wp:cNvGraphicFramePr>
+            <a:graphic xmlns:a="http://schemas.openxmlformats.org/drawingml/2006/main">
+              <a:graphicData uri="http://schemas.openxmlformats.org/drawingml/2006/picture">
+                <pic:pic xmlns:pic="http://schemas.openxmlformats.org/drawingml/2006/picture">
+                  <pic:nvPicPr>
+                    <pic:cNvPr id="1" name=""/>
+                    <pic:cNvPicPr/>
+                  </pic:nvPicPr>
+                  <pic:blipFill>
+                    <a:blip r:embed="rId8"/>
+                    <a:stretch>
+                      <a:fillRect/>
+                    </a:stretch>
+                  </pic:blipFill>
+                  <pic:spPr>
+                    <a:xfrm>
+                      <a:off x="0" y="0"/>
+                      <a:ext cx="5943600" cy="3213100"/>
+                    </a:xfrm>
+                    <a:prstGeom prst="rect">
+                      <a:avLst/>
+                    </a:prstGeom>
+                  </pic:spPr>
+                </pic:pic>
+              </a:graphicData>
+            </a:graphic>
+          </wp:inline>
+        </w:drawing>
+      </w:r>
+    </w:p>
+    <w:p>
+      <w:pPr>
+        <w:pStyle w:val="NoSpacing"/>
+        <w:rPr>
+          <w:color w:val="3E4E5A"/>
+          <w:u w:val="single"/>
+        </w:rPr>
+      </w:pPr>
+      <w:bookmarkStart w:id="0" w:name="_GoBack"/>
+      <w:bookmarkEnd w:id="0"/>
+    </w:p>
+    <w:p>
+      <w:pPr>
+        <w:pStyle w:val="NoSpacing"/>
+        <w:rPr>
+          <w:color w:val="3E4E5A"/>
+        </w:rPr>
+      </w:pPr>
+      <w:r>
+        <w:rPr>
+          <w:color w:val="3E4E5A"/>
+        </w:rPr>
+        <w:t>Solved via:</w:t>
+      </w:r>
+    </w:p>
+    <w:p>
+      <w:pPr>
+        <w:pStyle w:val="NoSpacing"/>
+        <w:numPr>
+          <w:ilvl w:val="0"/>
+          <w:numId w:val="24"/>
+        </w:numPr>
+        <w:rPr>
+          <w:rFonts w:asciiTheme="majorHAnsi" w:eastAsiaTheme="majorEastAsia" w:hAnsiTheme="majorHAnsi" w:cstheme="majorBidi"/>
+          <w:color w:val="3E4E5A"/>
+          <w:sz w:val="32"/>
+          <w:szCs w:val="32"/>
+          <w:u w:val="single"/>
+        </w:rPr>
+      </w:pPr>
+      <w:hyperlink r:id="rId9" w:history="1">
+        <w:r>
+          <w:rPr>
+            <w:rStyle w:val="Hyperlink"/>
+          </w:rPr>
+          <w:t>https://stackoverflow.com/a/40278163</w:t>
+        </w:r>
+      </w:hyperlink>
+    </w:p>
+    <w:p>
+      <w:pPr>
+        <w:pStyle w:val="NoSpacing"/>
+        <w:rPr>
+          <w:rFonts w:asciiTheme="majorHAnsi" w:eastAsiaTheme="majorEastAsia" w:hAnsiTheme="majorHAnsi" w:cstheme="majorBidi"/>
+          <w:color w:val="3E4E5A"/>
+          <w:sz w:val="32"/>
+          <w:szCs w:val="32"/>
+          <w:u w:val="single"/>
+        </w:rPr>
+      </w:pPr>
+      <w:r>
+        <w:rPr>
+          <w:noProof/>
+          <w:color w:val="3E4E5A"/>
+          <w:u w:val="single"/>
+        </w:rPr>
+        <w:drawing>
+          <wp:inline distT="0" distB="0" distL="0" distR="0" wp14:anchorId="7821182A" wp14:editId="77CAA83A">
+            <wp:extent cx="3748284" cy="2746898"/>
+            <wp:effectExtent l="0" t="0" r="5080" b="0"/>
+            <wp:docPr id="21" name="Picture 21"/>
+            <wp:cNvGraphicFramePr>
+              <a:graphicFrameLocks xmlns:a="http://schemas.openxmlformats.org/drawingml/2006/main" noChangeAspect="1"/>
+            </wp:cNvGraphicFramePr>
+            <a:graphic xmlns:a="http://schemas.openxmlformats.org/drawingml/2006/main">
+              <a:graphicData uri="http://schemas.openxmlformats.org/drawingml/2006/picture">
+                <pic:pic xmlns:pic="http://schemas.openxmlformats.org/drawingml/2006/picture">
+                  <pic:nvPicPr>
+                    <pic:cNvPr id="0" name="Picture 1"/>
+                    <pic:cNvPicPr>
+                      <a:picLocks noChangeAspect="1" noChangeArrowheads="1"/>
+                    </pic:cNvPicPr>
+                  </pic:nvPicPr>
+                  <pic:blipFill>
+                    <a:blip r:embed="rId10">
+                      <a:extLst>
+                        <a:ext uri="{28A0092B-C50C-407E-A947-70E740481C1C}">
+                          <a14:useLocalDpi xmlns:a14="http://schemas.microsoft.com/office/drawing/2010/main" val="0"/>
+                        </a:ext>
+                      </a:extLst>
+                    </a:blip>
+                    <a:srcRect/>
+                    <a:stretch>
+                      <a:fillRect/>
+                    </a:stretch>
+                  </pic:blipFill>
+                  <pic:spPr bwMode="auto">
+                    <a:xfrm>
+                      <a:off x="0" y="0"/>
+                      <a:ext cx="3751515" cy="2749266"/>
+                    </a:xfrm>
+                    <a:prstGeom prst="rect">
+                      <a:avLst/>
+                    </a:prstGeom>
+                    <a:noFill/>
+                    <a:ln>
+                      <a:noFill/>
+                    </a:ln>
+                  </pic:spPr>
+                </pic:pic>
+              </a:graphicData>
+            </a:graphic>
+          </wp:inline>
+        </w:drawing>
+      </w:r>
+      <w:r>
+        <w:rPr>
+          <w:color w:val="3E4E5A"/>
+          <w:u w:val="single"/>
+        </w:rPr>
+        <w:br w:type="page"/>
+      </w:r>
+    </w:p>
+    <w:p>
+      <w:pPr>
         <w:pStyle w:val="Heading1"/>
         <w:spacing w:before="0"/>
         <w:rPr>
@@ -547,7 +735,7 @@
                     </pic:cNvPicPr>
                   </pic:nvPicPr>
                   <pic:blipFill>
-                    <a:blip r:embed="rId8">
+                    <a:blip r:embed="rId11">
                       <a:extLst>
                         <a:ext uri="{28A0092B-C50C-407E-A947-70E740481C1C}">
                           <a14:useLocalDpi xmlns:a14="http://schemas.microsoft.com/office/drawing/2010/main" val="0"/>
@@ -606,7 +794,7 @@
                     </pic:cNvPicPr>
                   </pic:nvPicPr>
                   <pic:blipFill>
-                    <a:blip r:embed="rId9">
+                    <a:blip r:embed="rId12">
                       <a:extLst>
                         <a:ext uri="{28A0092B-C50C-407E-A947-70E740481C1C}">
                           <a14:useLocalDpi xmlns:a14="http://schemas.microsoft.com/office/drawing/2010/main" val="0"/>
@@ -662,7 +850,7 @@
                     </pic:cNvPicPr>
                   </pic:nvPicPr>
                   <pic:blipFill>
-                    <a:blip r:embed="rId10">
+                    <a:blip r:embed="rId13">
                       <a:extLst>
                         <a:ext uri="{28A0092B-C50C-407E-A947-70E740481C1C}">
                           <a14:useLocalDpi xmlns:a14="http://schemas.microsoft.com/office/drawing/2010/main" val="0"/>
@@ -718,7 +906,7 @@
                     </pic:cNvPicPr>
                   </pic:nvPicPr>
                   <pic:blipFill>
-                    <a:blip r:embed="rId11">
+                    <a:blip r:embed="rId14">
                       <a:extLst>
                         <a:ext uri="{28A0092B-C50C-407E-A947-70E740481C1C}">
                           <a14:useLocalDpi xmlns:a14="http://schemas.microsoft.com/office/drawing/2010/main" val="0"/>
@@ -806,7 +994,7 @@
                     </pic:cNvPicPr>
                   </pic:nvPicPr>
                   <pic:blipFill>
-                    <a:blip r:embed="rId12">
+                    <a:blip r:embed="rId15">
                       <a:extLst>
                         <a:ext uri="{28A0092B-C50C-407E-A947-70E740481C1C}">
                           <a14:useLocalDpi xmlns:a14="http://schemas.microsoft.com/office/drawing/2010/main" val="0"/>
@@ -852,7 +1040,6 @@
         <w:pStyle w:val="NoSpacing"/>
       </w:pPr>
       <w:r>
-        <w:lastRenderedPageBreak/>
         <w:t>2. What query would you run to display</w:t>
       </w:r>
       <w:r>
@@ -1072,7 +1259,7 @@
                     </pic:cNvPicPr>
                   </pic:nvPicPr>
                   <pic:blipFill>
-                    <a:blip r:embed="rId13">
+                    <a:blip r:embed="rId16">
                       <a:extLst>
                         <a:ext uri="{28A0092B-C50C-407E-A947-70E740481C1C}">
                           <a14:useLocalDpi xmlns:a14="http://schemas.microsoft.com/office/drawing/2010/main" val="0"/>
@@ -1135,7 +1322,7 @@
                     </pic:cNvPicPr>
                   </pic:nvPicPr>
                   <pic:blipFill>
-                    <a:blip r:embed="rId14">
+                    <a:blip r:embed="rId17">
                       <a:extLst>
                         <a:ext uri="{28A0092B-C50C-407E-A947-70E740481C1C}">
                           <a14:useLocalDpi xmlns:a14="http://schemas.microsoft.com/office/drawing/2010/main" val="0"/>
@@ -1219,7 +1406,7 @@
                     </pic:cNvPicPr>
                   </pic:nvPicPr>
                   <pic:blipFill>
-                    <a:blip r:embed="rId15">
+                    <a:blip r:embed="rId18">
                       <a:extLst>
                         <a:ext uri="{28A0092B-C50C-407E-A947-70E740481C1C}">
                           <a14:useLocalDpi xmlns:a14="http://schemas.microsoft.com/office/drawing/2010/main" val="0"/>
@@ -1281,7 +1468,7 @@
                     </pic:cNvPicPr>
                   </pic:nvPicPr>
                   <pic:blipFill>
-                    <a:blip r:embed="rId16">
+                    <a:blip r:embed="rId19">
                       <a:extLst>
                         <a:ext uri="{28A0092B-C50C-407E-A947-70E740481C1C}">
                           <a14:useLocalDpi xmlns:a14="http://schemas.microsoft.com/office/drawing/2010/main" val="0"/>
@@ -1332,7 +1519,6 @@
         <w:pStyle w:val="NoSpacing"/>
       </w:pPr>
       <w:r>
-        <w:lastRenderedPageBreak/>
         <w:t>3. What query would you run to ge</w:t>
       </w:r>
       <w:r>
@@ -1602,7 +1788,7 @@
                     </pic:cNvPicPr>
                   </pic:nvPicPr>
                   <pic:blipFill>
-                    <a:blip r:embed="rId13">
+                    <a:blip r:embed="rId16">
                       <a:extLst>
                         <a:ext uri="{28A0092B-C50C-407E-A947-70E740481C1C}">
                           <a14:useLocalDpi xmlns:a14="http://schemas.microsoft.com/office/drawing/2010/main" val="0"/>
@@ -1657,7 +1843,7 @@
                     </pic:cNvPicPr>
                   </pic:nvPicPr>
                   <pic:blipFill>
-                    <a:blip r:embed="rId17">
+                    <a:blip r:embed="rId20">
                       <a:extLst>
                         <a:ext uri="{28A0092B-C50C-407E-A947-70E740481C1C}">
                           <a14:useLocalDpi xmlns:a14="http://schemas.microsoft.com/office/drawing/2010/main" val="0"/>
@@ -1724,7 +1910,7 @@
                     </pic:cNvPicPr>
                   </pic:nvPicPr>
                   <pic:blipFill>
-                    <a:blip r:embed="rId18">
+                    <a:blip r:embed="rId21">
                       <a:extLst>
                         <a:ext uri="{28A0092B-C50C-407E-A947-70E740481C1C}">
                           <a14:useLocalDpi xmlns:a14="http://schemas.microsoft.com/office/drawing/2010/main" val="0"/>
@@ -1783,7 +1969,7 @@
                     </pic:cNvPicPr>
                   </pic:nvPicPr>
                   <pic:blipFill>
-                    <a:blip r:embed="rId19">
+                    <a:blip r:embed="rId22">
                       <a:extLst>
                         <a:ext uri="{28A0092B-C50C-407E-A947-70E740481C1C}">
                           <a14:useLocalDpi xmlns:a14="http://schemas.microsoft.com/office/drawing/2010/main" val="0"/>
@@ -1839,7 +2025,7 @@
                     </pic:cNvPicPr>
                   </pic:nvPicPr>
                   <pic:blipFill>
-                    <a:blip r:embed="rId20">
+                    <a:blip r:embed="rId23">
                       <a:extLst>
                         <a:ext uri="{28A0092B-C50C-407E-A947-70E740481C1C}">
                           <a14:useLocalDpi xmlns:a14="http://schemas.microsoft.com/office/drawing/2010/main" val="0"/>
@@ -1903,7 +2089,6 @@
         <w:pStyle w:val="NoSpacing"/>
       </w:pPr>
       <w:r>
-        <w:lastRenderedPageBreak/>
         <w:t xml:space="preserve">4. What query would you run to get </w:t>
       </w:r>
       <w:r>
@@ -2065,7 +2250,7 @@
                     </pic:cNvPicPr>
                   </pic:nvPicPr>
                   <pic:blipFill>
-                    <a:blip r:embed="rId21">
+                    <a:blip r:embed="rId24">
                       <a:extLst>
                         <a:ext uri="{28A0092B-C50C-407E-A947-70E740481C1C}">
                           <a14:useLocalDpi xmlns:a14="http://schemas.microsoft.com/office/drawing/2010/main" val="0"/>
@@ -2121,7 +2306,6 @@
         <w:pStyle w:val="NoSpacing"/>
       </w:pPr>
       <w:r>
-        <w:lastRenderedPageBreak/>
         <w:t>5. What query would you run to get</w:t>
       </w:r>
       <w:r>
@@ -2275,7 +2459,7 @@
                     </pic:cNvPicPr>
                   </pic:nvPicPr>
                   <pic:blipFill>
-                    <a:blip r:embed="rId22">
+                    <a:blip r:embed="rId25">
                       <a:extLst>
                         <a:ext uri="{28A0092B-C50C-407E-A947-70E740481C1C}">
                           <a14:useLocalDpi xmlns:a14="http://schemas.microsoft.com/office/drawing/2010/main" val="0"/>
@@ -2347,7 +2531,6 @@
         <w:pStyle w:val="NoSpacing"/>
       </w:pPr>
       <w:r>
-        <w:lastRenderedPageBreak/>
         <w:t>6. What query would you run to get</w:t>
       </w:r>
       <w:r>
@@ -2536,7 +2719,7 @@
                     </pic:cNvPicPr>
                   </pic:nvPicPr>
                   <pic:blipFill>
-                    <a:blip r:embed="rId23">
+                    <a:blip r:embed="rId26">
                       <a:extLst>
                         <a:ext uri="{28A0092B-C50C-407E-A947-70E740481C1C}">
                           <a14:useLocalDpi xmlns:a14="http://schemas.microsoft.com/office/drawing/2010/main" val="0"/>
@@ -2626,7 +2809,6 @@
         <w:pStyle w:val="NoSpacing"/>
       </w:pPr>
       <w:r>
-        <w:lastRenderedPageBreak/>
         <w:t>7. What query would you run to get</w:t>
       </w:r>
       <w:r>
@@ -2842,7 +3024,7 @@
                     </pic:cNvPicPr>
                   </pic:nvPicPr>
                   <pic:blipFill>
-                    <a:blip r:embed="rId24">
+                    <a:blip r:embed="rId27">
                       <a:extLst>
                         <a:ext uri="{28A0092B-C50C-407E-A947-70E740481C1C}">
                           <a14:useLocalDpi xmlns:a14="http://schemas.microsoft.com/office/drawing/2010/main" val="0"/>
@@ -2907,7 +3089,6 @@
         <w:pStyle w:val="NoSpacing"/>
       </w:pPr>
       <w:r>
-        <w:lastRenderedPageBreak/>
         <w:t>8. What query would you run to</w:t>
       </w:r>
       <w:r>
@@ -2991,7 +3172,7 @@
                     </pic:cNvPicPr>
                   </pic:nvPicPr>
                   <pic:blipFill>
-                    <a:blip r:embed="rId13">
+                    <a:blip r:embed="rId16">
                       <a:extLst>
                         <a:ext uri="{28A0092B-C50C-407E-A947-70E740481C1C}">
                           <a14:useLocalDpi xmlns:a14="http://schemas.microsoft.com/office/drawing/2010/main" val="0"/>
@@ -3049,7 +3230,7 @@
                     </pic:cNvPicPr>
                   </pic:nvPicPr>
                   <pic:blipFill>
-                    <a:blip r:embed="rId25">
+                    <a:blip r:embed="rId28">
                       <a:extLst>
                         <a:ext uri="{28A0092B-C50C-407E-A947-70E740481C1C}">
                           <a14:useLocalDpi xmlns:a14="http://schemas.microsoft.com/office/drawing/2010/main" val="0"/>
@@ -3095,7 +3276,6 @@
         <w:rPr>
           <w:noProof/>
         </w:rPr>
-        <w:lastRenderedPageBreak/>
         <w:drawing>
           <wp:inline distT="0" distB="0" distL="0" distR="0" wp14:anchorId="1BA17B40" wp14:editId="1D021933">
             <wp:extent cx="4937760" cy="2286000"/>
@@ -3114,7 +3294,7 @@
                     </pic:cNvPicPr>
                   </pic:nvPicPr>
                   <pic:blipFill>
-                    <a:blip r:embed="rId26">
+                    <a:blip r:embed="rId29">
                       <a:extLst>
                         <a:ext uri="{28A0092B-C50C-407E-A947-70E740481C1C}">
                           <a14:useLocalDpi xmlns:a14="http://schemas.microsoft.com/office/drawing/2010/main" val="0"/>
@@ -3291,7 +3471,6 @@
           <w:color w:val="3E4E5A"/>
           <w:u w:val="single"/>
         </w:rPr>
-        <w:lastRenderedPageBreak/>
         <w:t>Assignment-2:</w:t>
       </w:r>
       <w:r>
@@ -3576,7 +3755,7 @@
                     </pic:cNvPicPr>
                   </pic:nvPicPr>
                   <pic:blipFill>
-                    <a:blip r:embed="rId27">
+                    <a:blip r:embed="rId30">
                       <a:extLst>
                         <a:ext uri="{28A0092B-C50C-407E-A947-70E740481C1C}">
                           <a14:useLocalDpi xmlns:a14="http://schemas.microsoft.com/office/drawing/2010/main" val="0"/>
@@ -3866,7 +4045,7 @@
                     </pic:cNvPicPr>
                   </pic:nvPicPr>
                   <pic:blipFill>
-                    <a:blip r:embed="rId28">
+                    <a:blip r:embed="rId31">
                       <a:extLst>
                         <a:ext uri="{28A0092B-C50C-407E-A947-70E740481C1C}">
                           <a14:useLocalDpi xmlns:a14="http://schemas.microsoft.com/office/drawing/2010/main" val="0"/>
@@ -4198,7 +4377,7 @@
                     </pic:cNvPicPr>
                   </pic:nvPicPr>
                   <pic:blipFill>
-                    <a:blip r:embed="rId28">
+                    <a:blip r:embed="rId31">
                       <a:extLst>
                         <a:ext uri="{28A0092B-C50C-407E-A947-70E740481C1C}">
                           <a14:useLocalDpi xmlns:a14="http://schemas.microsoft.com/office/drawing/2010/main" val="0"/>
@@ -4516,7 +4695,7 @@
                     </pic:cNvPicPr>
                   </pic:nvPicPr>
                   <pic:blipFill>
-                    <a:blip r:embed="rId28">
+                    <a:blip r:embed="rId31">
                       <a:extLst>
                         <a:ext uri="{28A0092B-C50C-407E-A947-70E740481C1C}">
                           <a14:useLocalDpi xmlns:a14="http://schemas.microsoft.com/office/drawing/2010/main" val="0"/>
@@ -4982,7 +5161,7 @@
                     </pic:cNvPicPr>
                   </pic:nvPicPr>
                   <pic:blipFill>
-                    <a:blip r:embed="rId29">
+                    <a:blip r:embed="rId32">
                       <a:extLst>
                         <a:ext uri="{28A0092B-C50C-407E-A947-70E740481C1C}">
                           <a14:useLocalDpi xmlns:a14="http://schemas.microsoft.com/office/drawing/2010/main" val="0"/>
@@ -5335,7 +5514,7 @@
                     </pic:cNvPicPr>
                   </pic:nvPicPr>
                   <pic:blipFill>
-                    <a:blip r:embed="rId30">
+                    <a:blip r:embed="rId33">
                       <a:extLst>
                         <a:ext uri="{28A0092B-C50C-407E-A947-70E740481C1C}">
                           <a14:useLocalDpi xmlns:a14="http://schemas.microsoft.com/office/drawing/2010/main" val="0"/>
@@ -6112,7 +6291,7 @@
                     </pic:cNvPicPr>
                   </pic:nvPicPr>
                   <pic:blipFill>
-                    <a:blip r:embed="rId31">
+                    <a:blip r:embed="rId34">
                       <a:extLst>
                         <a:ext uri="{28A0092B-C50C-407E-A947-70E740481C1C}">
                           <a14:useLocalDpi xmlns:a14="http://schemas.microsoft.com/office/drawing/2010/main" val="0"/>
@@ -6352,7 +6531,7 @@
                     </pic:cNvPicPr>
                   </pic:nvPicPr>
                   <pic:blipFill>
-                    <a:blip r:embed="rId32">
+                    <a:blip r:embed="rId35">
                       <a:extLst>
                         <a:ext uri="{28A0092B-C50C-407E-A947-70E740481C1C}">
                           <a14:useLocalDpi xmlns:a14="http://schemas.microsoft.com/office/drawing/2010/main" val="0"/>
@@ -7947,7 +8126,7 @@
                     </pic:cNvPicPr>
                   </pic:nvPicPr>
                   <pic:blipFill>
-                    <a:blip r:embed="rId33">
+                    <a:blip r:embed="rId36">
                       <a:extLst>
                         <a:ext uri="{28A0092B-C50C-407E-A947-70E740481C1C}">
                           <a14:useLocalDpi xmlns:a14="http://schemas.microsoft.com/office/drawing/2010/main" val="0"/>
@@ -9704,7 +9883,7 @@
                     </pic:cNvPicPr>
                   </pic:nvPicPr>
                   <pic:blipFill>
-                    <a:blip r:embed="rId34">
+                    <a:blip r:embed="rId37">
                       <a:extLst>
                         <a:ext uri="{28A0092B-C50C-407E-A947-70E740481C1C}">
                           <a14:useLocalDpi xmlns:a14="http://schemas.microsoft.com/office/drawing/2010/main" val="0"/>
@@ -13601,6 +13780,119 @@
       </w:rPr>
     </w:lvl>
     <w:lvl w:ilvl="2" w:tplc="04090005">
+      <w:start w:val="1"/>
+      <w:numFmt w:val="bullet"/>
+      <w:lvlText w:val=""/>
+      <w:lvlJc w:val="left"/>
+      <w:pPr>
+        <w:ind w:left="2160" w:hanging="360"/>
+      </w:pPr>
+      <w:rPr>
+        <w:rFonts w:ascii="Wingdings" w:hAnsi="Wingdings" w:hint="default"/>
+      </w:rPr>
+    </w:lvl>
+    <w:lvl w:ilvl="3" w:tplc="04090001" w:tentative="1">
+      <w:start w:val="1"/>
+      <w:numFmt w:val="bullet"/>
+      <w:lvlText w:val=""/>
+      <w:lvlJc w:val="left"/>
+      <w:pPr>
+        <w:ind w:left="2880" w:hanging="360"/>
+      </w:pPr>
+      <w:rPr>
+        <w:rFonts w:ascii="Symbol" w:hAnsi="Symbol" w:hint="default"/>
+      </w:rPr>
+    </w:lvl>
+    <w:lvl w:ilvl="4" w:tplc="04090003" w:tentative="1">
+      <w:start w:val="1"/>
+      <w:numFmt w:val="bullet"/>
+      <w:lvlText w:val="o"/>
+      <w:lvlJc w:val="left"/>
+      <w:pPr>
+        <w:ind w:left="3600" w:hanging="360"/>
+      </w:pPr>
+      <w:rPr>
+        <w:rFonts w:ascii="Courier New" w:hAnsi="Courier New" w:cs="Courier New" w:hint="default"/>
+      </w:rPr>
+    </w:lvl>
+    <w:lvl w:ilvl="5" w:tplc="04090005" w:tentative="1">
+      <w:start w:val="1"/>
+      <w:numFmt w:val="bullet"/>
+      <w:lvlText w:val=""/>
+      <w:lvlJc w:val="left"/>
+      <w:pPr>
+        <w:ind w:left="4320" w:hanging="360"/>
+      </w:pPr>
+      <w:rPr>
+        <w:rFonts w:ascii="Wingdings" w:hAnsi="Wingdings" w:hint="default"/>
+      </w:rPr>
+    </w:lvl>
+    <w:lvl w:ilvl="6" w:tplc="04090001" w:tentative="1">
+      <w:start w:val="1"/>
+      <w:numFmt w:val="bullet"/>
+      <w:lvlText w:val=""/>
+      <w:lvlJc w:val="left"/>
+      <w:pPr>
+        <w:ind w:left="5040" w:hanging="360"/>
+      </w:pPr>
+      <w:rPr>
+        <w:rFonts w:ascii="Symbol" w:hAnsi="Symbol" w:hint="default"/>
+      </w:rPr>
+    </w:lvl>
+    <w:lvl w:ilvl="7" w:tplc="04090003" w:tentative="1">
+      <w:start w:val="1"/>
+      <w:numFmt w:val="bullet"/>
+      <w:lvlText w:val="o"/>
+      <w:lvlJc w:val="left"/>
+      <w:pPr>
+        <w:ind w:left="5760" w:hanging="360"/>
+      </w:pPr>
+      <w:rPr>
+        <w:rFonts w:ascii="Courier New" w:hAnsi="Courier New" w:cs="Courier New" w:hint="default"/>
+      </w:rPr>
+    </w:lvl>
+    <w:lvl w:ilvl="8" w:tplc="04090005" w:tentative="1">
+      <w:start w:val="1"/>
+      <w:numFmt w:val="bullet"/>
+      <w:lvlText w:val=""/>
+      <w:lvlJc w:val="left"/>
+      <w:pPr>
+        <w:ind w:left="6480" w:hanging="360"/>
+      </w:pPr>
+      <w:rPr>
+        <w:rFonts w:ascii="Wingdings" w:hAnsi="Wingdings" w:hint="default"/>
+      </w:rPr>
+    </w:lvl>
+  </w:abstractNum>
+  <w:abstractNum w:abstractNumId="23" w15:restartNumberingAfterBreak="0">
+    <w:nsid w:val="77E71FF8"/>
+    <w:multiLevelType w:val="hybridMultilevel"/>
+    <w:tmpl w:val="65ACED58"/>
+    <w:lvl w:ilvl="0" w:tplc="04090001">
+      <w:start w:val="1"/>
+      <w:numFmt w:val="bullet"/>
+      <w:lvlText w:val=""/>
+      <w:lvlJc w:val="left"/>
+      <w:pPr>
+        <w:ind w:left="720" w:hanging="360"/>
+      </w:pPr>
+      <w:rPr>
+        <w:rFonts w:ascii="Symbol" w:hAnsi="Symbol" w:hint="default"/>
+      </w:rPr>
+    </w:lvl>
+    <w:lvl w:ilvl="1" w:tplc="04090003" w:tentative="1">
+      <w:start w:val="1"/>
+      <w:numFmt w:val="bullet"/>
+      <w:lvlText w:val="o"/>
+      <w:lvlJc w:val="left"/>
+      <w:pPr>
+        <w:ind w:left="1440" w:hanging="360"/>
+      </w:pPr>
+      <w:rPr>
+        <w:rFonts w:ascii="Courier New" w:hAnsi="Courier New" w:cs="Courier New" w:hint="default"/>
+      </w:rPr>
+    </w:lvl>
+    <w:lvl w:ilvl="2" w:tplc="04090005" w:tentative="1">
       <w:start w:val="1"/>
       <w:numFmt w:val="bullet"/>
       <w:lvlText w:val=""/>
@@ -13753,6 +14045,9 @@
   </w:num>
   <w:num w:numId="23">
     <w:abstractNumId w:val="15"/>
+  </w:num>
+  <w:num w:numId="24">
+    <w:abstractNumId w:val="23"/>
   </w:num>
 </w:numbering>
 </file>

</xml_diff>

<commit_message>
updated doc to explain how to use terminal with MySQL
</commit_message>
<xml_diff>
--- a/mySQL.docx
+++ b/mySQL.docx
@@ -54,16 +54,102 @@
     <w:p>
       <w:pPr>
         <w:pStyle w:val="NoSpacing"/>
+      </w:pPr>
+      <w:r>
         <w:rPr>
           <w:b/>
           <w:u w:val="single"/>
         </w:rPr>
-      </w:pPr>
-      <w:r>
+        <w:t>2019-07-06</w:t>
+      </w:r>
+    </w:p>
+    <w:p>
+      <w:pPr>
+        <w:pStyle w:val="NoSpacing"/>
+      </w:pPr>
+      <w:r>
+        <w:t xml:space="preserve">Using </w:t>
+      </w:r>
+      <w:r>
+        <w:t>command line:</w:t>
+      </w:r>
+    </w:p>
+    <w:p>
+      <w:pPr>
+        <w:pStyle w:val="NoSpacing"/>
+      </w:pPr>
+      <w:hyperlink r:id="rId6" w:history="1">
+        <w:r>
+          <w:rPr>
+            <w:rStyle w:val="Hyperlink"/>
+          </w:rPr>
+          <w:t>https://youtu.be/IVqJFbmq3mE</w:t>
+        </w:r>
+      </w:hyperlink>
+    </w:p>
+    <w:p>
+      <w:pPr>
+        <w:pStyle w:val="NoSpacing"/>
+      </w:pPr>
+    </w:p>
+    <w:p>
+      <w:pPr>
+        <w:pStyle w:val="Code"/>
+      </w:pPr>
+      <w:r>
+        <w:t xml:space="preserve">&gt; cd </w:t>
+      </w:r>
+      <w:r>
+        <w:t>C:\Program Files\MySQL\MySQL Server 8.0\bin</w:t>
+      </w:r>
+    </w:p>
+    <w:p>
+      <w:pPr>
+        <w:pStyle w:val="Code"/>
+      </w:pPr>
+      <w:r>
+        <w:t xml:space="preserve">&gt; </w:t>
+      </w:r>
+      <w:proofErr w:type="spellStart"/>
+      <w:r>
+        <w:t>mysql</w:t>
+      </w:r>
+      <w:proofErr w:type="spellEnd"/>
+      <w:r>
+        <w:t xml:space="preserve"> --user=root --password=</w:t>
+      </w:r>
+      <w:bookmarkStart w:id="0" w:name="_GoBack"/>
+      <w:bookmarkEnd w:id="0"/>
+    </w:p>
+    <w:p>
+      <w:pPr>
         <w:rPr>
           <w:b/>
           <w:u w:val="single"/>
         </w:rPr>
+      </w:pPr>
+      <w:r>
+        <w:rPr>
+          <w:b/>
+          <w:u w:val="single"/>
+        </w:rPr>
+        <w:br w:type="page"/>
+      </w:r>
+    </w:p>
+    <w:p>
+      <w:pPr>
+        <w:pStyle w:val="NoSpacing"/>
+        <w:rPr>
+          <w:b/>
+          <w:u w:val="single"/>
+        </w:rPr>
+      </w:pPr>
+      <w:r>
+        <w:rPr>
+          <w:b/>
+          <w:u w:val="single"/>
+        </w:rPr>
+        <w:lastRenderedPageBreak/>
         <w:t>Laptop 2019-06-11</w:t>
       </w:r>
     </w:p>
@@ -214,52 +300,6 @@
             <wp:extent cx="2934092" cy="2213736"/>
             <wp:effectExtent l="0" t="0" r="0" b="0"/>
             <wp:docPr id="8" name="Picture 8"/>
-            <wp:cNvGraphicFramePr>
-              <a:graphicFrameLocks xmlns:a="http://schemas.openxmlformats.org/drawingml/2006/main" noChangeAspect="1"/>
-            </wp:cNvGraphicFramePr>
-            <a:graphic xmlns:a="http://schemas.openxmlformats.org/drawingml/2006/main">
-              <a:graphicData uri="http://schemas.openxmlformats.org/drawingml/2006/picture">
-                <pic:pic xmlns:pic="http://schemas.openxmlformats.org/drawingml/2006/picture">
-                  <pic:nvPicPr>
-                    <pic:cNvPr id="1" name=""/>
-                    <pic:cNvPicPr/>
-                  </pic:nvPicPr>
-                  <pic:blipFill>
-                    <a:blip r:embed="rId6"/>
-                    <a:stretch>
-                      <a:fillRect/>
-                    </a:stretch>
-                  </pic:blipFill>
-                  <pic:spPr>
-                    <a:xfrm>
-                      <a:off x="0" y="0"/>
-                      <a:ext cx="2977669" cy="2246614"/>
-                    </a:xfrm>
-                    <a:prstGeom prst="rect">
-                      <a:avLst/>
-                    </a:prstGeom>
-                  </pic:spPr>
-                </pic:pic>
-              </a:graphicData>
-            </a:graphic>
-          </wp:inline>
-        </w:drawing>
-      </w:r>
-      <w:r>
-        <w:rPr>
-          <w:noProof/>
-        </w:rPr>
-        <w:t xml:space="preserve"> </w:t>
-      </w:r>
-      <w:r>
-        <w:rPr>
-          <w:noProof/>
-        </w:rPr>
-        <w:drawing>
-          <wp:inline distT="0" distB="0" distL="0" distR="0" wp14:anchorId="745737AA" wp14:editId="4C7C8BF5">
-            <wp:extent cx="2940825" cy="2218816"/>
-            <wp:effectExtent l="0" t="0" r="0" b="0"/>
-            <wp:docPr id="13" name="Picture 13"/>
             <wp:cNvGraphicFramePr>
               <a:graphicFrameLocks xmlns:a="http://schemas.openxmlformats.org/drawingml/2006/main" noChangeAspect="1"/>
             </wp:cNvGraphicFramePr>
@@ -279,7 +319,7 @@
                   <pic:spPr>
                     <a:xfrm>
                       <a:off x="0" y="0"/>
-                      <a:ext cx="2985525" cy="2252542"/>
+                      <a:ext cx="2977669" cy="2246614"/>
                     </a:xfrm>
                     <a:prstGeom prst="rect">
                       <a:avLst/>
@@ -293,48 +333,19 @@
       </w:r>
       <w:r>
         <w:rPr>
-          <w:b/>
-          <w:color w:val="3E4E5A"/>
-          <w:u w:val="single"/>
-        </w:rPr>
-        <w:br w:type="page"/>
-      </w:r>
-    </w:p>
-    <w:p>
-      <w:pPr>
-        <w:rPr>
-          <w:b/>
-          <w:color w:val="3E4E5A"/>
-          <w:u w:val="single"/>
-        </w:rPr>
-      </w:pPr>
-      <w:r>
-        <w:rPr>
-          <w:b/>
-          <w:color w:val="3E4E5A"/>
-          <w:u w:val="single"/>
-        </w:rPr>
-        <w:lastRenderedPageBreak/>
-        <w:t>Received following error:</w:t>
-      </w:r>
-    </w:p>
-    <w:p>
-      <w:pPr>
-        <w:pStyle w:val="NoSpacing"/>
-        <w:rPr>
-          <w:color w:val="3E4E5A"/>
-          <w:u w:val="single"/>
-        </w:rPr>
-      </w:pPr>
-      <w:r>
-        <w:rPr>
           <w:noProof/>
         </w:rPr>
+        <w:t xml:space="preserve"> </w:t>
+      </w:r>
+      <w:r>
+        <w:rPr>
+          <w:noProof/>
+        </w:rPr>
         <w:drawing>
-          <wp:inline distT="0" distB="0" distL="0" distR="0" wp14:anchorId="15EE8567" wp14:editId="0CD96137">
-            <wp:extent cx="5943600" cy="3213100"/>
-            <wp:effectExtent l="0" t="0" r="0" b="6350"/>
-            <wp:docPr id="15" name="Picture 15"/>
+          <wp:inline distT="0" distB="0" distL="0" distR="0" wp14:anchorId="745737AA" wp14:editId="4C7C8BF5">
+            <wp:extent cx="2940825" cy="2218816"/>
+            <wp:effectExtent l="0" t="0" r="0" b="0"/>
+            <wp:docPr id="13" name="Picture 13"/>
             <wp:cNvGraphicFramePr>
               <a:graphicFrameLocks xmlns:a="http://schemas.openxmlformats.org/drawingml/2006/main" noChangeAspect="1"/>
             </wp:cNvGraphicFramePr>
@@ -354,6 +365,81 @@
                   <pic:spPr>
                     <a:xfrm>
                       <a:off x="0" y="0"/>
+                      <a:ext cx="2985525" cy="2252542"/>
+                    </a:xfrm>
+                    <a:prstGeom prst="rect">
+                      <a:avLst/>
+                    </a:prstGeom>
+                  </pic:spPr>
+                </pic:pic>
+              </a:graphicData>
+            </a:graphic>
+          </wp:inline>
+        </w:drawing>
+      </w:r>
+      <w:r>
+        <w:rPr>
+          <w:b/>
+          <w:color w:val="3E4E5A"/>
+          <w:u w:val="single"/>
+        </w:rPr>
+        <w:br w:type="page"/>
+      </w:r>
+    </w:p>
+    <w:p>
+      <w:pPr>
+        <w:rPr>
+          <w:b/>
+          <w:color w:val="3E4E5A"/>
+          <w:u w:val="single"/>
+        </w:rPr>
+      </w:pPr>
+      <w:r>
+        <w:rPr>
+          <w:b/>
+          <w:color w:val="3E4E5A"/>
+          <w:u w:val="single"/>
+        </w:rPr>
+        <w:lastRenderedPageBreak/>
+        <w:t>Received following error:</w:t>
+      </w:r>
+    </w:p>
+    <w:p>
+      <w:pPr>
+        <w:pStyle w:val="NoSpacing"/>
+        <w:rPr>
+          <w:color w:val="3E4E5A"/>
+          <w:u w:val="single"/>
+        </w:rPr>
+      </w:pPr>
+      <w:r>
+        <w:rPr>
+          <w:noProof/>
+        </w:rPr>
+        <w:drawing>
+          <wp:inline distT="0" distB="0" distL="0" distR="0" wp14:anchorId="15EE8567" wp14:editId="0CD96137">
+            <wp:extent cx="5943600" cy="3213100"/>
+            <wp:effectExtent l="0" t="0" r="0" b="6350"/>
+            <wp:docPr id="15" name="Picture 15"/>
+            <wp:cNvGraphicFramePr>
+              <a:graphicFrameLocks xmlns:a="http://schemas.openxmlformats.org/drawingml/2006/main" noChangeAspect="1"/>
+            </wp:cNvGraphicFramePr>
+            <a:graphic xmlns:a="http://schemas.openxmlformats.org/drawingml/2006/main">
+              <a:graphicData uri="http://schemas.openxmlformats.org/drawingml/2006/picture">
+                <pic:pic xmlns:pic="http://schemas.openxmlformats.org/drawingml/2006/picture">
+                  <pic:nvPicPr>
+                    <pic:cNvPr id="1" name=""/>
+                    <pic:cNvPicPr/>
+                  </pic:nvPicPr>
+                  <pic:blipFill>
+                    <a:blip r:embed="rId9"/>
+                    <a:stretch>
+                      <a:fillRect/>
+                    </a:stretch>
+                  </pic:blipFill>
+                  <pic:spPr>
+                    <a:xfrm>
+                      <a:off x="0" y="0"/>
                       <a:ext cx="5943600" cy="3213100"/>
                     </a:xfrm>
                     <a:prstGeom prst="rect">
@@ -375,8 +461,6 @@
           <w:u w:val="single"/>
         </w:rPr>
       </w:pPr>
-      <w:bookmarkStart w:id="0" w:name="_GoBack"/>
-      <w:bookmarkEnd w:id="0"/>
     </w:p>
     <w:p>
       <w:pPr>
@@ -407,7 +491,7 @@
           <w:u w:val="single"/>
         </w:rPr>
       </w:pPr>
-      <w:hyperlink r:id="rId9" w:history="1">
+      <w:hyperlink r:id="rId10" w:history="1">
         <w:r>
           <w:rPr>
             <w:rStyle w:val="Hyperlink"/>
@@ -451,7 +535,7 @@
                     </pic:cNvPicPr>
                   </pic:nvPicPr>
                   <pic:blipFill>
-                    <a:blip r:embed="rId10">
+                    <a:blip r:embed="rId11">
                       <a:extLst>
                         <a:ext uri="{28A0092B-C50C-407E-A947-70E740481C1C}">
                           <a14:useLocalDpi xmlns:a14="http://schemas.microsoft.com/office/drawing/2010/main" val="0"/>
@@ -735,7 +819,7 @@
                     </pic:cNvPicPr>
                   </pic:nvPicPr>
                   <pic:blipFill>
-                    <a:blip r:embed="rId11">
+                    <a:blip r:embed="rId12">
                       <a:extLst>
                         <a:ext uri="{28A0092B-C50C-407E-A947-70E740481C1C}">
                           <a14:useLocalDpi xmlns:a14="http://schemas.microsoft.com/office/drawing/2010/main" val="0"/>
@@ -794,7 +878,7 @@
                     </pic:cNvPicPr>
                   </pic:nvPicPr>
                   <pic:blipFill>
-                    <a:blip r:embed="rId12">
+                    <a:blip r:embed="rId13">
                       <a:extLst>
                         <a:ext uri="{28A0092B-C50C-407E-A947-70E740481C1C}">
                           <a14:useLocalDpi xmlns:a14="http://schemas.microsoft.com/office/drawing/2010/main" val="0"/>
@@ -850,7 +934,7 @@
                     </pic:cNvPicPr>
                   </pic:nvPicPr>
                   <pic:blipFill>
-                    <a:blip r:embed="rId13">
+                    <a:blip r:embed="rId14">
                       <a:extLst>
                         <a:ext uri="{28A0092B-C50C-407E-A947-70E740481C1C}">
                           <a14:useLocalDpi xmlns:a14="http://schemas.microsoft.com/office/drawing/2010/main" val="0"/>
@@ -906,7 +990,7 @@
                     </pic:cNvPicPr>
                   </pic:nvPicPr>
                   <pic:blipFill>
-                    <a:blip r:embed="rId14">
+                    <a:blip r:embed="rId15">
                       <a:extLst>
                         <a:ext uri="{28A0092B-C50C-407E-A947-70E740481C1C}">
                           <a14:useLocalDpi xmlns:a14="http://schemas.microsoft.com/office/drawing/2010/main" val="0"/>
@@ -994,7 +1078,7 @@
                     </pic:cNvPicPr>
                   </pic:nvPicPr>
                   <pic:blipFill>
-                    <a:blip r:embed="rId15">
+                    <a:blip r:embed="rId16">
                       <a:extLst>
                         <a:ext uri="{28A0092B-C50C-407E-A947-70E740481C1C}">
                           <a14:useLocalDpi xmlns:a14="http://schemas.microsoft.com/office/drawing/2010/main" val="0"/>
@@ -1040,6 +1124,7 @@
         <w:pStyle w:val="NoSpacing"/>
       </w:pPr>
       <w:r>
+        <w:lastRenderedPageBreak/>
         <w:t>2. What query would you run to display</w:t>
       </w:r>
       <w:r>
@@ -1259,7 +1344,7 @@
                     </pic:cNvPicPr>
                   </pic:nvPicPr>
                   <pic:blipFill>
-                    <a:blip r:embed="rId16">
+                    <a:blip r:embed="rId17">
                       <a:extLst>
                         <a:ext uri="{28A0092B-C50C-407E-A947-70E740481C1C}">
                           <a14:useLocalDpi xmlns:a14="http://schemas.microsoft.com/office/drawing/2010/main" val="0"/>
@@ -1322,7 +1407,7 @@
                     </pic:cNvPicPr>
                   </pic:nvPicPr>
                   <pic:blipFill>
-                    <a:blip r:embed="rId17">
+                    <a:blip r:embed="rId18">
                       <a:extLst>
                         <a:ext uri="{28A0092B-C50C-407E-A947-70E740481C1C}">
                           <a14:useLocalDpi xmlns:a14="http://schemas.microsoft.com/office/drawing/2010/main" val="0"/>
@@ -1406,7 +1491,7 @@
                     </pic:cNvPicPr>
                   </pic:nvPicPr>
                   <pic:blipFill>
-                    <a:blip r:embed="rId18">
+                    <a:blip r:embed="rId19">
                       <a:extLst>
                         <a:ext uri="{28A0092B-C50C-407E-A947-70E740481C1C}">
                           <a14:useLocalDpi xmlns:a14="http://schemas.microsoft.com/office/drawing/2010/main" val="0"/>
@@ -1468,7 +1553,7 @@
                     </pic:cNvPicPr>
                   </pic:nvPicPr>
                   <pic:blipFill>
-                    <a:blip r:embed="rId19">
+                    <a:blip r:embed="rId20">
                       <a:extLst>
                         <a:ext uri="{28A0092B-C50C-407E-A947-70E740481C1C}">
                           <a14:useLocalDpi xmlns:a14="http://schemas.microsoft.com/office/drawing/2010/main" val="0"/>
@@ -1519,6 +1604,7 @@
         <w:pStyle w:val="NoSpacing"/>
       </w:pPr>
       <w:r>
+        <w:lastRenderedPageBreak/>
         <w:t>3. What query would you run to ge</w:t>
       </w:r>
       <w:r>
@@ -1788,7 +1874,7 @@
                     </pic:cNvPicPr>
                   </pic:nvPicPr>
                   <pic:blipFill>
-                    <a:blip r:embed="rId16">
+                    <a:blip r:embed="rId17">
                       <a:extLst>
                         <a:ext uri="{28A0092B-C50C-407E-A947-70E740481C1C}">
                           <a14:useLocalDpi xmlns:a14="http://schemas.microsoft.com/office/drawing/2010/main" val="0"/>
@@ -1843,7 +1929,7 @@
                     </pic:cNvPicPr>
                   </pic:nvPicPr>
                   <pic:blipFill>
-                    <a:blip r:embed="rId20">
+                    <a:blip r:embed="rId21">
                       <a:extLst>
                         <a:ext uri="{28A0092B-C50C-407E-A947-70E740481C1C}">
                           <a14:useLocalDpi xmlns:a14="http://schemas.microsoft.com/office/drawing/2010/main" val="0"/>
@@ -1910,7 +1996,7 @@
                     </pic:cNvPicPr>
                   </pic:nvPicPr>
                   <pic:blipFill>
-                    <a:blip r:embed="rId21">
+                    <a:blip r:embed="rId22">
                       <a:extLst>
                         <a:ext uri="{28A0092B-C50C-407E-A947-70E740481C1C}">
                           <a14:useLocalDpi xmlns:a14="http://schemas.microsoft.com/office/drawing/2010/main" val="0"/>
@@ -1969,7 +2055,7 @@
                     </pic:cNvPicPr>
                   </pic:nvPicPr>
                   <pic:blipFill>
-                    <a:blip r:embed="rId22">
+                    <a:blip r:embed="rId23">
                       <a:extLst>
                         <a:ext uri="{28A0092B-C50C-407E-A947-70E740481C1C}">
                           <a14:useLocalDpi xmlns:a14="http://schemas.microsoft.com/office/drawing/2010/main" val="0"/>
@@ -2025,7 +2111,7 @@
                     </pic:cNvPicPr>
                   </pic:nvPicPr>
                   <pic:blipFill>
-                    <a:blip r:embed="rId23">
+                    <a:blip r:embed="rId24">
                       <a:extLst>
                         <a:ext uri="{28A0092B-C50C-407E-A947-70E740481C1C}">
                           <a14:useLocalDpi xmlns:a14="http://schemas.microsoft.com/office/drawing/2010/main" val="0"/>
@@ -2089,6 +2175,7 @@
         <w:pStyle w:val="NoSpacing"/>
       </w:pPr>
       <w:r>
+        <w:lastRenderedPageBreak/>
         <w:t xml:space="preserve">4. What query would you run to get </w:t>
       </w:r>
       <w:r>
@@ -2250,7 +2337,7 @@
                     </pic:cNvPicPr>
                   </pic:nvPicPr>
                   <pic:blipFill>
-                    <a:blip r:embed="rId24">
+                    <a:blip r:embed="rId25">
                       <a:extLst>
                         <a:ext uri="{28A0092B-C50C-407E-A947-70E740481C1C}">
                           <a14:useLocalDpi xmlns:a14="http://schemas.microsoft.com/office/drawing/2010/main" val="0"/>
@@ -2306,6 +2393,7 @@
         <w:pStyle w:val="NoSpacing"/>
       </w:pPr>
       <w:r>
+        <w:lastRenderedPageBreak/>
         <w:t>5. What query would you run to get</w:t>
       </w:r>
       <w:r>
@@ -2459,7 +2547,7 @@
                     </pic:cNvPicPr>
                   </pic:nvPicPr>
                   <pic:blipFill>
-                    <a:blip r:embed="rId25">
+                    <a:blip r:embed="rId26">
                       <a:extLst>
                         <a:ext uri="{28A0092B-C50C-407E-A947-70E740481C1C}">
                           <a14:useLocalDpi xmlns:a14="http://schemas.microsoft.com/office/drawing/2010/main" val="0"/>
@@ -2531,6 +2619,7 @@
         <w:pStyle w:val="NoSpacing"/>
       </w:pPr>
       <w:r>
+        <w:lastRenderedPageBreak/>
         <w:t>6. What query would you run to get</w:t>
       </w:r>
       <w:r>
@@ -2719,7 +2808,7 @@
                     </pic:cNvPicPr>
                   </pic:nvPicPr>
                   <pic:blipFill>
-                    <a:blip r:embed="rId26">
+                    <a:blip r:embed="rId27">
                       <a:extLst>
                         <a:ext uri="{28A0092B-C50C-407E-A947-70E740481C1C}">
                           <a14:useLocalDpi xmlns:a14="http://schemas.microsoft.com/office/drawing/2010/main" val="0"/>
@@ -2809,6 +2898,7 @@
         <w:pStyle w:val="NoSpacing"/>
       </w:pPr>
       <w:r>
+        <w:lastRenderedPageBreak/>
         <w:t>7. What query would you run to get</w:t>
       </w:r>
       <w:r>
@@ -3024,7 +3114,7 @@
                     </pic:cNvPicPr>
                   </pic:nvPicPr>
                   <pic:blipFill>
-                    <a:blip r:embed="rId27">
+                    <a:blip r:embed="rId28">
                       <a:extLst>
                         <a:ext uri="{28A0092B-C50C-407E-A947-70E740481C1C}">
                           <a14:useLocalDpi xmlns:a14="http://schemas.microsoft.com/office/drawing/2010/main" val="0"/>
@@ -3089,6 +3179,7 @@
         <w:pStyle w:val="NoSpacing"/>
       </w:pPr>
       <w:r>
+        <w:lastRenderedPageBreak/>
         <w:t>8. What query would you run to</w:t>
       </w:r>
       <w:r>
@@ -3172,7 +3263,7 @@
                     </pic:cNvPicPr>
                   </pic:nvPicPr>
                   <pic:blipFill>
-                    <a:blip r:embed="rId16">
+                    <a:blip r:embed="rId17">
                       <a:extLst>
                         <a:ext uri="{28A0092B-C50C-407E-A947-70E740481C1C}">
                           <a14:useLocalDpi xmlns:a14="http://schemas.microsoft.com/office/drawing/2010/main" val="0"/>
@@ -3230,7 +3321,7 @@
                     </pic:cNvPicPr>
                   </pic:nvPicPr>
                   <pic:blipFill>
-                    <a:blip r:embed="rId28">
+                    <a:blip r:embed="rId29">
                       <a:extLst>
                         <a:ext uri="{28A0092B-C50C-407E-A947-70E740481C1C}">
                           <a14:useLocalDpi xmlns:a14="http://schemas.microsoft.com/office/drawing/2010/main" val="0"/>
@@ -3276,6 +3367,7 @@
         <w:rPr>
           <w:noProof/>
         </w:rPr>
+        <w:lastRenderedPageBreak/>
         <w:drawing>
           <wp:inline distT="0" distB="0" distL="0" distR="0" wp14:anchorId="1BA17B40" wp14:editId="1D021933">
             <wp:extent cx="4937760" cy="2286000"/>
@@ -3294,7 +3386,7 @@
                     </pic:cNvPicPr>
                   </pic:nvPicPr>
                   <pic:blipFill>
-                    <a:blip r:embed="rId29">
+                    <a:blip r:embed="rId30">
                       <a:extLst>
                         <a:ext uri="{28A0092B-C50C-407E-A947-70E740481C1C}">
                           <a14:useLocalDpi xmlns:a14="http://schemas.microsoft.com/office/drawing/2010/main" val="0"/>
@@ -3471,6 +3563,7 @@
           <w:color w:val="3E4E5A"/>
           <w:u w:val="single"/>
         </w:rPr>
+        <w:lastRenderedPageBreak/>
         <w:t>Assignment-2:</w:t>
       </w:r>
       <w:r>
@@ -3755,7 +3848,7 @@
                     </pic:cNvPicPr>
                   </pic:nvPicPr>
                   <pic:blipFill>
-                    <a:blip r:embed="rId30">
+                    <a:blip r:embed="rId31">
                       <a:extLst>
                         <a:ext uri="{28A0092B-C50C-407E-A947-70E740481C1C}">
                           <a14:useLocalDpi xmlns:a14="http://schemas.microsoft.com/office/drawing/2010/main" val="0"/>
@@ -4045,7 +4138,7 @@
                     </pic:cNvPicPr>
                   </pic:nvPicPr>
                   <pic:blipFill>
-                    <a:blip r:embed="rId31">
+                    <a:blip r:embed="rId32">
                       <a:extLst>
                         <a:ext uri="{28A0092B-C50C-407E-A947-70E740481C1C}">
                           <a14:useLocalDpi xmlns:a14="http://schemas.microsoft.com/office/drawing/2010/main" val="0"/>
@@ -4377,7 +4470,7 @@
                     </pic:cNvPicPr>
                   </pic:nvPicPr>
                   <pic:blipFill>
-                    <a:blip r:embed="rId31">
+                    <a:blip r:embed="rId32">
                       <a:extLst>
                         <a:ext uri="{28A0092B-C50C-407E-A947-70E740481C1C}">
                           <a14:useLocalDpi xmlns:a14="http://schemas.microsoft.com/office/drawing/2010/main" val="0"/>
@@ -4695,7 +4788,7 @@
                     </pic:cNvPicPr>
                   </pic:nvPicPr>
                   <pic:blipFill>
-                    <a:blip r:embed="rId31">
+                    <a:blip r:embed="rId32">
                       <a:extLst>
                         <a:ext uri="{28A0092B-C50C-407E-A947-70E740481C1C}">
                           <a14:useLocalDpi xmlns:a14="http://schemas.microsoft.com/office/drawing/2010/main" val="0"/>
@@ -5161,7 +5254,7 @@
                     </pic:cNvPicPr>
                   </pic:nvPicPr>
                   <pic:blipFill>
-                    <a:blip r:embed="rId32">
+                    <a:blip r:embed="rId33">
                       <a:extLst>
                         <a:ext uri="{28A0092B-C50C-407E-A947-70E740481C1C}">
                           <a14:useLocalDpi xmlns:a14="http://schemas.microsoft.com/office/drawing/2010/main" val="0"/>
@@ -5514,7 +5607,7 @@
                     </pic:cNvPicPr>
                   </pic:nvPicPr>
                   <pic:blipFill>
-                    <a:blip r:embed="rId33">
+                    <a:blip r:embed="rId34">
                       <a:extLst>
                         <a:ext uri="{28A0092B-C50C-407E-A947-70E740481C1C}">
                           <a14:useLocalDpi xmlns:a14="http://schemas.microsoft.com/office/drawing/2010/main" val="0"/>
@@ -6291,7 +6384,7 @@
                     </pic:cNvPicPr>
                   </pic:nvPicPr>
                   <pic:blipFill>
-                    <a:blip r:embed="rId34">
+                    <a:blip r:embed="rId35">
                       <a:extLst>
                         <a:ext uri="{28A0092B-C50C-407E-A947-70E740481C1C}">
                           <a14:useLocalDpi xmlns:a14="http://schemas.microsoft.com/office/drawing/2010/main" val="0"/>
@@ -6531,7 +6624,7 @@
                     </pic:cNvPicPr>
                   </pic:nvPicPr>
                   <pic:blipFill>
-                    <a:blip r:embed="rId35">
+                    <a:blip r:embed="rId36">
                       <a:extLst>
                         <a:ext uri="{28A0092B-C50C-407E-A947-70E740481C1C}">
                           <a14:useLocalDpi xmlns:a14="http://schemas.microsoft.com/office/drawing/2010/main" val="0"/>
@@ -8126,7 +8219,7 @@
                     </pic:cNvPicPr>
                   </pic:nvPicPr>
                   <pic:blipFill>
-                    <a:blip r:embed="rId36">
+                    <a:blip r:embed="rId37">
                       <a:extLst>
                         <a:ext uri="{28A0092B-C50C-407E-A947-70E740481C1C}">
                           <a14:useLocalDpi xmlns:a14="http://schemas.microsoft.com/office/drawing/2010/main" val="0"/>
@@ -9883,7 +9976,7 @@
                     </pic:cNvPicPr>
                   </pic:nvPicPr>
                   <pic:blipFill>
-                    <a:blip r:embed="rId37">
+                    <a:blip r:embed="rId38">
                       <a:extLst>
                         <a:ext uri="{28A0092B-C50C-407E-A947-70E740481C1C}">
                           <a14:useLocalDpi xmlns:a14="http://schemas.microsoft.com/office/drawing/2010/main" val="0"/>

</xml_diff>